<commit_message>
Taskcreation & Timetable & Daily Journal as well as System Borders Diagram
</commit_message>
<xml_diff>
--- a/doc/Zentralisierte Parameterverwaltung für eine Mikroservices.docx
+++ b/doc/Zentralisierte Parameterverwaltung für eine Mikroservices.docx
@@ -1206,7 +1206,7 @@
       <w:r>
         <w:fldChar w:fldCharType="separate"/>
       </w:r>
-      <w:hyperlink w:anchor="_Toc509218276" w:history="1">
+      <w:hyperlink w:anchor="_Toc509235286" w:history="1">
         <w:r>
           <w:rPr>
             <w:rStyle w:val="Hyperlink"/>
@@ -1250,7 +1250,7 @@
             <w:noProof/>
             <w:webHidden/>
           </w:rPr>
-          <w:instrText xml:space="preserve"> PAGEREF _Toc509218276 \h </w:instrText>
+          <w:instrText xml:space="preserve"> PAGEREF _Toc509235286 \h </w:instrText>
         </w:r>
         <w:r>
           <w:rPr>
@@ -1295,7 +1295,7 @@
           <w:lang w:eastAsia="de-CH"/>
         </w:rPr>
       </w:pPr>
-      <w:hyperlink w:anchor="_Toc509218277" w:history="1">
+      <w:hyperlink w:anchor="_Toc509235287" w:history="1">
         <w:r>
           <w:rPr>
             <w:rStyle w:val="Hyperlink"/>
@@ -1339,7 +1339,7 @@
             <w:noProof/>
             <w:webHidden/>
           </w:rPr>
-          <w:instrText xml:space="preserve"> PAGEREF _Toc509218277 \h </w:instrText>
+          <w:instrText xml:space="preserve"> PAGEREF _Toc509235287 \h </w:instrText>
         </w:r>
         <w:r>
           <w:rPr>
@@ -1384,7 +1384,7 @@
           <w:lang w:eastAsia="de-CH"/>
         </w:rPr>
       </w:pPr>
-      <w:hyperlink w:anchor="_Toc509218278" w:history="1">
+      <w:hyperlink w:anchor="_Toc509235288" w:history="1">
         <w:r>
           <w:rPr>
             <w:rStyle w:val="Hyperlink"/>
@@ -1407,7 +1407,7 @@
             <w:rStyle w:val="Hyperlink"/>
             <w:noProof/>
           </w:rPr>
-          <w:t>Methodik</w:t>
+          <w:t>Endprodukt</w:t>
         </w:r>
         <w:r>
           <w:rPr>
@@ -1428,7 +1428,7 @@
             <w:noProof/>
             <w:webHidden/>
           </w:rPr>
-          <w:instrText xml:space="preserve"> PAGEREF _Toc509218278 \h </w:instrText>
+          <w:instrText xml:space="preserve"> PAGEREF _Toc509235288 \h </w:instrText>
         </w:r>
         <w:r>
           <w:rPr>
@@ -1473,13 +1473,13 @@
           <w:lang w:eastAsia="de-CH"/>
         </w:rPr>
       </w:pPr>
-      <w:hyperlink w:anchor="_Toc509218279" w:history="1">
+      <w:hyperlink w:anchor="_Toc509235289" w:history="1">
         <w:r>
           <w:rPr>
             <w:rStyle w:val="Hyperlink"/>
             <w:noProof/>
           </w:rPr>
-          <w:t>1.4</w:t>
+          <w:t>2.1</w:t>
         </w:r>
         <w:r>
           <w:rPr>
@@ -1496,7 +1496,7 @@
             <w:rStyle w:val="Hyperlink"/>
             <w:noProof/>
           </w:rPr>
-          <w:t>Endprodukt</w:t>
+          <w:t>Titel der IPA</w:t>
         </w:r>
         <w:r>
           <w:rPr>
@@ -1517,7 +1517,7 @@
             <w:noProof/>
             <w:webHidden/>
           </w:rPr>
-          <w:instrText xml:space="preserve"> PAGEREF _Toc509218279 \h </w:instrText>
+          <w:instrText xml:space="preserve"> PAGEREF _Toc509235289 \h </w:instrText>
         </w:r>
         <w:r>
           <w:rPr>
@@ -1537,7 +1537,7 @@
             <w:noProof/>
             <w:webHidden/>
           </w:rPr>
-          <w:t>4</w:t>
+          <w:t>5</w:t>
         </w:r>
         <w:r>
           <w:rPr>
@@ -1562,13 +1562,13 @@
           <w:lang w:eastAsia="de-CH"/>
         </w:rPr>
       </w:pPr>
-      <w:hyperlink w:anchor="_Toc509218280" w:history="1">
+      <w:hyperlink w:anchor="_Toc509235290" w:history="1">
         <w:r>
           <w:rPr>
             <w:rStyle w:val="Hyperlink"/>
             <w:noProof/>
           </w:rPr>
-          <w:t>2.1</w:t>
+          <w:t>2.2</w:t>
         </w:r>
         <w:r>
           <w:rPr>
@@ -1585,7 +1585,7 @@
             <w:rStyle w:val="Hyperlink"/>
             <w:noProof/>
           </w:rPr>
-          <w:t>Titel der IPA</w:t>
+          <w:t>Auslöser der Aufgabenstellung</w:t>
         </w:r>
         <w:r>
           <w:rPr>
@@ -1606,7 +1606,7 @@
             <w:noProof/>
             <w:webHidden/>
           </w:rPr>
-          <w:instrText xml:space="preserve"> PAGEREF _Toc509218280 \h </w:instrText>
+          <w:instrText xml:space="preserve"> PAGEREF _Toc509235290 \h </w:instrText>
         </w:r>
         <w:r>
           <w:rPr>
@@ -1651,13 +1651,13 @@
           <w:lang w:eastAsia="de-CH"/>
         </w:rPr>
       </w:pPr>
-      <w:hyperlink w:anchor="_Toc509218281" w:history="1">
+      <w:hyperlink w:anchor="_Toc509235291" w:history="1">
         <w:r>
           <w:rPr>
             <w:rStyle w:val="Hyperlink"/>
             <w:noProof/>
           </w:rPr>
-          <w:t>2.2</w:t>
+          <w:t>2.3</w:t>
         </w:r>
         <w:r>
           <w:rPr>
@@ -1674,7 +1674,7 @@
             <w:rStyle w:val="Hyperlink"/>
             <w:noProof/>
           </w:rPr>
-          <w:t>Auslöser der Aufgabenstellung</w:t>
+          <w:t>Grobanforderungen</w:t>
         </w:r>
         <w:r>
           <w:rPr>
@@ -1695,96 +1695,7 @@
             <w:noProof/>
             <w:webHidden/>
           </w:rPr>
-          <w:instrText xml:space="preserve"> PAGEREF _Toc509218281 \h </w:instrText>
-        </w:r>
-        <w:r>
-          <w:rPr>
-            <w:noProof/>
-            <w:webHidden/>
-          </w:rPr>
-        </w:r>
-        <w:r>
-          <w:rPr>
-            <w:noProof/>
-            <w:webHidden/>
-          </w:rPr>
-          <w:fldChar w:fldCharType="separate"/>
-        </w:r>
-        <w:r>
-          <w:rPr>
-            <w:noProof/>
-            <w:webHidden/>
-          </w:rPr>
-          <w:t>5</w:t>
-        </w:r>
-        <w:r>
-          <w:rPr>
-            <w:noProof/>
-            <w:webHidden/>
-          </w:rPr>
-          <w:fldChar w:fldCharType="end"/>
-        </w:r>
-      </w:hyperlink>
-    </w:p>
-    <w:p>
-      <w:pPr>
-        <w:pStyle w:val="TOC2"/>
-        <w:tabs>
-          <w:tab w:val="left" w:pos="1134"/>
-        </w:tabs>
-        <w:rPr>
-          <w:rFonts w:asciiTheme="minorHAnsi" w:eastAsiaTheme="minorEastAsia" w:hAnsiTheme="minorHAnsi" w:cstheme="minorBidi"/>
-          <w:noProof/>
-          <w:sz w:val="22"/>
-          <w:szCs w:val="22"/>
-          <w:lang w:eastAsia="de-CH"/>
-        </w:rPr>
-      </w:pPr>
-      <w:hyperlink w:anchor="_Toc509218282" w:history="1">
-        <w:r>
-          <w:rPr>
-            <w:rStyle w:val="Hyperlink"/>
-            <w:noProof/>
-          </w:rPr>
-          <w:t>2.3</w:t>
-        </w:r>
-        <w:r>
-          <w:rPr>
-            <w:rFonts w:asciiTheme="minorHAnsi" w:eastAsiaTheme="minorEastAsia" w:hAnsiTheme="minorHAnsi" w:cstheme="minorBidi"/>
-            <w:noProof/>
-            <w:sz w:val="22"/>
-            <w:szCs w:val="22"/>
-            <w:lang w:eastAsia="de-CH"/>
-          </w:rPr>
-          <w:tab/>
-        </w:r>
-        <w:r>
-          <w:rPr>
-            <w:rStyle w:val="Hyperlink"/>
-            <w:noProof/>
-          </w:rPr>
-          <w:t>Grobanforderungen</w:t>
-        </w:r>
-        <w:r>
-          <w:rPr>
-            <w:noProof/>
-            <w:webHidden/>
-          </w:rPr>
-          <w:tab/>
-        </w:r>
-        <w:r>
-          <w:rPr>
-            <w:noProof/>
-            <w:webHidden/>
-          </w:rPr>
-          <w:fldChar w:fldCharType="begin"/>
-        </w:r>
-        <w:r>
-          <w:rPr>
-            <w:noProof/>
-            <w:webHidden/>
-          </w:rPr>
-          <w:instrText xml:space="preserve"> PAGEREF _Toc509218282 \h </w:instrText>
+          <w:instrText xml:space="preserve"> PAGEREF _Toc509235291 \h </w:instrText>
         </w:r>
         <w:r>
           <w:rPr>
@@ -1829,7 +1740,7 @@
           <w:lang w:eastAsia="de-CH"/>
         </w:rPr>
       </w:pPr>
-      <w:hyperlink w:anchor="_Toc509218283" w:history="1">
+      <w:hyperlink w:anchor="_Toc509235292" w:history="1">
         <w:r>
           <w:rPr>
             <w:rStyle w:val="Hyperlink"/>
@@ -1873,7 +1784,7 @@
             <w:noProof/>
             <w:webHidden/>
           </w:rPr>
-          <w:instrText xml:space="preserve"> PAGEREF _Toc509218283 \h </w:instrText>
+          <w:instrText xml:space="preserve"> PAGEREF _Toc509235292 \h </w:instrText>
         </w:r>
         <w:r>
           <w:rPr>
@@ -1919,7 +1830,7 @@
           <w:lang w:eastAsia="de-CH"/>
         </w:rPr>
       </w:pPr>
-      <w:hyperlink w:anchor="_Toc509218284" w:history="1">
+      <w:hyperlink w:anchor="_Toc509235293" w:history="1">
         <w:r>
           <w:rPr>
             <w:rStyle w:val="Hyperlink"/>
@@ -1963,7 +1874,7 @@
             <w:noProof/>
             <w:webHidden/>
           </w:rPr>
-          <w:instrText xml:space="preserve"> PAGEREF _Toc509218284 \h </w:instrText>
+          <w:instrText xml:space="preserve"> PAGEREF _Toc509235293 \h </w:instrText>
         </w:r>
         <w:r>
           <w:rPr>
@@ -2009,7 +1920,7 @@
           <w:lang w:eastAsia="de-CH"/>
         </w:rPr>
       </w:pPr>
-      <w:hyperlink w:anchor="_Toc509218285" w:history="1">
+      <w:hyperlink w:anchor="_Toc509235294" w:history="1">
         <w:r>
           <w:rPr>
             <w:rStyle w:val="Hyperlink"/>
@@ -2053,7 +1964,7 @@
             <w:noProof/>
             <w:webHidden/>
           </w:rPr>
-          <w:instrText xml:space="preserve"> PAGEREF _Toc509218285 \h </w:instrText>
+          <w:instrText xml:space="preserve"> PAGEREF _Toc509235294 \h </w:instrText>
         </w:r>
         <w:r>
           <w:rPr>
@@ -2098,7 +2009,7 @@
           <w:lang w:eastAsia="de-CH"/>
         </w:rPr>
       </w:pPr>
-      <w:hyperlink w:anchor="_Toc509218286" w:history="1">
+      <w:hyperlink w:anchor="_Toc509235295" w:history="1">
         <w:r>
           <w:rPr>
             <w:rStyle w:val="Hyperlink"/>
@@ -2142,7 +2053,7 @@
             <w:noProof/>
             <w:webHidden/>
           </w:rPr>
-          <w:instrText xml:space="preserve"> PAGEREF _Toc509218286 \h </w:instrText>
+          <w:instrText xml:space="preserve"> PAGEREF _Toc509235295 \h </w:instrText>
         </w:r>
         <w:r>
           <w:rPr>
@@ -2187,7 +2098,7 @@
           <w:lang w:eastAsia="de-CH"/>
         </w:rPr>
       </w:pPr>
-      <w:hyperlink w:anchor="_Toc509218287" w:history="1">
+      <w:hyperlink w:anchor="_Toc509235296" w:history="1">
         <w:r>
           <w:rPr>
             <w:rStyle w:val="Hyperlink"/>
@@ -2231,7 +2142,7 @@
             <w:noProof/>
             <w:webHidden/>
           </w:rPr>
-          <w:instrText xml:space="preserve"> PAGEREF _Toc509218287 \h </w:instrText>
+          <w:instrText xml:space="preserve"> PAGEREF _Toc509235296 \h </w:instrText>
         </w:r>
         <w:r>
           <w:rPr>
@@ -2276,7 +2187,7 @@
           <w:lang w:eastAsia="de-CH"/>
         </w:rPr>
       </w:pPr>
-      <w:hyperlink w:anchor="_Toc509218288" w:history="1">
+      <w:hyperlink w:anchor="_Toc509235297" w:history="1">
         <w:r>
           <w:rPr>
             <w:rStyle w:val="Hyperlink"/>
@@ -2320,7 +2231,7 @@
             <w:noProof/>
             <w:webHidden/>
           </w:rPr>
-          <w:instrText xml:space="preserve"> PAGEREF _Toc509218288 \h </w:instrText>
+          <w:instrText xml:space="preserve"> PAGEREF _Toc509235297 \h </w:instrText>
         </w:r>
         <w:r>
           <w:rPr>
@@ -2365,7 +2276,7 @@
           <w:lang w:eastAsia="de-CH"/>
         </w:rPr>
       </w:pPr>
-      <w:hyperlink w:anchor="_Toc509218289" w:history="1">
+      <w:hyperlink w:anchor="_Toc509235298" w:history="1">
         <w:r>
           <w:rPr>
             <w:rStyle w:val="Hyperlink"/>
@@ -2409,7 +2320,7 @@
             <w:noProof/>
             <w:webHidden/>
           </w:rPr>
-          <w:instrText xml:space="preserve"> PAGEREF _Toc509218289 \h </w:instrText>
+          <w:instrText xml:space="preserve"> PAGEREF _Toc509235298 \h </w:instrText>
         </w:r>
         <w:r>
           <w:rPr>
@@ -2454,7 +2365,7 @@
           <w:lang w:eastAsia="de-CH"/>
         </w:rPr>
       </w:pPr>
-      <w:hyperlink w:anchor="_Toc509218290" w:history="1">
+      <w:hyperlink w:anchor="_Toc509235299" w:history="1">
         <w:r>
           <w:rPr>
             <w:rStyle w:val="Hyperlink"/>
@@ -2498,7 +2409,7 @@
             <w:noProof/>
             <w:webHidden/>
           </w:rPr>
-          <w:instrText xml:space="preserve"> PAGEREF _Toc509218290 \h </w:instrText>
+          <w:instrText xml:space="preserve"> PAGEREF _Toc509235299 \h </w:instrText>
         </w:r>
         <w:r>
           <w:rPr>
@@ -2543,7 +2454,7 @@
           <w:lang w:eastAsia="de-CH"/>
         </w:rPr>
       </w:pPr>
-      <w:hyperlink w:anchor="_Toc509218291" w:history="1">
+      <w:hyperlink w:anchor="_Toc509235300" w:history="1">
         <w:r>
           <w:rPr>
             <w:rStyle w:val="Hyperlink"/>
@@ -2587,7 +2498,7 @@
             <w:noProof/>
             <w:webHidden/>
           </w:rPr>
-          <w:instrText xml:space="preserve"> PAGEREF _Toc509218291 \h </w:instrText>
+          <w:instrText xml:space="preserve"> PAGEREF _Toc509235300 \h </w:instrText>
         </w:r>
         <w:r>
           <w:rPr>
@@ -2632,7 +2543,7 @@
           <w:lang w:eastAsia="de-CH"/>
         </w:rPr>
       </w:pPr>
-      <w:hyperlink w:anchor="_Toc509218292" w:history="1">
+      <w:hyperlink w:anchor="_Toc509235301" w:history="1">
         <w:r>
           <w:rPr>
             <w:rStyle w:val="Hyperlink"/>
@@ -2676,7 +2587,7 @@
             <w:noProof/>
             <w:webHidden/>
           </w:rPr>
-          <w:instrText xml:space="preserve"> PAGEREF _Toc509218292 \h </w:instrText>
+          <w:instrText xml:space="preserve"> PAGEREF _Toc509235301 \h </w:instrText>
         </w:r>
         <w:r>
           <w:rPr>
@@ -2697,6 +2608,1519 @@
             <w:webHidden/>
           </w:rPr>
           <w:t>6</w:t>
+        </w:r>
+        <w:r>
+          <w:rPr>
+            <w:noProof/>
+            <w:webHidden/>
+          </w:rPr>
+          <w:fldChar w:fldCharType="end"/>
+        </w:r>
+      </w:hyperlink>
+    </w:p>
+    <w:p>
+      <w:pPr>
+        <w:pStyle w:val="TOC2"/>
+        <w:tabs>
+          <w:tab w:val="left" w:pos="1134"/>
+        </w:tabs>
+        <w:rPr>
+          <w:rFonts w:asciiTheme="minorHAnsi" w:eastAsiaTheme="minorEastAsia" w:hAnsiTheme="minorHAnsi" w:cstheme="minorBidi"/>
+          <w:noProof/>
+          <w:sz w:val="22"/>
+          <w:szCs w:val="22"/>
+          <w:lang w:eastAsia="de-CH"/>
+        </w:rPr>
+      </w:pPr>
+      <w:hyperlink w:anchor="_Toc509235302" w:history="1">
+        <w:r>
+          <w:rPr>
+            <w:rStyle w:val="Hyperlink"/>
+            <w:noProof/>
+          </w:rPr>
+          <w:t>3.1</w:t>
+        </w:r>
+        <w:r>
+          <w:rPr>
+            <w:rFonts w:asciiTheme="minorHAnsi" w:eastAsiaTheme="minorEastAsia" w:hAnsiTheme="minorHAnsi" w:cstheme="minorBidi"/>
+            <w:noProof/>
+            <w:sz w:val="22"/>
+            <w:szCs w:val="22"/>
+            <w:lang w:eastAsia="de-CH"/>
+          </w:rPr>
+          <w:tab/>
+        </w:r>
+        <w:r>
+          <w:rPr>
+            <w:rStyle w:val="Hyperlink"/>
+            <w:noProof/>
+          </w:rPr>
+          <w:t>Konventionen</w:t>
+        </w:r>
+        <w:r>
+          <w:rPr>
+            <w:noProof/>
+            <w:webHidden/>
+          </w:rPr>
+          <w:tab/>
+        </w:r>
+        <w:r>
+          <w:rPr>
+            <w:noProof/>
+            <w:webHidden/>
+          </w:rPr>
+          <w:fldChar w:fldCharType="begin"/>
+        </w:r>
+        <w:r>
+          <w:rPr>
+            <w:noProof/>
+            <w:webHidden/>
+          </w:rPr>
+          <w:instrText xml:space="preserve"> PAGEREF _Toc509235302 \h </w:instrText>
+        </w:r>
+        <w:r>
+          <w:rPr>
+            <w:noProof/>
+            <w:webHidden/>
+          </w:rPr>
+        </w:r>
+        <w:r>
+          <w:rPr>
+            <w:noProof/>
+            <w:webHidden/>
+          </w:rPr>
+          <w:fldChar w:fldCharType="separate"/>
+        </w:r>
+        <w:r>
+          <w:rPr>
+            <w:noProof/>
+            <w:webHidden/>
+          </w:rPr>
+          <w:t>7</w:t>
+        </w:r>
+        <w:r>
+          <w:rPr>
+            <w:noProof/>
+            <w:webHidden/>
+          </w:rPr>
+          <w:fldChar w:fldCharType="end"/>
+        </w:r>
+      </w:hyperlink>
+    </w:p>
+    <w:p>
+      <w:pPr>
+        <w:pStyle w:val="TOC3"/>
+        <w:tabs>
+          <w:tab w:val="left" w:pos="1320"/>
+        </w:tabs>
+        <w:rPr>
+          <w:rFonts w:asciiTheme="minorHAnsi" w:eastAsiaTheme="minorEastAsia" w:hAnsiTheme="minorHAnsi" w:cstheme="minorBidi"/>
+          <w:noProof/>
+          <w:sz w:val="22"/>
+          <w:szCs w:val="22"/>
+          <w:lang w:eastAsia="de-CH"/>
+        </w:rPr>
+      </w:pPr>
+      <w:hyperlink w:anchor="_Toc509235303" w:history="1">
+        <w:r>
+          <w:rPr>
+            <w:rStyle w:val="Hyperlink"/>
+            <w:noProof/>
+          </w:rPr>
+          <w:t>3.1.1</w:t>
+        </w:r>
+        <w:r>
+          <w:rPr>
+            <w:rFonts w:asciiTheme="minorHAnsi" w:eastAsiaTheme="minorEastAsia" w:hAnsiTheme="minorHAnsi" w:cstheme="minorBidi"/>
+            <w:noProof/>
+            <w:sz w:val="22"/>
+            <w:szCs w:val="22"/>
+            <w:lang w:eastAsia="de-CH"/>
+          </w:rPr>
+          <w:tab/>
+        </w:r>
+        <w:r>
+          <w:rPr>
+            <w:rStyle w:val="Hyperlink"/>
+            <w:noProof/>
+          </w:rPr>
+          <w:t>Dokumentation</w:t>
+        </w:r>
+        <w:r>
+          <w:rPr>
+            <w:noProof/>
+            <w:webHidden/>
+          </w:rPr>
+          <w:tab/>
+        </w:r>
+        <w:r>
+          <w:rPr>
+            <w:noProof/>
+            <w:webHidden/>
+          </w:rPr>
+          <w:fldChar w:fldCharType="begin"/>
+        </w:r>
+        <w:r>
+          <w:rPr>
+            <w:noProof/>
+            <w:webHidden/>
+          </w:rPr>
+          <w:instrText xml:space="preserve"> PAGEREF _Toc509235303 \h </w:instrText>
+        </w:r>
+        <w:r>
+          <w:rPr>
+            <w:noProof/>
+            <w:webHidden/>
+          </w:rPr>
+        </w:r>
+        <w:r>
+          <w:rPr>
+            <w:noProof/>
+            <w:webHidden/>
+          </w:rPr>
+          <w:fldChar w:fldCharType="separate"/>
+        </w:r>
+        <w:r>
+          <w:rPr>
+            <w:noProof/>
+            <w:webHidden/>
+          </w:rPr>
+          <w:t>7</w:t>
+        </w:r>
+        <w:r>
+          <w:rPr>
+            <w:noProof/>
+            <w:webHidden/>
+          </w:rPr>
+          <w:fldChar w:fldCharType="end"/>
+        </w:r>
+      </w:hyperlink>
+    </w:p>
+    <w:p>
+      <w:pPr>
+        <w:pStyle w:val="TOC3"/>
+        <w:tabs>
+          <w:tab w:val="left" w:pos="1320"/>
+        </w:tabs>
+        <w:rPr>
+          <w:rFonts w:asciiTheme="minorHAnsi" w:eastAsiaTheme="minorEastAsia" w:hAnsiTheme="minorHAnsi" w:cstheme="minorBidi"/>
+          <w:noProof/>
+          <w:sz w:val="22"/>
+          <w:szCs w:val="22"/>
+          <w:lang w:eastAsia="de-CH"/>
+        </w:rPr>
+      </w:pPr>
+      <w:hyperlink w:anchor="_Toc509235304" w:history="1">
+        <w:r>
+          <w:rPr>
+            <w:rStyle w:val="Hyperlink"/>
+            <w:noProof/>
+          </w:rPr>
+          <w:t>3.1.2</w:t>
+        </w:r>
+        <w:r>
+          <w:rPr>
+            <w:rFonts w:asciiTheme="minorHAnsi" w:eastAsiaTheme="minorEastAsia" w:hAnsiTheme="minorHAnsi" w:cstheme="minorBidi"/>
+            <w:noProof/>
+            <w:sz w:val="22"/>
+            <w:szCs w:val="22"/>
+            <w:lang w:eastAsia="de-CH"/>
+          </w:rPr>
+          <w:tab/>
+        </w:r>
+        <w:r>
+          <w:rPr>
+            <w:rStyle w:val="Hyperlink"/>
+            <w:noProof/>
+          </w:rPr>
+          <w:t>Code-Konventionen C#</w:t>
+        </w:r>
+        <w:r>
+          <w:rPr>
+            <w:noProof/>
+            <w:webHidden/>
+          </w:rPr>
+          <w:tab/>
+        </w:r>
+        <w:r>
+          <w:rPr>
+            <w:noProof/>
+            <w:webHidden/>
+          </w:rPr>
+          <w:fldChar w:fldCharType="begin"/>
+        </w:r>
+        <w:r>
+          <w:rPr>
+            <w:noProof/>
+            <w:webHidden/>
+          </w:rPr>
+          <w:instrText xml:space="preserve"> PAGEREF _Toc509235304 \h </w:instrText>
+        </w:r>
+        <w:r>
+          <w:rPr>
+            <w:noProof/>
+            <w:webHidden/>
+          </w:rPr>
+        </w:r>
+        <w:r>
+          <w:rPr>
+            <w:noProof/>
+            <w:webHidden/>
+          </w:rPr>
+          <w:fldChar w:fldCharType="separate"/>
+        </w:r>
+        <w:r>
+          <w:rPr>
+            <w:noProof/>
+            <w:webHidden/>
+          </w:rPr>
+          <w:t>7</w:t>
+        </w:r>
+        <w:r>
+          <w:rPr>
+            <w:noProof/>
+            <w:webHidden/>
+          </w:rPr>
+          <w:fldChar w:fldCharType="end"/>
+        </w:r>
+      </w:hyperlink>
+    </w:p>
+    <w:p>
+      <w:pPr>
+        <w:pStyle w:val="TOC3"/>
+        <w:tabs>
+          <w:tab w:val="left" w:pos="1320"/>
+        </w:tabs>
+        <w:rPr>
+          <w:rFonts w:asciiTheme="minorHAnsi" w:eastAsiaTheme="minorEastAsia" w:hAnsiTheme="minorHAnsi" w:cstheme="minorBidi"/>
+          <w:noProof/>
+          <w:sz w:val="22"/>
+          <w:szCs w:val="22"/>
+          <w:lang w:eastAsia="de-CH"/>
+        </w:rPr>
+      </w:pPr>
+      <w:hyperlink w:anchor="_Toc509235305" w:history="1">
+        <w:r>
+          <w:rPr>
+            <w:rStyle w:val="Hyperlink"/>
+            <w:noProof/>
+          </w:rPr>
+          <w:t>3.1.3</w:t>
+        </w:r>
+        <w:r>
+          <w:rPr>
+            <w:rFonts w:asciiTheme="minorHAnsi" w:eastAsiaTheme="minorEastAsia" w:hAnsiTheme="minorHAnsi" w:cstheme="minorBidi"/>
+            <w:noProof/>
+            <w:sz w:val="22"/>
+            <w:szCs w:val="22"/>
+            <w:lang w:eastAsia="de-CH"/>
+          </w:rPr>
+          <w:tab/>
+        </w:r>
+        <w:r>
+          <w:rPr>
+            <w:rStyle w:val="Hyperlink"/>
+            <w:noProof/>
+          </w:rPr>
+          <w:t>Code-Konventionen TypeScript</w:t>
+        </w:r>
+        <w:r>
+          <w:rPr>
+            <w:noProof/>
+            <w:webHidden/>
+          </w:rPr>
+          <w:tab/>
+        </w:r>
+        <w:r>
+          <w:rPr>
+            <w:noProof/>
+            <w:webHidden/>
+          </w:rPr>
+          <w:fldChar w:fldCharType="begin"/>
+        </w:r>
+        <w:r>
+          <w:rPr>
+            <w:noProof/>
+            <w:webHidden/>
+          </w:rPr>
+          <w:instrText xml:space="preserve"> PAGEREF _Toc509235305 \h </w:instrText>
+        </w:r>
+        <w:r>
+          <w:rPr>
+            <w:noProof/>
+            <w:webHidden/>
+          </w:rPr>
+        </w:r>
+        <w:r>
+          <w:rPr>
+            <w:noProof/>
+            <w:webHidden/>
+          </w:rPr>
+          <w:fldChar w:fldCharType="separate"/>
+        </w:r>
+        <w:r>
+          <w:rPr>
+            <w:noProof/>
+            <w:webHidden/>
+          </w:rPr>
+          <w:t>7</w:t>
+        </w:r>
+        <w:r>
+          <w:rPr>
+            <w:noProof/>
+            <w:webHidden/>
+          </w:rPr>
+          <w:fldChar w:fldCharType="end"/>
+        </w:r>
+      </w:hyperlink>
+    </w:p>
+    <w:p>
+      <w:pPr>
+        <w:pStyle w:val="TOC3"/>
+        <w:tabs>
+          <w:tab w:val="left" w:pos="1320"/>
+        </w:tabs>
+        <w:rPr>
+          <w:rFonts w:asciiTheme="minorHAnsi" w:eastAsiaTheme="minorEastAsia" w:hAnsiTheme="minorHAnsi" w:cstheme="minorBidi"/>
+          <w:noProof/>
+          <w:sz w:val="22"/>
+          <w:szCs w:val="22"/>
+          <w:lang w:eastAsia="de-CH"/>
+        </w:rPr>
+      </w:pPr>
+      <w:hyperlink w:anchor="_Toc509235306" w:history="1">
+        <w:r>
+          <w:rPr>
+            <w:rStyle w:val="Hyperlink"/>
+            <w:noProof/>
+          </w:rPr>
+          <w:t>3.1.4</w:t>
+        </w:r>
+        <w:r>
+          <w:rPr>
+            <w:rFonts w:asciiTheme="minorHAnsi" w:eastAsiaTheme="minorEastAsia" w:hAnsiTheme="minorHAnsi" w:cstheme="minorBidi"/>
+            <w:noProof/>
+            <w:sz w:val="22"/>
+            <w:szCs w:val="22"/>
+            <w:lang w:eastAsia="de-CH"/>
+          </w:rPr>
+          <w:tab/>
+        </w:r>
+        <w:r>
+          <w:rPr>
+            <w:rStyle w:val="Hyperlink"/>
+            <w:noProof/>
+          </w:rPr>
+          <w:t>Layout-Konventionen</w:t>
+        </w:r>
+        <w:r>
+          <w:rPr>
+            <w:noProof/>
+            <w:webHidden/>
+          </w:rPr>
+          <w:tab/>
+        </w:r>
+        <w:r>
+          <w:rPr>
+            <w:noProof/>
+            <w:webHidden/>
+          </w:rPr>
+          <w:fldChar w:fldCharType="begin"/>
+        </w:r>
+        <w:r>
+          <w:rPr>
+            <w:noProof/>
+            <w:webHidden/>
+          </w:rPr>
+          <w:instrText xml:space="preserve"> PAGEREF _Toc509235306 \h </w:instrText>
+        </w:r>
+        <w:r>
+          <w:rPr>
+            <w:noProof/>
+            <w:webHidden/>
+          </w:rPr>
+        </w:r>
+        <w:r>
+          <w:rPr>
+            <w:noProof/>
+            <w:webHidden/>
+          </w:rPr>
+          <w:fldChar w:fldCharType="separate"/>
+        </w:r>
+        <w:r>
+          <w:rPr>
+            <w:noProof/>
+            <w:webHidden/>
+          </w:rPr>
+          <w:t>8</w:t>
+        </w:r>
+        <w:r>
+          <w:rPr>
+            <w:noProof/>
+            <w:webHidden/>
+          </w:rPr>
+          <w:fldChar w:fldCharType="end"/>
+        </w:r>
+      </w:hyperlink>
+    </w:p>
+    <w:p>
+      <w:pPr>
+        <w:pStyle w:val="TOC2"/>
+        <w:tabs>
+          <w:tab w:val="left" w:pos="1134"/>
+        </w:tabs>
+        <w:rPr>
+          <w:rFonts w:asciiTheme="minorHAnsi" w:eastAsiaTheme="minorEastAsia" w:hAnsiTheme="minorHAnsi" w:cstheme="minorBidi"/>
+          <w:noProof/>
+          <w:sz w:val="22"/>
+          <w:szCs w:val="22"/>
+          <w:lang w:eastAsia="de-CH"/>
+        </w:rPr>
+      </w:pPr>
+      <w:hyperlink w:anchor="_Toc509235307" w:history="1">
+        <w:r>
+          <w:rPr>
+            <w:rStyle w:val="Hyperlink"/>
+            <w:noProof/>
+          </w:rPr>
+          <w:t>3.2</w:t>
+        </w:r>
+        <w:r>
+          <w:rPr>
+            <w:rFonts w:asciiTheme="minorHAnsi" w:eastAsiaTheme="minorEastAsia" w:hAnsiTheme="minorHAnsi" w:cstheme="minorBidi"/>
+            <w:noProof/>
+            <w:sz w:val="22"/>
+            <w:szCs w:val="22"/>
+            <w:lang w:eastAsia="de-CH"/>
+          </w:rPr>
+          <w:tab/>
+        </w:r>
+        <w:r>
+          <w:rPr>
+            <w:rStyle w:val="Hyperlink"/>
+            <w:noProof/>
+          </w:rPr>
+          <w:t>Vorgehensmodell</w:t>
+        </w:r>
+        <w:r>
+          <w:rPr>
+            <w:noProof/>
+            <w:webHidden/>
+          </w:rPr>
+          <w:tab/>
+        </w:r>
+        <w:r>
+          <w:rPr>
+            <w:noProof/>
+            <w:webHidden/>
+          </w:rPr>
+          <w:fldChar w:fldCharType="begin"/>
+        </w:r>
+        <w:r>
+          <w:rPr>
+            <w:noProof/>
+            <w:webHidden/>
+          </w:rPr>
+          <w:instrText xml:space="preserve"> PAGEREF _Toc509235307 \h </w:instrText>
+        </w:r>
+        <w:r>
+          <w:rPr>
+            <w:noProof/>
+            <w:webHidden/>
+          </w:rPr>
+        </w:r>
+        <w:r>
+          <w:rPr>
+            <w:noProof/>
+            <w:webHidden/>
+          </w:rPr>
+          <w:fldChar w:fldCharType="separate"/>
+        </w:r>
+        <w:r>
+          <w:rPr>
+            <w:noProof/>
+            <w:webHidden/>
+          </w:rPr>
+          <w:t>8</w:t>
+        </w:r>
+        <w:r>
+          <w:rPr>
+            <w:noProof/>
+            <w:webHidden/>
+          </w:rPr>
+          <w:fldChar w:fldCharType="end"/>
+        </w:r>
+      </w:hyperlink>
+    </w:p>
+    <w:p>
+      <w:pPr>
+        <w:pStyle w:val="TOC3"/>
+        <w:tabs>
+          <w:tab w:val="left" w:pos="1320"/>
+        </w:tabs>
+        <w:rPr>
+          <w:rFonts w:asciiTheme="minorHAnsi" w:eastAsiaTheme="minorEastAsia" w:hAnsiTheme="minorHAnsi" w:cstheme="minorBidi"/>
+          <w:noProof/>
+          <w:sz w:val="22"/>
+          <w:szCs w:val="22"/>
+          <w:lang w:eastAsia="de-CH"/>
+        </w:rPr>
+      </w:pPr>
+      <w:hyperlink w:anchor="_Toc509235308" w:history="1">
+        <w:r>
+          <w:rPr>
+            <w:rStyle w:val="Hyperlink"/>
+            <w:noProof/>
+          </w:rPr>
+          <w:t>3.2.1</w:t>
+        </w:r>
+        <w:r>
+          <w:rPr>
+            <w:rFonts w:asciiTheme="minorHAnsi" w:eastAsiaTheme="minorEastAsia" w:hAnsiTheme="minorHAnsi" w:cstheme="minorBidi"/>
+            <w:noProof/>
+            <w:sz w:val="22"/>
+            <w:szCs w:val="22"/>
+            <w:lang w:eastAsia="de-CH"/>
+          </w:rPr>
+          <w:tab/>
+        </w:r>
+        <w:r>
+          <w:rPr>
+            <w:rStyle w:val="Hyperlink"/>
+            <w:noProof/>
+          </w:rPr>
+          <w:t>IPERKA</w:t>
+        </w:r>
+        <w:r>
+          <w:rPr>
+            <w:noProof/>
+            <w:webHidden/>
+          </w:rPr>
+          <w:tab/>
+        </w:r>
+        <w:r>
+          <w:rPr>
+            <w:noProof/>
+            <w:webHidden/>
+          </w:rPr>
+          <w:fldChar w:fldCharType="begin"/>
+        </w:r>
+        <w:r>
+          <w:rPr>
+            <w:noProof/>
+            <w:webHidden/>
+          </w:rPr>
+          <w:instrText xml:space="preserve"> PAGEREF _Toc509235308 \h </w:instrText>
+        </w:r>
+        <w:r>
+          <w:rPr>
+            <w:noProof/>
+            <w:webHidden/>
+          </w:rPr>
+        </w:r>
+        <w:r>
+          <w:rPr>
+            <w:noProof/>
+            <w:webHidden/>
+          </w:rPr>
+          <w:fldChar w:fldCharType="separate"/>
+        </w:r>
+        <w:r>
+          <w:rPr>
+            <w:noProof/>
+            <w:webHidden/>
+          </w:rPr>
+          <w:t>8</w:t>
+        </w:r>
+        <w:r>
+          <w:rPr>
+            <w:noProof/>
+            <w:webHidden/>
+          </w:rPr>
+          <w:fldChar w:fldCharType="end"/>
+        </w:r>
+      </w:hyperlink>
+    </w:p>
+    <w:p>
+      <w:pPr>
+        <w:pStyle w:val="TOC2"/>
+        <w:tabs>
+          <w:tab w:val="left" w:pos="1134"/>
+        </w:tabs>
+        <w:rPr>
+          <w:rFonts w:asciiTheme="minorHAnsi" w:eastAsiaTheme="minorEastAsia" w:hAnsiTheme="minorHAnsi" w:cstheme="minorBidi"/>
+          <w:noProof/>
+          <w:sz w:val="22"/>
+          <w:szCs w:val="22"/>
+          <w:lang w:eastAsia="de-CH"/>
+        </w:rPr>
+      </w:pPr>
+      <w:hyperlink w:anchor="_Toc509235309" w:history="1">
+        <w:r>
+          <w:rPr>
+            <w:rStyle w:val="Hyperlink"/>
+            <w:noProof/>
+          </w:rPr>
+          <w:t>4.1</w:t>
+        </w:r>
+        <w:r>
+          <w:rPr>
+            <w:rFonts w:asciiTheme="minorHAnsi" w:eastAsiaTheme="minorEastAsia" w:hAnsiTheme="minorHAnsi" w:cstheme="minorBidi"/>
+            <w:noProof/>
+            <w:sz w:val="22"/>
+            <w:szCs w:val="22"/>
+            <w:lang w:eastAsia="de-CH"/>
+          </w:rPr>
+          <w:tab/>
+        </w:r>
+        <w:r>
+          <w:rPr>
+            <w:rStyle w:val="Hyperlink"/>
+            <w:noProof/>
+          </w:rPr>
+          <w:t>Umsysteme</w:t>
+        </w:r>
+        <w:r>
+          <w:rPr>
+            <w:noProof/>
+            <w:webHidden/>
+          </w:rPr>
+          <w:tab/>
+        </w:r>
+        <w:r>
+          <w:rPr>
+            <w:noProof/>
+            <w:webHidden/>
+          </w:rPr>
+          <w:fldChar w:fldCharType="begin"/>
+        </w:r>
+        <w:r>
+          <w:rPr>
+            <w:noProof/>
+            <w:webHidden/>
+          </w:rPr>
+          <w:instrText xml:space="preserve"> PAGEREF _Toc509235309 \h </w:instrText>
+        </w:r>
+        <w:r>
+          <w:rPr>
+            <w:noProof/>
+            <w:webHidden/>
+          </w:rPr>
+        </w:r>
+        <w:r>
+          <w:rPr>
+            <w:noProof/>
+            <w:webHidden/>
+          </w:rPr>
+          <w:fldChar w:fldCharType="separate"/>
+        </w:r>
+        <w:r>
+          <w:rPr>
+            <w:noProof/>
+            <w:webHidden/>
+          </w:rPr>
+          <w:t>9</w:t>
+        </w:r>
+        <w:r>
+          <w:rPr>
+            <w:noProof/>
+            <w:webHidden/>
+          </w:rPr>
+          <w:fldChar w:fldCharType="end"/>
+        </w:r>
+      </w:hyperlink>
+    </w:p>
+    <w:p>
+      <w:pPr>
+        <w:pStyle w:val="TOC2"/>
+        <w:tabs>
+          <w:tab w:val="left" w:pos="1134"/>
+        </w:tabs>
+        <w:rPr>
+          <w:rFonts w:asciiTheme="minorHAnsi" w:eastAsiaTheme="minorEastAsia" w:hAnsiTheme="minorHAnsi" w:cstheme="minorBidi"/>
+          <w:noProof/>
+          <w:sz w:val="22"/>
+          <w:szCs w:val="22"/>
+          <w:lang w:eastAsia="de-CH"/>
+        </w:rPr>
+      </w:pPr>
+      <w:hyperlink w:anchor="_Toc509235310" w:history="1">
+        <w:r>
+          <w:rPr>
+            <w:rStyle w:val="Hyperlink"/>
+            <w:noProof/>
+          </w:rPr>
+          <w:t>4.2</w:t>
+        </w:r>
+        <w:r>
+          <w:rPr>
+            <w:rFonts w:asciiTheme="minorHAnsi" w:eastAsiaTheme="minorEastAsia" w:hAnsiTheme="minorHAnsi" w:cstheme="minorBidi"/>
+            <w:noProof/>
+            <w:sz w:val="22"/>
+            <w:szCs w:val="22"/>
+            <w:lang w:eastAsia="de-CH"/>
+          </w:rPr>
+          <w:tab/>
+        </w:r>
+        <w:r>
+          <w:rPr>
+            <w:rStyle w:val="Hyperlink"/>
+            <w:noProof/>
+          </w:rPr>
+          <w:t>Abhängigkeiten</w:t>
+        </w:r>
+        <w:r>
+          <w:rPr>
+            <w:noProof/>
+            <w:webHidden/>
+          </w:rPr>
+          <w:tab/>
+        </w:r>
+        <w:r>
+          <w:rPr>
+            <w:noProof/>
+            <w:webHidden/>
+          </w:rPr>
+          <w:fldChar w:fldCharType="begin"/>
+        </w:r>
+        <w:r>
+          <w:rPr>
+            <w:noProof/>
+            <w:webHidden/>
+          </w:rPr>
+          <w:instrText xml:space="preserve"> PAGEREF _Toc509235310 \h </w:instrText>
+        </w:r>
+        <w:r>
+          <w:rPr>
+            <w:noProof/>
+            <w:webHidden/>
+          </w:rPr>
+        </w:r>
+        <w:r>
+          <w:rPr>
+            <w:noProof/>
+            <w:webHidden/>
+          </w:rPr>
+          <w:fldChar w:fldCharType="separate"/>
+        </w:r>
+        <w:r>
+          <w:rPr>
+            <w:noProof/>
+            <w:webHidden/>
+          </w:rPr>
+          <w:t>9</w:t>
+        </w:r>
+        <w:r>
+          <w:rPr>
+            <w:noProof/>
+            <w:webHidden/>
+          </w:rPr>
+          <w:fldChar w:fldCharType="end"/>
+        </w:r>
+      </w:hyperlink>
+    </w:p>
+    <w:p>
+      <w:pPr>
+        <w:pStyle w:val="TOC2"/>
+        <w:tabs>
+          <w:tab w:val="left" w:pos="1134"/>
+        </w:tabs>
+        <w:rPr>
+          <w:rFonts w:asciiTheme="minorHAnsi" w:eastAsiaTheme="minorEastAsia" w:hAnsiTheme="minorHAnsi" w:cstheme="minorBidi"/>
+          <w:noProof/>
+          <w:sz w:val="22"/>
+          <w:szCs w:val="22"/>
+          <w:lang w:eastAsia="de-CH"/>
+        </w:rPr>
+      </w:pPr>
+      <w:hyperlink w:anchor="_Toc509235311" w:history="1">
+        <w:r>
+          <w:rPr>
+            <w:rStyle w:val="Hyperlink"/>
+            <w:noProof/>
+          </w:rPr>
+          <w:t>4.3</w:t>
+        </w:r>
+        <w:r>
+          <w:rPr>
+            <w:rFonts w:asciiTheme="minorHAnsi" w:eastAsiaTheme="minorEastAsia" w:hAnsiTheme="minorHAnsi" w:cstheme="minorBidi"/>
+            <w:noProof/>
+            <w:sz w:val="22"/>
+            <w:szCs w:val="22"/>
+            <w:lang w:eastAsia="de-CH"/>
+          </w:rPr>
+          <w:tab/>
+        </w:r>
+        <w:r>
+          <w:rPr>
+            <w:rStyle w:val="Hyperlink"/>
+            <w:noProof/>
+          </w:rPr>
+          <w:t>Systemgrenzen</w:t>
+        </w:r>
+        <w:r>
+          <w:rPr>
+            <w:noProof/>
+            <w:webHidden/>
+          </w:rPr>
+          <w:tab/>
+        </w:r>
+        <w:r>
+          <w:rPr>
+            <w:noProof/>
+            <w:webHidden/>
+          </w:rPr>
+          <w:fldChar w:fldCharType="begin"/>
+        </w:r>
+        <w:r>
+          <w:rPr>
+            <w:noProof/>
+            <w:webHidden/>
+          </w:rPr>
+          <w:instrText xml:space="preserve"> PAGEREF _Toc509235311 \h </w:instrText>
+        </w:r>
+        <w:r>
+          <w:rPr>
+            <w:noProof/>
+            <w:webHidden/>
+          </w:rPr>
+        </w:r>
+        <w:r>
+          <w:rPr>
+            <w:noProof/>
+            <w:webHidden/>
+          </w:rPr>
+          <w:fldChar w:fldCharType="separate"/>
+        </w:r>
+        <w:r>
+          <w:rPr>
+            <w:noProof/>
+            <w:webHidden/>
+          </w:rPr>
+          <w:t>10</w:t>
+        </w:r>
+        <w:r>
+          <w:rPr>
+            <w:noProof/>
+            <w:webHidden/>
+          </w:rPr>
+          <w:fldChar w:fldCharType="end"/>
+        </w:r>
+      </w:hyperlink>
+    </w:p>
+    <w:p>
+      <w:pPr>
+        <w:pStyle w:val="TOC2"/>
+        <w:tabs>
+          <w:tab w:val="left" w:pos="1134"/>
+        </w:tabs>
+        <w:rPr>
+          <w:rFonts w:asciiTheme="minorHAnsi" w:eastAsiaTheme="minorEastAsia" w:hAnsiTheme="minorHAnsi" w:cstheme="minorBidi"/>
+          <w:noProof/>
+          <w:sz w:val="22"/>
+          <w:szCs w:val="22"/>
+          <w:lang w:eastAsia="de-CH"/>
+        </w:rPr>
+      </w:pPr>
+      <w:hyperlink w:anchor="_Toc509235312" w:history="1">
+        <w:r>
+          <w:rPr>
+            <w:rStyle w:val="Hyperlink"/>
+            <w:noProof/>
+          </w:rPr>
+          <w:t>4.4</w:t>
+        </w:r>
+        <w:r>
+          <w:rPr>
+            <w:rFonts w:asciiTheme="minorHAnsi" w:eastAsiaTheme="minorEastAsia" w:hAnsiTheme="minorHAnsi" w:cstheme="minorBidi"/>
+            <w:noProof/>
+            <w:sz w:val="22"/>
+            <w:szCs w:val="22"/>
+            <w:lang w:eastAsia="de-CH"/>
+          </w:rPr>
+          <w:tab/>
+        </w:r>
+        <w:r>
+          <w:rPr>
+            <w:rStyle w:val="Hyperlink"/>
+            <w:noProof/>
+          </w:rPr>
+          <w:t>Schnittstellen</w:t>
+        </w:r>
+        <w:r>
+          <w:rPr>
+            <w:noProof/>
+            <w:webHidden/>
+          </w:rPr>
+          <w:tab/>
+        </w:r>
+        <w:r>
+          <w:rPr>
+            <w:noProof/>
+            <w:webHidden/>
+          </w:rPr>
+          <w:fldChar w:fldCharType="begin"/>
+        </w:r>
+        <w:r>
+          <w:rPr>
+            <w:noProof/>
+            <w:webHidden/>
+          </w:rPr>
+          <w:instrText xml:space="preserve"> PAGEREF _Toc509235312 \h </w:instrText>
+        </w:r>
+        <w:r>
+          <w:rPr>
+            <w:noProof/>
+            <w:webHidden/>
+          </w:rPr>
+        </w:r>
+        <w:r>
+          <w:rPr>
+            <w:noProof/>
+            <w:webHidden/>
+          </w:rPr>
+          <w:fldChar w:fldCharType="separate"/>
+        </w:r>
+        <w:r>
+          <w:rPr>
+            <w:noProof/>
+            <w:webHidden/>
+          </w:rPr>
+          <w:t>11</w:t>
+        </w:r>
+        <w:r>
+          <w:rPr>
+            <w:noProof/>
+            <w:webHidden/>
+          </w:rPr>
+          <w:fldChar w:fldCharType="end"/>
+        </w:r>
+      </w:hyperlink>
+    </w:p>
+    <w:p>
+      <w:pPr>
+        <w:pStyle w:val="TOC2"/>
+        <w:tabs>
+          <w:tab w:val="left" w:pos="1134"/>
+        </w:tabs>
+        <w:rPr>
+          <w:rFonts w:asciiTheme="minorHAnsi" w:eastAsiaTheme="minorEastAsia" w:hAnsiTheme="minorHAnsi" w:cstheme="minorBidi"/>
+          <w:noProof/>
+          <w:sz w:val="22"/>
+          <w:szCs w:val="22"/>
+          <w:lang w:eastAsia="de-CH"/>
+        </w:rPr>
+      </w:pPr>
+      <w:hyperlink w:anchor="_Toc509235313" w:history="1">
+        <w:r>
+          <w:rPr>
+            <w:rStyle w:val="Hyperlink"/>
+            <w:noProof/>
+          </w:rPr>
+          <w:t>5.1</w:t>
+        </w:r>
+        <w:r>
+          <w:rPr>
+            <w:rFonts w:asciiTheme="minorHAnsi" w:eastAsiaTheme="minorEastAsia" w:hAnsiTheme="minorHAnsi" w:cstheme="minorBidi"/>
+            <w:noProof/>
+            <w:sz w:val="22"/>
+            <w:szCs w:val="22"/>
+            <w:lang w:eastAsia="de-CH"/>
+          </w:rPr>
+          <w:tab/>
+        </w:r>
+        <w:r>
+          <w:rPr>
+            <w:rStyle w:val="Hyperlink"/>
+            <w:noProof/>
+          </w:rPr>
+          <w:t>Einzeltaskerstellung für die Realisierung</w:t>
+        </w:r>
+        <w:r>
+          <w:rPr>
+            <w:noProof/>
+            <w:webHidden/>
+          </w:rPr>
+          <w:tab/>
+        </w:r>
+        <w:r>
+          <w:rPr>
+            <w:noProof/>
+            <w:webHidden/>
+          </w:rPr>
+          <w:fldChar w:fldCharType="begin"/>
+        </w:r>
+        <w:r>
+          <w:rPr>
+            <w:noProof/>
+            <w:webHidden/>
+          </w:rPr>
+          <w:instrText xml:space="preserve"> PAGEREF _Toc509235313 \h </w:instrText>
+        </w:r>
+        <w:r>
+          <w:rPr>
+            <w:noProof/>
+            <w:webHidden/>
+          </w:rPr>
+        </w:r>
+        <w:r>
+          <w:rPr>
+            <w:noProof/>
+            <w:webHidden/>
+          </w:rPr>
+          <w:fldChar w:fldCharType="separate"/>
+        </w:r>
+        <w:r>
+          <w:rPr>
+            <w:noProof/>
+            <w:webHidden/>
+          </w:rPr>
+          <w:t>12</w:t>
+        </w:r>
+        <w:r>
+          <w:rPr>
+            <w:noProof/>
+            <w:webHidden/>
+          </w:rPr>
+          <w:fldChar w:fldCharType="end"/>
+        </w:r>
+      </w:hyperlink>
+    </w:p>
+    <w:p>
+      <w:pPr>
+        <w:pStyle w:val="TOC3"/>
+        <w:tabs>
+          <w:tab w:val="left" w:pos="1320"/>
+        </w:tabs>
+        <w:rPr>
+          <w:rFonts w:asciiTheme="minorHAnsi" w:eastAsiaTheme="minorEastAsia" w:hAnsiTheme="minorHAnsi" w:cstheme="minorBidi"/>
+          <w:noProof/>
+          <w:sz w:val="22"/>
+          <w:szCs w:val="22"/>
+          <w:lang w:eastAsia="de-CH"/>
+        </w:rPr>
+      </w:pPr>
+      <w:hyperlink w:anchor="_Toc509235314" w:history="1">
+        <w:r>
+          <w:rPr>
+            <w:rStyle w:val="Hyperlink"/>
+            <w:noProof/>
+          </w:rPr>
+          <w:t>5.1.1</w:t>
+        </w:r>
+        <w:r>
+          <w:rPr>
+            <w:rFonts w:asciiTheme="minorHAnsi" w:eastAsiaTheme="minorEastAsia" w:hAnsiTheme="minorHAnsi" w:cstheme="minorBidi"/>
+            <w:noProof/>
+            <w:sz w:val="22"/>
+            <w:szCs w:val="22"/>
+            <w:lang w:eastAsia="de-CH"/>
+          </w:rPr>
+          <w:tab/>
+        </w:r>
+        <w:r>
+          <w:rPr>
+            <w:rStyle w:val="Hyperlink"/>
+            <w:noProof/>
+          </w:rPr>
+          <w:t>Speichern der Parameter</w:t>
+        </w:r>
+        <w:r>
+          <w:rPr>
+            <w:noProof/>
+            <w:webHidden/>
+          </w:rPr>
+          <w:tab/>
+        </w:r>
+        <w:r>
+          <w:rPr>
+            <w:noProof/>
+            <w:webHidden/>
+          </w:rPr>
+          <w:fldChar w:fldCharType="begin"/>
+        </w:r>
+        <w:r>
+          <w:rPr>
+            <w:noProof/>
+            <w:webHidden/>
+          </w:rPr>
+          <w:instrText xml:space="preserve"> PAGEREF _Toc509235314 \h </w:instrText>
+        </w:r>
+        <w:r>
+          <w:rPr>
+            <w:noProof/>
+            <w:webHidden/>
+          </w:rPr>
+        </w:r>
+        <w:r>
+          <w:rPr>
+            <w:noProof/>
+            <w:webHidden/>
+          </w:rPr>
+          <w:fldChar w:fldCharType="separate"/>
+        </w:r>
+        <w:r>
+          <w:rPr>
+            <w:noProof/>
+            <w:webHidden/>
+          </w:rPr>
+          <w:t>12</w:t>
+        </w:r>
+        <w:r>
+          <w:rPr>
+            <w:noProof/>
+            <w:webHidden/>
+          </w:rPr>
+          <w:fldChar w:fldCharType="end"/>
+        </w:r>
+      </w:hyperlink>
+    </w:p>
+    <w:p>
+      <w:pPr>
+        <w:pStyle w:val="TOC3"/>
+        <w:tabs>
+          <w:tab w:val="left" w:pos="1320"/>
+        </w:tabs>
+        <w:rPr>
+          <w:rFonts w:asciiTheme="minorHAnsi" w:eastAsiaTheme="minorEastAsia" w:hAnsiTheme="minorHAnsi" w:cstheme="minorBidi"/>
+          <w:noProof/>
+          <w:sz w:val="22"/>
+          <w:szCs w:val="22"/>
+          <w:lang w:eastAsia="de-CH"/>
+        </w:rPr>
+      </w:pPr>
+      <w:hyperlink w:anchor="_Toc509235315" w:history="1">
+        <w:r>
+          <w:rPr>
+            <w:rStyle w:val="Hyperlink"/>
+            <w:noProof/>
+          </w:rPr>
+          <w:t>5.1.2</w:t>
+        </w:r>
+        <w:r>
+          <w:rPr>
+            <w:rFonts w:asciiTheme="minorHAnsi" w:eastAsiaTheme="minorEastAsia" w:hAnsiTheme="minorHAnsi" w:cstheme="minorBidi"/>
+            <w:noProof/>
+            <w:sz w:val="22"/>
+            <w:szCs w:val="22"/>
+            <w:lang w:eastAsia="de-CH"/>
+          </w:rPr>
+          <w:tab/>
+        </w:r>
+        <w:r>
+          <w:rPr>
+            <w:rStyle w:val="Hyperlink"/>
+            <w:noProof/>
+          </w:rPr>
+          <w:t>Implementation des Validierungsmechanismus</w:t>
+        </w:r>
+        <w:r>
+          <w:rPr>
+            <w:noProof/>
+            <w:webHidden/>
+          </w:rPr>
+          <w:tab/>
+        </w:r>
+        <w:r>
+          <w:rPr>
+            <w:noProof/>
+            <w:webHidden/>
+          </w:rPr>
+          <w:fldChar w:fldCharType="begin"/>
+        </w:r>
+        <w:r>
+          <w:rPr>
+            <w:noProof/>
+            <w:webHidden/>
+          </w:rPr>
+          <w:instrText xml:space="preserve"> PAGEREF _Toc509235315 \h </w:instrText>
+        </w:r>
+        <w:r>
+          <w:rPr>
+            <w:noProof/>
+            <w:webHidden/>
+          </w:rPr>
+        </w:r>
+        <w:r>
+          <w:rPr>
+            <w:noProof/>
+            <w:webHidden/>
+          </w:rPr>
+          <w:fldChar w:fldCharType="separate"/>
+        </w:r>
+        <w:r>
+          <w:rPr>
+            <w:noProof/>
+            <w:webHidden/>
+          </w:rPr>
+          <w:t>12</w:t>
+        </w:r>
+        <w:r>
+          <w:rPr>
+            <w:noProof/>
+            <w:webHidden/>
+          </w:rPr>
+          <w:fldChar w:fldCharType="end"/>
+        </w:r>
+      </w:hyperlink>
+    </w:p>
+    <w:p>
+      <w:pPr>
+        <w:pStyle w:val="TOC3"/>
+        <w:tabs>
+          <w:tab w:val="left" w:pos="1320"/>
+        </w:tabs>
+        <w:rPr>
+          <w:rFonts w:asciiTheme="minorHAnsi" w:eastAsiaTheme="minorEastAsia" w:hAnsiTheme="minorHAnsi" w:cstheme="minorBidi"/>
+          <w:noProof/>
+          <w:sz w:val="22"/>
+          <w:szCs w:val="22"/>
+          <w:lang w:eastAsia="de-CH"/>
+        </w:rPr>
+      </w:pPr>
+      <w:hyperlink w:anchor="_Toc509235316" w:history="1">
+        <w:r>
+          <w:rPr>
+            <w:rStyle w:val="Hyperlink"/>
+            <w:noProof/>
+          </w:rPr>
+          <w:t>5.1.3</w:t>
+        </w:r>
+        <w:r>
+          <w:rPr>
+            <w:rFonts w:asciiTheme="minorHAnsi" w:eastAsiaTheme="minorEastAsia" w:hAnsiTheme="minorHAnsi" w:cstheme="minorBidi"/>
+            <w:noProof/>
+            <w:sz w:val="22"/>
+            <w:szCs w:val="22"/>
+            <w:lang w:eastAsia="de-CH"/>
+          </w:rPr>
+          <w:tab/>
+        </w:r>
+        <w:r>
+          <w:rPr>
+            <w:rStyle w:val="Hyperlink"/>
+            <w:noProof/>
+          </w:rPr>
+          <w:t>Zentralisierte Parameterverwaltung Kontrolltask</w:t>
+        </w:r>
+        <w:r>
+          <w:rPr>
+            <w:noProof/>
+            <w:webHidden/>
+          </w:rPr>
+          <w:tab/>
+        </w:r>
+        <w:r>
+          <w:rPr>
+            <w:noProof/>
+            <w:webHidden/>
+          </w:rPr>
+          <w:fldChar w:fldCharType="begin"/>
+        </w:r>
+        <w:r>
+          <w:rPr>
+            <w:noProof/>
+            <w:webHidden/>
+          </w:rPr>
+          <w:instrText xml:space="preserve"> PAGEREF _Toc509235316 \h </w:instrText>
+        </w:r>
+        <w:r>
+          <w:rPr>
+            <w:noProof/>
+            <w:webHidden/>
+          </w:rPr>
+        </w:r>
+        <w:r>
+          <w:rPr>
+            <w:noProof/>
+            <w:webHidden/>
+          </w:rPr>
+          <w:fldChar w:fldCharType="separate"/>
+        </w:r>
+        <w:r>
+          <w:rPr>
+            <w:noProof/>
+            <w:webHidden/>
+          </w:rPr>
+          <w:t>13</w:t>
+        </w:r>
+        <w:r>
+          <w:rPr>
+            <w:noProof/>
+            <w:webHidden/>
+          </w:rPr>
+          <w:fldChar w:fldCharType="end"/>
+        </w:r>
+      </w:hyperlink>
+    </w:p>
+    <w:p>
+      <w:pPr>
+        <w:pStyle w:val="TOC3"/>
+        <w:tabs>
+          <w:tab w:val="left" w:pos="1320"/>
+        </w:tabs>
+        <w:rPr>
+          <w:rFonts w:asciiTheme="minorHAnsi" w:eastAsiaTheme="minorEastAsia" w:hAnsiTheme="minorHAnsi" w:cstheme="minorBidi"/>
+          <w:noProof/>
+          <w:sz w:val="22"/>
+          <w:szCs w:val="22"/>
+          <w:lang w:eastAsia="de-CH"/>
+        </w:rPr>
+      </w:pPr>
+      <w:hyperlink w:anchor="_Toc509235317" w:history="1">
+        <w:r>
+          <w:rPr>
+            <w:rStyle w:val="Hyperlink"/>
+            <w:noProof/>
+          </w:rPr>
+          <w:t>5.1.4</w:t>
+        </w:r>
+        <w:r>
+          <w:rPr>
+            <w:rFonts w:asciiTheme="minorHAnsi" w:eastAsiaTheme="minorEastAsia" w:hAnsiTheme="minorHAnsi" w:cstheme="minorBidi"/>
+            <w:noProof/>
+            <w:sz w:val="22"/>
+            <w:szCs w:val="22"/>
+            <w:lang w:eastAsia="de-CH"/>
+          </w:rPr>
+          <w:tab/>
+        </w:r>
+        <w:r>
+          <w:rPr>
+            <w:rStyle w:val="Hyperlink"/>
+            <w:noProof/>
+          </w:rPr>
+          <w:t>Suchen eines Parameters</w:t>
+        </w:r>
+        <w:r>
+          <w:rPr>
+            <w:noProof/>
+            <w:webHidden/>
+          </w:rPr>
+          <w:tab/>
+        </w:r>
+        <w:r>
+          <w:rPr>
+            <w:noProof/>
+            <w:webHidden/>
+          </w:rPr>
+          <w:fldChar w:fldCharType="begin"/>
+        </w:r>
+        <w:r>
+          <w:rPr>
+            <w:noProof/>
+            <w:webHidden/>
+          </w:rPr>
+          <w:instrText xml:space="preserve"> PAGEREF _Toc509235317 \h </w:instrText>
+        </w:r>
+        <w:r>
+          <w:rPr>
+            <w:noProof/>
+            <w:webHidden/>
+          </w:rPr>
+        </w:r>
+        <w:r>
+          <w:rPr>
+            <w:noProof/>
+            <w:webHidden/>
+          </w:rPr>
+          <w:fldChar w:fldCharType="separate"/>
+        </w:r>
+        <w:r>
+          <w:rPr>
+            <w:noProof/>
+            <w:webHidden/>
+          </w:rPr>
+          <w:t>13</w:t>
+        </w:r>
+        <w:r>
+          <w:rPr>
+            <w:noProof/>
+            <w:webHidden/>
+          </w:rPr>
+          <w:fldChar w:fldCharType="end"/>
+        </w:r>
+      </w:hyperlink>
+    </w:p>
+    <w:p>
+      <w:pPr>
+        <w:pStyle w:val="TOC3"/>
+        <w:tabs>
+          <w:tab w:val="left" w:pos="1320"/>
+        </w:tabs>
+        <w:rPr>
+          <w:rFonts w:asciiTheme="minorHAnsi" w:eastAsiaTheme="minorEastAsia" w:hAnsiTheme="minorHAnsi" w:cstheme="minorBidi"/>
+          <w:noProof/>
+          <w:sz w:val="22"/>
+          <w:szCs w:val="22"/>
+          <w:lang w:eastAsia="de-CH"/>
+        </w:rPr>
+      </w:pPr>
+      <w:hyperlink w:anchor="_Toc509235318" w:history="1">
+        <w:r>
+          <w:rPr>
+            <w:rStyle w:val="Hyperlink"/>
+            <w:noProof/>
+          </w:rPr>
+          <w:t>5.1.5</w:t>
+        </w:r>
+        <w:r>
+          <w:rPr>
+            <w:rFonts w:asciiTheme="minorHAnsi" w:eastAsiaTheme="minorEastAsia" w:hAnsiTheme="minorHAnsi" w:cstheme="minorBidi"/>
+            <w:noProof/>
+            <w:sz w:val="22"/>
+            <w:szCs w:val="22"/>
+            <w:lang w:eastAsia="de-CH"/>
+          </w:rPr>
+          <w:tab/>
+        </w:r>
+        <w:r>
+          <w:rPr>
+            <w:rStyle w:val="Hyperlink"/>
+            <w:noProof/>
+          </w:rPr>
+          <w:t>GUI Tests</w:t>
+        </w:r>
+        <w:r>
+          <w:rPr>
+            <w:noProof/>
+            <w:webHidden/>
+          </w:rPr>
+          <w:tab/>
+        </w:r>
+        <w:r>
+          <w:rPr>
+            <w:noProof/>
+            <w:webHidden/>
+          </w:rPr>
+          <w:fldChar w:fldCharType="begin"/>
+        </w:r>
+        <w:r>
+          <w:rPr>
+            <w:noProof/>
+            <w:webHidden/>
+          </w:rPr>
+          <w:instrText xml:space="preserve"> PAGEREF _Toc509235318 \h </w:instrText>
+        </w:r>
+        <w:r>
+          <w:rPr>
+            <w:noProof/>
+            <w:webHidden/>
+          </w:rPr>
+        </w:r>
+        <w:r>
+          <w:rPr>
+            <w:noProof/>
+            <w:webHidden/>
+          </w:rPr>
+          <w:fldChar w:fldCharType="separate"/>
+        </w:r>
+        <w:r>
+          <w:rPr>
+            <w:noProof/>
+            <w:webHidden/>
+          </w:rPr>
+          <w:t>13</w:t>
         </w:r>
         <w:r>
           <w:rPr>
@@ -2747,7 +4171,8 @@
       <w:pPr>
         <w:pStyle w:val="Heading2"/>
       </w:pPr>
-      <w:bookmarkStart w:id="1" w:name="_Toc509218276"/>
+      <w:bookmarkStart w:id="1" w:name="_Toc509235213"/>
+      <w:bookmarkStart w:id="2" w:name="_Toc509235286"/>
       <w:r>
         <w:t xml:space="preserve">Thema und </w:t>
       </w:r>
@@ -2755,6 +4180,7 @@
         <w:t>Zielsetzung</w:t>
       </w:r>
       <w:bookmarkEnd w:id="1"/>
+      <w:bookmarkEnd w:id="2"/>
     </w:p>
     <w:p>
       <w:pPr>
@@ -2779,14 +4205,16 @@
       <w:pPr>
         <w:pStyle w:val="Heading2"/>
       </w:pPr>
-      <w:bookmarkStart w:id="2" w:name="_Toc509218277"/>
+      <w:bookmarkStart w:id="3" w:name="_Toc509235214"/>
+      <w:bookmarkStart w:id="4" w:name="_Toc509235287"/>
       <w:r>
         <w:t>Allgemeines</w:t>
       </w:r>
       <w:r>
         <w:t xml:space="preserve"> zur Umgebung</w:t>
       </w:r>
-      <w:bookmarkEnd w:id="2"/>
+      <w:bookmarkEnd w:id="3"/>
+      <w:bookmarkEnd w:id="4"/>
     </w:p>
     <w:p>
       <w:pPr>
@@ -2800,11 +4228,13 @@
       <w:pPr>
         <w:pStyle w:val="Heading2"/>
       </w:pPr>
-      <w:bookmarkStart w:id="3" w:name="_Toc509218279"/>
+      <w:bookmarkStart w:id="5" w:name="_Toc509235215"/>
+      <w:bookmarkStart w:id="6" w:name="_Toc509235288"/>
       <w:r>
         <w:t>Endprodukt</w:t>
       </w:r>
-      <w:bookmarkEnd w:id="3"/>
+      <w:bookmarkEnd w:id="5"/>
+      <w:bookmarkEnd w:id="6"/>
     </w:p>
     <w:p>
       <w:pPr>
@@ -2873,8 +4303,6 @@
       <w:r>
         <w:br w:type="page"/>
       </w:r>
-      <w:bookmarkStart w:id="4" w:name="_GoBack"/>
-      <w:bookmarkEnd w:id="4"/>
     </w:p>
     <w:p>
       <w:pPr>
@@ -2889,14 +4317,16 @@
       <w:pPr>
         <w:pStyle w:val="Heading2"/>
       </w:pPr>
-      <w:bookmarkStart w:id="5" w:name="_Toc509218280"/>
+      <w:bookmarkStart w:id="7" w:name="_Toc509235216"/>
+      <w:bookmarkStart w:id="8" w:name="_Toc509235289"/>
       <w:r>
         <w:t>Titel</w:t>
       </w:r>
       <w:r>
         <w:t xml:space="preserve"> der IPA</w:t>
       </w:r>
-      <w:bookmarkEnd w:id="5"/>
+      <w:bookmarkEnd w:id="7"/>
+      <w:bookmarkEnd w:id="8"/>
     </w:p>
     <w:p>
       <w:pPr>
@@ -2910,14 +4340,16 @@
       <w:pPr>
         <w:pStyle w:val="Heading2"/>
       </w:pPr>
-      <w:bookmarkStart w:id="6" w:name="_Toc509218281"/>
+      <w:bookmarkStart w:id="9" w:name="_Toc509235217"/>
+      <w:bookmarkStart w:id="10" w:name="_Toc509235290"/>
       <w:r>
         <w:t>Auslöser</w:t>
       </w:r>
       <w:r>
         <w:t xml:space="preserve"> der Aufgabenstellung</w:t>
       </w:r>
-      <w:bookmarkEnd w:id="6"/>
+      <w:bookmarkEnd w:id="9"/>
+      <w:bookmarkEnd w:id="10"/>
     </w:p>
     <w:p>
       <w:pPr>
@@ -2931,21 +4363,25 @@
       <w:pPr>
         <w:pStyle w:val="Heading2"/>
       </w:pPr>
-      <w:bookmarkStart w:id="7" w:name="_Toc509218282"/>
+      <w:bookmarkStart w:id="11" w:name="_Toc509235218"/>
+      <w:bookmarkStart w:id="12" w:name="_Toc509235291"/>
       <w:r>
         <w:t>Grobanforderungen</w:t>
       </w:r>
-      <w:bookmarkEnd w:id="7"/>
+      <w:bookmarkEnd w:id="11"/>
+      <w:bookmarkEnd w:id="12"/>
     </w:p>
     <w:p>
       <w:pPr>
         <w:pStyle w:val="Heading3"/>
       </w:pPr>
-      <w:bookmarkStart w:id="8" w:name="_Toc509218283"/>
+      <w:bookmarkStart w:id="13" w:name="_Toc509235219"/>
+      <w:bookmarkStart w:id="14" w:name="_Toc509235292"/>
       <w:r>
         <w:t>Parameterverwaltung</w:t>
       </w:r>
-      <w:bookmarkEnd w:id="8"/>
+      <w:bookmarkEnd w:id="13"/>
+      <w:bookmarkEnd w:id="14"/>
     </w:p>
     <w:p>
       <w:pPr>
@@ -2965,11 +4401,13 @@
       <w:pPr>
         <w:pStyle w:val="Heading4"/>
       </w:pPr>
-      <w:bookmarkStart w:id="9" w:name="_Toc509218284"/>
+      <w:bookmarkStart w:id="15" w:name="_Toc509235220"/>
+      <w:bookmarkStart w:id="16" w:name="_Toc509235293"/>
       <w:r>
         <w:t>Funktionale Anforderungen</w:t>
       </w:r>
-      <w:bookmarkEnd w:id="9"/>
+      <w:bookmarkEnd w:id="15"/>
+      <w:bookmarkEnd w:id="16"/>
     </w:p>
     <w:p>
       <w:pPr>
@@ -3107,11 +4545,13 @@
       <w:pPr>
         <w:pStyle w:val="Heading4"/>
       </w:pPr>
-      <w:bookmarkStart w:id="10" w:name="_Toc509218285"/>
+      <w:bookmarkStart w:id="17" w:name="_Toc509235221"/>
+      <w:bookmarkStart w:id="18" w:name="_Toc509235294"/>
       <w:r>
         <w:t>Nicht Funktionale Anforderungen</w:t>
       </w:r>
-      <w:bookmarkEnd w:id="10"/>
+      <w:bookmarkEnd w:id="17"/>
+      <w:bookmarkEnd w:id="18"/>
     </w:p>
     <w:p>
       <w:pPr>
@@ -3230,7 +4670,8 @@
       <w:pPr>
         <w:pStyle w:val="Heading3"/>
       </w:pPr>
-      <w:bookmarkStart w:id="11" w:name="_Toc509218286"/>
+      <w:bookmarkStart w:id="19" w:name="_Toc509235222"/>
+      <w:bookmarkStart w:id="20" w:name="_Toc509235295"/>
       <w:r>
         <w:lastRenderedPageBreak/>
         <w:t>«</w:t>
@@ -3251,7 +4692,8 @@
       <w:r>
         <w:t>» Dokumentation</w:t>
       </w:r>
-      <w:bookmarkEnd w:id="11"/>
+      <w:bookmarkEnd w:id="19"/>
+      <w:bookmarkEnd w:id="20"/>
     </w:p>
     <w:p>
       <w:pPr>
@@ -3343,21 +4785,25 @@
       <w:pPr>
         <w:pStyle w:val="Heading2"/>
       </w:pPr>
-      <w:bookmarkStart w:id="12" w:name="_Toc509218287"/>
+      <w:bookmarkStart w:id="21" w:name="_Toc509235223"/>
+      <w:bookmarkStart w:id="22" w:name="_Toc509235296"/>
       <w:r>
         <w:t>Mittel &amp; Methoden</w:t>
       </w:r>
-      <w:bookmarkEnd w:id="12"/>
+      <w:bookmarkEnd w:id="21"/>
+      <w:bookmarkEnd w:id="22"/>
     </w:p>
     <w:p>
       <w:pPr>
         <w:pStyle w:val="Heading3"/>
       </w:pPr>
-      <w:bookmarkStart w:id="13" w:name="_Toc509218288"/>
+      <w:bookmarkStart w:id="23" w:name="_Toc509235224"/>
+      <w:bookmarkStart w:id="24" w:name="_Toc509235297"/>
       <w:r>
         <w:t>Eingesetzte Mittel</w:t>
       </w:r>
-      <w:bookmarkEnd w:id="13"/>
+      <w:bookmarkEnd w:id="23"/>
+      <w:bookmarkEnd w:id="24"/>
     </w:p>
     <w:p>
       <w:pPr>
@@ -3437,7 +4883,8 @@
       <w:pPr>
         <w:pStyle w:val="Heading3"/>
       </w:pPr>
-      <w:bookmarkStart w:id="14" w:name="_Toc509218289"/>
+      <w:bookmarkStart w:id="25" w:name="_Toc509235225"/>
+      <w:bookmarkStart w:id="26" w:name="_Toc509235298"/>
       <w:proofErr w:type="spellStart"/>
       <w:r>
         <w:t>Git</w:t>
@@ -3446,7 +4893,8 @@
       <w:r>
         <w:t xml:space="preserve"> Workflow</w:t>
       </w:r>
-      <w:bookmarkEnd w:id="14"/>
+      <w:bookmarkEnd w:id="25"/>
+      <w:bookmarkEnd w:id="26"/>
     </w:p>
     <w:p>
       <w:pPr>
@@ -3522,11 +4970,13 @@
       <w:pPr>
         <w:pStyle w:val="Heading3"/>
       </w:pPr>
-      <w:bookmarkStart w:id="15" w:name="_Toc509218290"/>
+      <w:bookmarkStart w:id="27" w:name="_Toc509235226"/>
+      <w:bookmarkStart w:id="28" w:name="_Toc509235299"/>
       <w:r>
         <w:t>Kontroll-Tasks</w:t>
       </w:r>
-      <w:bookmarkEnd w:id="15"/>
+      <w:bookmarkEnd w:id="27"/>
+      <w:bookmarkEnd w:id="28"/>
     </w:p>
     <w:p>
       <w:pPr>
@@ -3580,11 +5030,13 @@
       <w:pPr>
         <w:pStyle w:val="Heading2"/>
       </w:pPr>
-      <w:bookmarkStart w:id="16" w:name="_Toc509218291"/>
+      <w:bookmarkStart w:id="29" w:name="_Toc509235227"/>
+      <w:bookmarkStart w:id="30" w:name="_Toc509235300"/>
       <w:r>
         <w:t>Vorkenntnisse</w:t>
       </w:r>
-      <w:bookmarkEnd w:id="16"/>
+      <w:bookmarkEnd w:id="29"/>
+      <w:bookmarkEnd w:id="30"/>
     </w:p>
     <w:p>
       <w:pPr>
@@ -3682,11 +5134,13 @@
       <w:pPr>
         <w:pStyle w:val="Heading2"/>
       </w:pPr>
-      <w:bookmarkStart w:id="17" w:name="_Toc509218292"/>
+      <w:bookmarkStart w:id="31" w:name="_Toc509235228"/>
+      <w:bookmarkStart w:id="32" w:name="_Toc509235301"/>
       <w:r>
         <w:t>Neue Lerninhalte</w:t>
       </w:r>
-      <w:bookmarkEnd w:id="17"/>
+      <w:bookmarkEnd w:id="31"/>
+      <w:bookmarkEnd w:id="32"/>
     </w:p>
     <w:p>
       <w:pPr>
@@ -3708,19 +5162,9 @@
           <w:numId w:val="30"/>
         </w:numPr>
       </w:pPr>
-      <w:proofErr w:type="spellStart"/>
-      <w:r>
-        <w:t>RabbitMQ</w:t>
-      </w:r>
-      <w:proofErr w:type="spellEnd"/>
-      <w:r>
-        <w:t xml:space="preserve"> / </w:t>
-      </w:r>
-      <w:proofErr w:type="spellStart"/>
-      <w:r>
-        <w:t>MassTransit</w:t>
-      </w:r>
-      <w:proofErr w:type="spellEnd"/>
+      <w:r>
+        <w:t>RabbitMQ / MassTransit</w:t>
+      </w:r>
     </w:p>
     <w:p>
       <w:pPr>
@@ -3743,17 +5187,25 @@
       <w:pPr>
         <w:pStyle w:val="Heading2"/>
       </w:pPr>
+      <w:bookmarkStart w:id="33" w:name="_Toc509235229"/>
+      <w:bookmarkStart w:id="34" w:name="_Toc509235302"/>
       <w:r>
         <w:t>Konventionen</w:t>
       </w:r>
+      <w:bookmarkEnd w:id="33"/>
+      <w:bookmarkEnd w:id="34"/>
     </w:p>
     <w:p>
       <w:pPr>
         <w:pStyle w:val="Heading3"/>
       </w:pPr>
+      <w:bookmarkStart w:id="35" w:name="_Toc509235230"/>
+      <w:bookmarkStart w:id="36" w:name="_Toc509235303"/>
       <w:r>
         <w:t>Dokumentation</w:t>
       </w:r>
+      <w:bookmarkEnd w:id="35"/>
+      <w:bookmarkEnd w:id="36"/>
     </w:p>
     <w:tbl>
       <w:tblPr>
@@ -3891,12 +5343,16 @@
       <w:pPr>
         <w:pStyle w:val="Heading3"/>
       </w:pPr>
+      <w:bookmarkStart w:id="37" w:name="_Toc509235231"/>
+      <w:bookmarkStart w:id="38" w:name="_Toc509235304"/>
       <w:r>
         <w:t>Code-Konventionen</w:t>
       </w:r>
       <w:r>
         <w:t xml:space="preserve"> C#</w:t>
       </w:r>
+      <w:bookmarkEnd w:id="37"/>
+      <w:bookmarkEnd w:id="38"/>
     </w:p>
     <w:tbl>
       <w:tblPr>
@@ -4161,9 +5617,13 @@
       <w:pPr>
         <w:pStyle w:val="Heading3"/>
       </w:pPr>
+      <w:bookmarkStart w:id="39" w:name="_Toc509235232"/>
+      <w:bookmarkStart w:id="40" w:name="_Toc509235305"/>
       <w:r>
         <w:t>Code-Konventionen TypeScript</w:t>
       </w:r>
+      <w:bookmarkEnd w:id="39"/>
+      <w:bookmarkEnd w:id="40"/>
     </w:p>
     <w:tbl>
       <w:tblPr>
@@ -4437,6 +5897,8 @@
       <w:pPr>
         <w:pStyle w:val="Heading3"/>
       </w:pPr>
+      <w:bookmarkStart w:id="41" w:name="_Toc509235233"/>
+      <w:bookmarkStart w:id="42" w:name="_Toc509235306"/>
       <w:r>
         <w:lastRenderedPageBreak/>
         <w:t>Layout-</w:t>
@@ -4444,6 +5906,8 @@
       <w:r>
         <w:t>Konventionen</w:t>
       </w:r>
+      <w:bookmarkEnd w:id="41"/>
+      <w:bookmarkEnd w:id="42"/>
     </w:p>
     <w:tbl>
       <w:tblPr>
@@ -4555,9 +6019,13 @@
       <w:pPr>
         <w:pStyle w:val="Heading2"/>
       </w:pPr>
+      <w:bookmarkStart w:id="43" w:name="_Toc509235234"/>
+      <w:bookmarkStart w:id="44" w:name="_Toc509235307"/>
       <w:r>
         <w:t>Vorgehensmodell</w:t>
       </w:r>
+      <w:bookmarkEnd w:id="43"/>
+      <w:bookmarkEnd w:id="44"/>
     </w:p>
     <w:p>
       <w:pPr>
@@ -4602,9 +6070,13 @@
       <w:pPr>
         <w:pStyle w:val="Heading3"/>
       </w:pPr>
+      <w:bookmarkStart w:id="45" w:name="_Toc509235235"/>
+      <w:bookmarkStart w:id="46" w:name="_Toc509235308"/>
       <w:r>
         <w:t>IPERKA</w:t>
       </w:r>
+      <w:bookmarkEnd w:id="45"/>
+      <w:bookmarkEnd w:id="46"/>
     </w:p>
     <w:p>
       <w:pPr>
@@ -4672,30 +6144,1900 @@
         <w:t>Umsysteme,</w:t>
       </w:r>
       <w:r>
-        <w:t xml:space="preserve"> Systemgrenzen</w:t>
-      </w:r>
-      <w:r>
-        <w:t xml:space="preserve"> und Abhängigkeiten</w:t>
+        <w:t xml:space="preserve"> </w:t>
+      </w:r>
+      <w:r>
+        <w:t>Abhängigkeiten</w:t>
+      </w:r>
+      <w:r>
+        <w:t xml:space="preserve">, </w:t>
+      </w:r>
+      <w:r>
+        <w:t>Systemgrenzen</w:t>
+      </w:r>
+      <w:r>
+        <w:t xml:space="preserve"> und Schnittstellen</w:t>
+      </w:r>
+    </w:p>
+    <w:p>
+      <w:pPr>
+        <w:pStyle w:val="Hinweis"/>
+      </w:pPr>
+      <w:r>
+        <w:t>Das ganze System ist anhand der Vereinfachten Bedingungen während der IPA aufgezeigt, da das Livesystem zu gross und komplex ist für die</w:t>
+      </w:r>
+      <w:r>
+        <w:t>ses Projekt. Die Services, die</w:t>
+      </w:r>
+      <w:r>
+        <w:t xml:space="preserve"> </w:t>
+      </w:r>
+      <w:r>
+        <w:t xml:space="preserve">im Livesystem </w:t>
+      </w:r>
+      <w:r>
+        <w:t xml:space="preserve">vorhanden sind, </w:t>
+      </w:r>
+      <w:r>
+        <w:t xml:space="preserve">verhalten sich gleich, wie jene, die </w:t>
+      </w:r>
+      <w:r>
+        <w:t>sich im</w:t>
+      </w:r>
+      <w:r>
+        <w:t xml:space="preserve"> </w:t>
+      </w:r>
+      <w:r>
+        <w:t xml:space="preserve">IPA-System </w:t>
+      </w:r>
+      <w:r>
+        <w:t>befinden</w:t>
+      </w:r>
+      <w:r>
+        <w:t>.</w:t>
       </w:r>
     </w:p>
     <w:p>
       <w:pPr>
         <w:pStyle w:val="Heading2"/>
       </w:pPr>
+      <w:bookmarkStart w:id="47" w:name="_Toc509235236"/>
+      <w:bookmarkStart w:id="48" w:name="_Toc509235309"/>
+      <w:r>
+        <w:t>Umsysteme</w:t>
+      </w:r>
+      <w:bookmarkEnd w:id="47"/>
+      <w:bookmarkEnd w:id="48"/>
+    </w:p>
+    <w:p>
+      <w:pPr>
+        <w:pStyle w:val="Text"/>
+      </w:pPr>
+      <w:r>
+        <w:t xml:space="preserve">Für </w:t>
+      </w:r>
+      <w:r>
+        <w:t>das IPA-</w:t>
+      </w:r>
+      <w:r>
+        <w:t xml:space="preserve">Projekt gibt es keine relevanten Umsysteme, da man sich innerhalb des Projektes Viaduc befindet. Die Kommunikation mit den Umsystemen findet im Viaduc über einzelne </w:t>
+      </w:r>
+      <w:r>
+        <w:t xml:space="preserve">Microservices stat. Da diese aber in der </w:t>
+      </w:r>
+      <w:r>
+        <w:t xml:space="preserve">IPA nicht </w:t>
+      </w:r>
+      <w:r>
+        <w:t xml:space="preserve">enthalten sind, kommuniziert das System </w:t>
+      </w:r>
+      <w:r>
+        <w:t>mit keinem Umsystem.</w:t>
+      </w:r>
+    </w:p>
+    <w:p>
+      <w:pPr>
+        <w:pStyle w:val="Heading2"/>
+      </w:pPr>
+      <w:bookmarkStart w:id="49" w:name="_Toc509235237"/>
+      <w:bookmarkStart w:id="50" w:name="_Toc509235310"/>
+      <w:r>
+        <w:t>Abhängigkeiten</w:t>
+      </w:r>
+      <w:bookmarkEnd w:id="49"/>
+      <w:bookmarkEnd w:id="50"/>
+    </w:p>
+    <w:p>
+      <w:pPr>
+        <w:pStyle w:val="Text"/>
+      </w:pPr>
+      <w:r>
+        <w:t xml:space="preserve">Aufgrund der Microservices-Architektur ist das ganze Programm so unabhängig wie es geht. </w:t>
+      </w:r>
+      <w:r>
+        <w:t>Jeder Service ist in sich selbst gekapselt.</w:t>
+      </w:r>
+      <w:r>
+        <w:t xml:space="preserve"> Die einzelnen Services sind nur über die jeweilige </w:t>
+      </w:r>
+      <w:r>
+        <w:t>Cont</w:t>
+      </w:r>
+      <w:r>
+        <w:t>ract DLL miteinander verbunden.</w:t>
+      </w:r>
+    </w:p>
+    <w:p>
+      <w:pPr>
+        <w:pStyle w:val="Text"/>
+      </w:pPr>
+      <w:r>
+        <w:t xml:space="preserve">Im Fall dieser Arbeit ist dies </w:t>
+      </w:r>
+      <w:r>
+        <w:t>die</w:t>
+      </w:r>
+      <w:r>
+        <w:t xml:space="preserve"> </w:t>
+      </w:r>
+      <w:proofErr w:type="spellStart"/>
+      <w:proofErr w:type="gramStart"/>
+      <w:r>
+        <w:t>CMI.Contract</w:t>
+      </w:r>
+      <w:r>
+        <w:t>.Parameter</w:t>
+      </w:r>
+      <w:proofErr w:type="spellEnd"/>
+      <w:proofErr w:type="gramEnd"/>
+      <w:r>
+        <w:t>, welche</w:t>
+      </w:r>
+      <w:r>
+        <w:t xml:space="preserve"> als einzige eine Abhängigkeit hat, eine </w:t>
+      </w:r>
+      <w:proofErr w:type="spellStart"/>
+      <w:r>
+        <w:t>Zentrale</w:t>
+      </w:r>
+      <w:proofErr w:type="spellEnd"/>
+      <w:r>
+        <w:t xml:space="preserve"> Rolle. In dieser DLL werden sämtliche</w:t>
+      </w:r>
+      <w:r>
+        <w:t xml:space="preserve"> Kommunikationsinterfaces für den Parameter Service definiert.</w:t>
+      </w:r>
+      <w:r>
+        <w:t xml:space="preserve"> </w:t>
+      </w:r>
+    </w:p>
+    <w:p>
+      <w:pPr>
+        <w:spacing w:line="240" w:lineRule="auto"/>
+        <w:rPr>
+          <w:rFonts w:eastAsia="Times New Roman"/>
+          <w:b/>
+          <w:sz w:val="24"/>
+          <w:szCs w:val="26"/>
+        </w:rPr>
+      </w:pPr>
+      <w:r>
+        <w:br w:type="page"/>
+      </w:r>
+    </w:p>
+    <w:p>
+      <w:pPr>
+        <w:pStyle w:val="Heading2"/>
+      </w:pPr>
+      <w:bookmarkStart w:id="51" w:name="_Toc509235238"/>
+      <w:bookmarkStart w:id="52" w:name="_Toc509235311"/>
+      <w:r>
+        <w:lastRenderedPageBreak/>
+        <w:t>Systemgrenzen</w:t>
+      </w:r>
+      <w:bookmarkEnd w:id="51"/>
+      <w:bookmarkEnd w:id="52"/>
+    </w:p>
+    <w:p>
+      <w:pPr>
+        <w:pStyle w:val="Text"/>
+      </w:pPr>
+      <w:r>
+        <w:t xml:space="preserve">Im Projekt Viaduc haben wir verschiedenste </w:t>
+      </w:r>
+      <w:r>
+        <w:t xml:space="preserve">Services. Diese sind im Rahmen dieser Projektarbeit durch die </w:t>
+      </w:r>
+      <w:r>
+        <w:t>«</w:t>
+      </w:r>
+      <w:r>
+        <w:t>Example Services</w:t>
+      </w:r>
+      <w:r>
+        <w:t>»</w:t>
+      </w:r>
+      <w:r>
+        <w:t xml:space="preserve"> A und B</w:t>
+      </w:r>
+      <w:r>
+        <w:t xml:space="preserve"> repräsentiert. </w:t>
+      </w:r>
+      <w:r>
+        <w:t xml:space="preserve"> Der Web Managementteil dient nur zum Informationseingang </w:t>
+      </w:r>
+      <w:r>
+        <w:t xml:space="preserve">Sämtliche Logik ist im Parameter Service zu </w:t>
+      </w:r>
+      <w:r>
+        <w:t>schreiben.</w:t>
+      </w:r>
+    </w:p>
+    <w:tbl>
+      <w:tblPr>
+        <w:tblStyle w:val="TableGrid"/>
+        <w:tblW w:w="0" w:type="auto"/>
+        <w:tblLook w:val="04A0" w:firstRow="1" w:lastRow="0" w:firstColumn="1" w:lastColumn="0" w:noHBand="0" w:noVBand="1"/>
+      </w:tblPr>
+      <w:tblGrid>
+        <w:gridCol w:w="2552"/>
+        <w:gridCol w:w="6690"/>
+      </w:tblGrid>
+      <w:tr>
+        <w:trPr>
+          <w:cnfStyle w:val="100000000000" w:firstRow="1" w:lastRow="0" w:firstColumn="0" w:lastColumn="0" w:oddVBand="0" w:evenVBand="0" w:oddHBand="0" w:evenHBand="0" w:firstRowFirstColumn="0" w:firstRowLastColumn="0" w:lastRowFirstColumn="0" w:lastRowLastColumn="0"/>
+        </w:trPr>
+        <w:tc>
+          <w:tcPr>
+            <w:tcW w:w="2552" w:type="dxa"/>
+          </w:tcPr>
+          <w:p>
+            <w:pPr>
+              <w:pStyle w:val="Text"/>
+            </w:pPr>
+            <w:r>
+              <w:t>Bezeichnung</w:t>
+            </w:r>
+          </w:p>
+        </w:tc>
+        <w:tc>
+          <w:tcPr>
+            <w:tcW w:w="6690" w:type="dxa"/>
+          </w:tcPr>
+          <w:p>
+            <w:pPr>
+              <w:pStyle w:val="Text"/>
+            </w:pPr>
+            <w:r>
+              <w:t>Was es ist</w:t>
+            </w:r>
+          </w:p>
+        </w:tc>
+      </w:tr>
+      <w:tr>
+        <w:tc>
+          <w:tcPr>
+            <w:tcW w:w="2552" w:type="dxa"/>
+          </w:tcPr>
+          <w:p>
+            <w:pPr>
+              <w:pStyle w:val="Text"/>
+            </w:pPr>
+            <w:r>
+              <w:t>Management Client</w:t>
+            </w:r>
+          </w:p>
+        </w:tc>
+        <w:tc>
+          <w:tcPr>
+            <w:tcW w:w="6690" w:type="dxa"/>
+          </w:tcPr>
+          <w:p>
+            <w:pPr>
+              <w:pStyle w:val="Text"/>
+            </w:pPr>
+            <w:r>
+              <w:t xml:space="preserve">Der Web Client vom Projekt </w:t>
+            </w:r>
+          </w:p>
+        </w:tc>
+      </w:tr>
+      <w:tr>
+        <w:tc>
+          <w:tcPr>
+            <w:tcW w:w="2552" w:type="dxa"/>
+          </w:tcPr>
+          <w:p>
+            <w:pPr>
+              <w:pStyle w:val="Text"/>
+            </w:pPr>
+            <w:r>
+              <w:t>Web Management</w:t>
+            </w:r>
+          </w:p>
+        </w:tc>
+        <w:tc>
+          <w:tcPr>
+            <w:tcW w:w="6690" w:type="dxa"/>
+          </w:tcPr>
+          <w:p>
+            <w:pPr>
+              <w:pStyle w:val="Text"/>
+            </w:pPr>
+            <w:r>
+              <w:t xml:space="preserve">Der Webendpunkt, wo sich die </w:t>
+            </w:r>
+            <w:r>
+              <w:t>APIs</w:t>
+            </w:r>
+            <w:r>
+              <w:t xml:space="preserve"> befinden</w:t>
+            </w:r>
+          </w:p>
+        </w:tc>
+      </w:tr>
+      <w:tr>
+        <w:tc>
+          <w:tcPr>
+            <w:tcW w:w="2552" w:type="dxa"/>
+          </w:tcPr>
+          <w:p>
+            <w:pPr>
+              <w:pStyle w:val="Text"/>
+            </w:pPr>
+            <w:r>
+              <w:t>Parameter Service</w:t>
+            </w:r>
+          </w:p>
+        </w:tc>
+        <w:tc>
+          <w:tcPr>
+            <w:tcW w:w="6690" w:type="dxa"/>
+          </w:tcPr>
+          <w:p>
+            <w:pPr>
+              <w:pStyle w:val="Text"/>
+            </w:pPr>
+            <w:r>
+              <w:t xml:space="preserve">Der Service, welcher während der IPA </w:t>
+            </w:r>
+          </w:p>
+        </w:tc>
+      </w:tr>
+      <w:tr>
+        <w:tc>
+          <w:tcPr>
+            <w:tcW w:w="2552" w:type="dxa"/>
+          </w:tcPr>
+          <w:p>
+            <w:pPr>
+              <w:pStyle w:val="Text"/>
+            </w:pPr>
+            <w:r>
+              <w:t>Example Service A &amp; B</w:t>
+            </w:r>
+          </w:p>
+        </w:tc>
+        <w:tc>
+          <w:tcPr>
+            <w:tcW w:w="6690" w:type="dxa"/>
+          </w:tcPr>
+          <w:p>
+            <w:pPr>
+              <w:pStyle w:val="Text"/>
+            </w:pPr>
+            <w:r>
+              <w:t>Diese zwei Services stellen zwei beliebige Viaduc Microservices dar</w:t>
+            </w:r>
+          </w:p>
+        </w:tc>
+      </w:tr>
+      <w:tr>
+        <w:tc>
+          <w:tcPr>
+            <w:tcW w:w="2552" w:type="dxa"/>
+          </w:tcPr>
+          <w:p>
+            <w:pPr>
+              <w:pStyle w:val="Text"/>
+            </w:pPr>
+            <w:r>
+              <w:t>1</w:t>
+            </w:r>
+          </w:p>
+        </w:tc>
+        <w:tc>
+          <w:tcPr>
+            <w:tcW w:w="6690" w:type="dxa"/>
+          </w:tcPr>
+          <w:p>
+            <w:pPr>
+              <w:pStyle w:val="Text"/>
+            </w:pPr>
+            <w:r>
+              <w:t>API Call und Response</w:t>
+            </w:r>
+          </w:p>
+        </w:tc>
+      </w:tr>
+      <w:tr>
+        <w:tc>
+          <w:tcPr>
+            <w:tcW w:w="2552" w:type="dxa"/>
+          </w:tcPr>
+          <w:p>
+            <w:pPr>
+              <w:pStyle w:val="Text"/>
+            </w:pPr>
+            <w:r>
+              <w:t>2</w:t>
+            </w:r>
+            <w:r>
+              <w:t>, 3, 4</w:t>
+            </w:r>
+          </w:p>
+        </w:tc>
+        <w:tc>
+          <w:tcPr>
+            <w:tcW w:w="6690" w:type="dxa"/>
+          </w:tcPr>
+          <w:p>
+            <w:pPr>
+              <w:pStyle w:val="Text"/>
+            </w:pPr>
+            <w:r>
+              <w:t>Rabbit</w:t>
+            </w:r>
+            <w:r>
+              <w:t xml:space="preserve">MQ / </w:t>
+            </w:r>
+            <w:r>
+              <w:t>Mass</w:t>
+            </w:r>
+            <w:r>
+              <w:t>Transit</w:t>
+            </w:r>
+            <w:r>
+              <w:t xml:space="preserve"> </w:t>
+            </w:r>
+            <w:r>
+              <w:t>K</w:t>
+            </w:r>
+            <w:r>
+              <w:t>ommunikation</w:t>
+            </w:r>
+          </w:p>
+        </w:tc>
+      </w:tr>
+    </w:tbl>
+    <w:p>
+      <w:pPr>
+        <w:pStyle w:val="Text"/>
+      </w:pPr>
+    </w:p>
+    <w:p>
+      <w:pPr>
+        <w:pStyle w:val="Text"/>
+      </w:pPr>
+    </w:p>
+    <w:p>
+      <w:pPr>
+        <w:pStyle w:val="Text"/>
+      </w:pPr>
+      <w:r>
+        <w:rPr>
+          <w:noProof/>
+        </w:rPr>
+        <w:drawing>
+          <wp:inline distT="0" distB="0" distL="0" distR="0">
+            <wp:extent cx="5867400" cy="4191000"/>
+            <wp:effectExtent l="0" t="0" r="0" b="0"/>
+            <wp:docPr id="7" name="Picture 7" descr="C:\Users\kre.CMIAG\Downloads\Systemgrenzen (1).png"/>
+            <wp:cNvGraphicFramePr>
+              <a:graphicFrameLocks xmlns:a="http://schemas.openxmlformats.org/drawingml/2006/main" noChangeAspect="1"/>
+            </wp:cNvGraphicFramePr>
+            <a:graphic xmlns:a="http://schemas.openxmlformats.org/drawingml/2006/main">
+              <a:graphicData uri="http://schemas.openxmlformats.org/drawingml/2006/picture">
+                <pic:pic xmlns:pic="http://schemas.openxmlformats.org/drawingml/2006/picture">
+                  <pic:nvPicPr>
+                    <pic:cNvPr id="0" name="Picture 4" descr="C:\Users\kre.CMIAG\Downloads\Systemgrenzen (1).png"/>
+                    <pic:cNvPicPr>
+                      <a:picLocks noChangeAspect="1" noChangeArrowheads="1"/>
+                    </pic:cNvPicPr>
+                  </pic:nvPicPr>
+                  <pic:blipFill>
+                    <a:blip r:embed="rId20">
+                      <a:extLst>
+                        <a:ext uri="{28A0092B-C50C-407E-A947-70E740481C1C}">
+                          <a14:useLocalDpi xmlns:a14="http://schemas.microsoft.com/office/drawing/2010/main" val="0"/>
+                        </a:ext>
+                      </a:extLst>
+                    </a:blip>
+                    <a:srcRect/>
+                    <a:stretch>
+                      <a:fillRect/>
+                    </a:stretch>
+                  </pic:blipFill>
+                  <pic:spPr bwMode="auto">
+                    <a:xfrm>
+                      <a:off x="0" y="0"/>
+                      <a:ext cx="5867400" cy="4191000"/>
+                    </a:xfrm>
+                    <a:prstGeom prst="rect">
+                      <a:avLst/>
+                    </a:prstGeom>
+                    <a:noFill/>
+                    <a:ln>
+                      <a:noFill/>
+                    </a:ln>
+                  </pic:spPr>
+                </pic:pic>
+              </a:graphicData>
+            </a:graphic>
+          </wp:inline>
+        </w:drawing>
+      </w:r>
+    </w:p>
+    <w:p>
+      <w:pPr>
+        <w:spacing w:line="240" w:lineRule="auto"/>
+      </w:pPr>
+      <w:r>
+        <w:br w:type="page"/>
+      </w:r>
+    </w:p>
+    <w:p>
+      <w:pPr>
+        <w:pStyle w:val="Heading2"/>
+      </w:pPr>
+      <w:bookmarkStart w:id="53" w:name="_Toc509235239"/>
+      <w:bookmarkStart w:id="54" w:name="_Toc509235312"/>
+      <w:r>
+        <w:lastRenderedPageBreak/>
+        <w:t>Schnittstellen</w:t>
+      </w:r>
+      <w:bookmarkEnd w:id="53"/>
+      <w:bookmarkEnd w:id="54"/>
+    </w:p>
+    <w:p>
+      <w:pPr>
+        <w:pStyle w:val="Text"/>
+      </w:pPr>
+      <w:r>
+        <w:t xml:space="preserve">Die Kommunikation entsteht durch RabbitMQ und </w:t>
+      </w:r>
+      <w:r>
+        <w:t xml:space="preserve">MassTransit. </w:t>
+      </w:r>
+      <w:r>
+        <w:t>Mit diesen beiden Frameworks können wir verschiedene Kommunikations</w:t>
+      </w:r>
+      <w:r>
+        <w:t>-</w:t>
+      </w:r>
+      <w:r>
+        <w:t xml:space="preserve">Queues </w:t>
+      </w:r>
+      <w:r>
+        <w:t xml:space="preserve">erstellen. </w:t>
+      </w:r>
+      <w:r>
+        <w:t xml:space="preserve">Diese werden dann nach dem First in First out Prinzip </w:t>
+      </w:r>
+      <w:r>
+        <w:t>abgearbeitet.</w:t>
+      </w:r>
     </w:p>
     <w:p>
       <w:pPr>
         <w:pStyle w:val="Heading1"/>
       </w:pPr>
-    </w:p>
+      <w:r>
+        <w:lastRenderedPageBreak/>
+        <w:t>Detailanalyse der Anforderungen</w:t>
+      </w:r>
+    </w:p>
+    <w:p>
+      <w:pPr>
+        <w:pStyle w:val="Heading2"/>
+      </w:pPr>
+      <w:r>
+        <w:t>Einzeltasks für die Dokumentation</w:t>
+      </w:r>
+    </w:p>
+    <w:p>
+      <w:pPr>
+        <w:pStyle w:val="Heading3"/>
+      </w:pPr>
+      <w:proofErr w:type="spellStart"/>
+      <w:r>
+        <w:t>Getting</w:t>
+      </w:r>
+      <w:proofErr w:type="spellEnd"/>
+      <w:r>
+        <w:t xml:space="preserve"> </w:t>
+      </w:r>
+      <w:proofErr w:type="spellStart"/>
+      <w:r>
+        <w:t>Started</w:t>
+      </w:r>
+      <w:proofErr w:type="spellEnd"/>
+      <w:r>
+        <w:t xml:space="preserve"> Dokumentation</w:t>
+      </w:r>
+    </w:p>
+    <w:tbl>
+      <w:tblPr>
+        <w:tblStyle w:val="TableGrid"/>
+        <w:tblW w:w="0" w:type="auto"/>
+        <w:tblLook w:val="04A0" w:firstRow="1" w:lastRow="0" w:firstColumn="1" w:lastColumn="0" w:noHBand="0" w:noVBand="1"/>
+      </w:tblPr>
+      <w:tblGrid>
+        <w:gridCol w:w="9242"/>
+      </w:tblGrid>
+      <w:tr>
+        <w:trPr>
+          <w:cnfStyle w:val="100000000000" w:firstRow="1" w:lastRow="0" w:firstColumn="0" w:lastColumn="0" w:oddVBand="0" w:evenVBand="0" w:oddHBand="0" w:evenHBand="0" w:firstRowFirstColumn="0" w:firstRowLastColumn="0" w:lastRowFirstColumn="0" w:lastRowLastColumn="0"/>
+        </w:trPr>
+        <w:tc>
+          <w:tcPr>
+            <w:tcW w:w="9242" w:type="dxa"/>
+          </w:tcPr>
+          <w:p>
+            <w:pPr>
+              <w:pStyle w:val="Text"/>
+            </w:pPr>
+            <w:r>
+              <w:t>Erfüllte Ziele</w:t>
+            </w:r>
+          </w:p>
+        </w:tc>
+      </w:tr>
+      <w:tr>
+        <w:tc>
+          <w:tcPr>
+            <w:tcW w:w="9242" w:type="dxa"/>
+          </w:tcPr>
+          <w:p>
+            <w:pPr>
+              <w:pStyle w:val="Text"/>
+              <w:spacing w:before="20"/>
+            </w:pPr>
+            <w:r>
+              <w:t>Bietet einen konzeptionellen Überblick</w:t>
+            </w:r>
+          </w:p>
+        </w:tc>
+      </w:tr>
+      <w:tr>
+        <w:tc>
+          <w:tcPr>
+            <w:tcW w:w="9242" w:type="dxa"/>
+          </w:tcPr>
+          <w:p>
+            <w:pPr>
+              <w:pStyle w:val="Text"/>
+            </w:pPr>
+            <w:r>
+              <w:t>Schritt für Schritt Anleitung für Einbindung</w:t>
+            </w:r>
+          </w:p>
+        </w:tc>
+      </w:tr>
+      <w:tr>
+        <w:tc>
+          <w:tcPr>
+            <w:tcW w:w="9242" w:type="dxa"/>
+          </w:tcPr>
+          <w:p>
+            <w:pPr>
+              <w:pStyle w:val="Text"/>
+            </w:pPr>
+            <w:r>
+              <w:t xml:space="preserve">Mind. </w:t>
+            </w:r>
+            <w:r>
+              <w:t>2 Beispiele für die Validierung</w:t>
+            </w:r>
+          </w:p>
+        </w:tc>
+      </w:tr>
+      <w:tr>
+        <w:tc>
+          <w:tcPr>
+            <w:tcW w:w="9242" w:type="dxa"/>
+          </w:tcPr>
+          <w:p>
+            <w:pPr>
+              <w:pStyle w:val="Text"/>
+            </w:pPr>
+            <w:r>
+              <w:t>Mind. 2 Screenshots der resultierenden Darstellung im GUI</w:t>
+            </w:r>
+          </w:p>
+        </w:tc>
+      </w:tr>
+    </w:tbl>
     <w:p>
       <w:pPr>
         <w:pStyle w:val="Text"/>
       </w:pPr>
     </w:p>
+    <w:tbl>
+      <w:tblPr>
+        <w:tblStyle w:val="TableGrid"/>
+        <w:tblW w:w="0" w:type="auto"/>
+        <w:tblLook w:val="04A0" w:firstRow="1" w:lastRow="0" w:firstColumn="1" w:lastColumn="0" w:noHBand="0" w:noVBand="1"/>
+      </w:tblPr>
+      <w:tblGrid>
+        <w:gridCol w:w="9242"/>
+      </w:tblGrid>
+      <w:tr>
+        <w:trPr>
+          <w:cnfStyle w:val="100000000000" w:firstRow="1" w:lastRow="0" w:firstColumn="0" w:lastColumn="0" w:oddVBand="0" w:evenVBand="0" w:oddHBand="0" w:evenHBand="0" w:firstRowFirstColumn="0" w:firstRowLastColumn="0" w:lastRowFirstColumn="0" w:lastRowLastColumn="0"/>
+        </w:trPr>
+        <w:tc>
+          <w:tcPr>
+            <w:tcW w:w="9242" w:type="dxa"/>
+          </w:tcPr>
+          <w:p>
+            <w:pPr>
+              <w:pStyle w:val="Text"/>
+            </w:pPr>
+            <w:r>
+              <w:t>Anforderung</w:t>
+            </w:r>
+          </w:p>
+        </w:tc>
+      </w:tr>
+      <w:tr>
+        <w:tc>
+          <w:tcPr>
+            <w:tcW w:w="9242" w:type="dxa"/>
+          </w:tcPr>
+          <w:p>
+            <w:pPr>
+              <w:pStyle w:val="Text"/>
+            </w:pPr>
+            <w:r>
+              <w:t xml:space="preserve">Die </w:t>
+            </w:r>
+            <w:proofErr w:type="spellStart"/>
+            <w:r>
+              <w:t>Getting</w:t>
+            </w:r>
+            <w:proofErr w:type="spellEnd"/>
+            <w:r>
+              <w:t xml:space="preserve"> </w:t>
+            </w:r>
+            <w:proofErr w:type="spellStart"/>
+            <w:r>
+              <w:t>Started</w:t>
+            </w:r>
+            <w:proofErr w:type="spellEnd"/>
+            <w:r>
+              <w:t xml:space="preserve"> Dokumentation soll es nach der IPA erleichtern den anderen Projekt-Entwicklern selbst einen Parameter zu erstellen für die Parameterverwaltung</w:t>
+            </w:r>
+          </w:p>
+        </w:tc>
+      </w:tr>
+    </w:tbl>
+    <w:p>
+      <w:pPr>
+        <w:pStyle w:val="Text"/>
+      </w:pPr>
+    </w:p>
+    <w:p>
+      <w:pPr>
+        <w:pStyle w:val="Text"/>
+      </w:pPr>
+      <w:r>
+        <w:rPr>
+          <w:b/>
+        </w:rPr>
+        <w:t>Geschätzter Aufwand</w:t>
+      </w:r>
+      <w:r>
+        <w:t xml:space="preserve">: </w:t>
+      </w:r>
+      <w:r>
+        <w:t>2h</w:t>
+      </w:r>
+    </w:p>
+    <w:p>
+      <w:pPr>
+        <w:pStyle w:val="Text"/>
+      </w:pPr>
+    </w:p>
+    <w:p>
+      <w:pPr>
+        <w:pStyle w:val="Heading2"/>
+      </w:pPr>
+      <w:bookmarkStart w:id="55" w:name="_Toc509235240"/>
+      <w:bookmarkStart w:id="56" w:name="_Toc509235313"/>
+      <w:r>
+        <w:t>Einzeltask</w:t>
+      </w:r>
+      <w:r>
+        <w:t>s</w:t>
+      </w:r>
+      <w:r>
+        <w:t xml:space="preserve"> für die Realisierung</w:t>
+      </w:r>
+      <w:bookmarkEnd w:id="55"/>
+      <w:bookmarkEnd w:id="56"/>
+    </w:p>
+    <w:p>
+      <w:pPr>
+        <w:pStyle w:val="Heading3"/>
+      </w:pPr>
+      <w:bookmarkStart w:id="57" w:name="_Toc509235241"/>
+      <w:bookmarkStart w:id="58" w:name="_Toc509235314"/>
+      <w:proofErr w:type="gramStart"/>
+      <w:r>
+        <w:t>Speichern</w:t>
+      </w:r>
+      <w:proofErr w:type="gramEnd"/>
+      <w:r>
+        <w:t xml:space="preserve"> der Parameter</w:t>
+      </w:r>
+      <w:bookmarkEnd w:id="57"/>
+      <w:bookmarkEnd w:id="58"/>
+    </w:p>
+    <w:tbl>
+      <w:tblPr>
+        <w:tblStyle w:val="TableGrid"/>
+        <w:tblW w:w="0" w:type="auto"/>
+        <w:tblLook w:val="04A0" w:firstRow="1" w:lastRow="0" w:firstColumn="1" w:lastColumn="0" w:noHBand="0" w:noVBand="1"/>
+      </w:tblPr>
+      <w:tblGrid>
+        <w:gridCol w:w="9242"/>
+      </w:tblGrid>
+      <w:tr>
+        <w:trPr>
+          <w:cnfStyle w:val="100000000000" w:firstRow="1" w:lastRow="0" w:firstColumn="0" w:lastColumn="0" w:oddVBand="0" w:evenVBand="0" w:oddHBand="0" w:evenHBand="0" w:firstRowFirstColumn="0" w:firstRowLastColumn="0" w:lastRowFirstColumn="0" w:lastRowLastColumn="0"/>
+        </w:trPr>
+        <w:tc>
+          <w:tcPr>
+            <w:tcW w:w="9242" w:type="dxa"/>
+          </w:tcPr>
+          <w:p>
+            <w:pPr>
+              <w:pStyle w:val="Text"/>
+            </w:pPr>
+            <w:r>
+              <w:t>Erfüllte Ziele</w:t>
+            </w:r>
+          </w:p>
+        </w:tc>
+      </w:tr>
+      <w:tr>
+        <w:tc>
+          <w:tcPr>
+            <w:tcW w:w="9242" w:type="dxa"/>
+          </w:tcPr>
+          <w:p>
+            <w:pPr>
+              <w:pStyle w:val="Text"/>
+            </w:pPr>
+            <w:r>
+              <w:t>Ein Hilfetext kann für jeden Parameter hinterlegt werden</w:t>
+            </w:r>
+          </w:p>
+        </w:tc>
+      </w:tr>
+      <w:tr>
+        <w:tc>
+          <w:tcPr>
+            <w:tcW w:w="9242" w:type="dxa"/>
+          </w:tcPr>
+          <w:p>
+            <w:pPr>
+              <w:pStyle w:val="Text"/>
+            </w:pPr>
+            <w:r>
+              <w:t>Default-Werte sind optisch als solche identifizierbar</w:t>
+            </w:r>
+          </w:p>
+        </w:tc>
+      </w:tr>
+      <w:tr>
+        <w:tc>
+          <w:tcPr>
+            <w:tcW w:w="9242" w:type="dxa"/>
+          </w:tcPr>
+          <w:p>
+            <w:pPr>
+              <w:pStyle w:val="Text"/>
+            </w:pPr>
+            <w:r>
+              <w:t>Werden mögliche Fehler mit den entsprechenden Mitteln erkannt und behandelt? Mögliche Fehler: fehlerhafte Parameter, fehlende Parameter</w:t>
+            </w:r>
+          </w:p>
+        </w:tc>
+      </w:tr>
+      <w:tr>
+        <w:tc>
+          <w:tcPr>
+            <w:tcW w:w="9242" w:type="dxa"/>
+          </w:tcPr>
+          <w:p>
+            <w:pPr>
+              <w:pStyle w:val="Text"/>
+            </w:pPr>
+            <w:r>
+              <w:t>Die Parameter werden im Service gespeichert, nicht zentral</w:t>
+            </w:r>
+          </w:p>
+        </w:tc>
+      </w:tr>
+      <w:tr>
+        <w:tc>
+          <w:tcPr>
+            <w:tcW w:w="9242" w:type="dxa"/>
+          </w:tcPr>
+          <w:p>
+            <w:pPr>
+              <w:pStyle w:val="Text"/>
+            </w:pPr>
+            <w:r>
+              <w:t>Die PV erkennt selbstständig die parametrierbaren Dienste und ihre Werte</w:t>
+            </w:r>
+          </w:p>
+        </w:tc>
+      </w:tr>
+      <w:tr>
+        <w:tc>
+          <w:tcPr>
+            <w:tcW w:w="9242" w:type="dxa"/>
+          </w:tcPr>
+          <w:p>
+            <w:pPr>
+              <w:pStyle w:val="Text"/>
+            </w:pPr>
+            <w:r>
+              <w:t>Der Administrator kann alle Parameter aller Systemdienste an einem Ort pflegen</w:t>
+            </w:r>
+          </w:p>
+        </w:tc>
+      </w:tr>
+    </w:tbl>
+    <w:p>
+      <w:pPr>
+        <w:pStyle w:val="Text"/>
+      </w:pPr>
+    </w:p>
+    <w:tbl>
+      <w:tblPr>
+        <w:tblStyle w:val="TableGrid"/>
+        <w:tblW w:w="0" w:type="auto"/>
+        <w:tblLook w:val="04A0" w:firstRow="1" w:lastRow="0" w:firstColumn="1" w:lastColumn="0" w:noHBand="0" w:noVBand="1"/>
+      </w:tblPr>
+      <w:tblGrid>
+        <w:gridCol w:w="9242"/>
+      </w:tblGrid>
+      <w:tr>
+        <w:trPr>
+          <w:cnfStyle w:val="100000000000" w:firstRow="1" w:lastRow="0" w:firstColumn="0" w:lastColumn="0" w:oddVBand="0" w:evenVBand="0" w:oddHBand="0" w:evenHBand="0" w:firstRowFirstColumn="0" w:firstRowLastColumn="0" w:lastRowFirstColumn="0" w:lastRowLastColumn="0"/>
+        </w:trPr>
+        <w:tc>
+          <w:tcPr>
+            <w:tcW w:w="9242" w:type="dxa"/>
+          </w:tcPr>
+          <w:p>
+            <w:pPr>
+              <w:pStyle w:val="Text"/>
+            </w:pPr>
+            <w:r>
+              <w:t>Anforderung</w:t>
+            </w:r>
+          </w:p>
+        </w:tc>
+      </w:tr>
+      <w:tr>
+        <w:tc>
+          <w:tcPr>
+            <w:tcW w:w="9242" w:type="dxa"/>
+          </w:tcPr>
+          <w:p>
+            <w:pPr>
+              <w:pStyle w:val="Text"/>
+            </w:pPr>
+            <w:r>
+              <w:t>Die Parameterverwaltung muss die Parameter Speichern können. Dies muss zentral im Management Client geschehen. Zu diesem Zweck muss die Parameterverwaltung alle Parameter Abfragen und Validieren können.</w:t>
+            </w:r>
+          </w:p>
+          <w:p>
+            <w:pPr>
+              <w:pStyle w:val="Text"/>
+            </w:pPr>
+            <w:r>
+              <w:t>Eine funktionierende Validierung ist zur Umsetzung dieses Tasks erforderlich.</w:t>
+            </w:r>
+          </w:p>
+        </w:tc>
+      </w:tr>
+    </w:tbl>
+    <w:p>
+      <w:pPr>
+        <w:pStyle w:val="Text"/>
+      </w:pPr>
+    </w:p>
+    <w:p>
+      <w:pPr>
+        <w:pStyle w:val="Text"/>
+      </w:pPr>
+      <w:r>
+        <w:rPr>
+          <w:b/>
+        </w:rPr>
+        <w:t>Geschätzter Aufwand</w:t>
+      </w:r>
+      <w:r>
+        <w:t>: 12</w:t>
+      </w:r>
+      <w:r>
+        <w:t>h</w:t>
+      </w:r>
+    </w:p>
+    <w:p>
+      <w:pPr>
+        <w:pStyle w:val="Text"/>
+      </w:pPr>
+    </w:p>
+    <w:p>
+      <w:pPr>
+        <w:pStyle w:val="Heading3"/>
+      </w:pPr>
+      <w:bookmarkStart w:id="59" w:name="_Toc509235242"/>
+      <w:bookmarkStart w:id="60" w:name="_Toc509235315"/>
+      <w:r>
+        <w:lastRenderedPageBreak/>
+        <w:t>Implementation des Validierungsmechanismus</w:t>
+      </w:r>
+      <w:bookmarkEnd w:id="59"/>
+      <w:bookmarkEnd w:id="60"/>
+    </w:p>
+    <w:tbl>
+      <w:tblPr>
+        <w:tblStyle w:val="TableGrid"/>
+        <w:tblW w:w="0" w:type="auto"/>
+        <w:tblLook w:val="04A0" w:firstRow="1" w:lastRow="0" w:firstColumn="1" w:lastColumn="0" w:noHBand="0" w:noVBand="1"/>
+      </w:tblPr>
+      <w:tblGrid>
+        <w:gridCol w:w="9242"/>
+      </w:tblGrid>
+      <w:tr>
+        <w:trPr>
+          <w:cnfStyle w:val="100000000000" w:firstRow="1" w:lastRow="0" w:firstColumn="0" w:lastColumn="0" w:oddVBand="0" w:evenVBand="0" w:oddHBand="0" w:evenHBand="0" w:firstRowFirstColumn="0" w:firstRowLastColumn="0" w:lastRowFirstColumn="0" w:lastRowLastColumn="0"/>
+        </w:trPr>
+        <w:tc>
+          <w:tcPr>
+            <w:tcW w:w="9242" w:type="dxa"/>
+          </w:tcPr>
+          <w:p>
+            <w:pPr>
+              <w:pStyle w:val="Text"/>
+            </w:pPr>
+            <w:r>
+              <w:t>Erfüllte Ziele</w:t>
+            </w:r>
+          </w:p>
+        </w:tc>
+      </w:tr>
+      <w:tr>
+        <w:tc>
+          <w:tcPr>
+            <w:tcW w:w="9242" w:type="dxa"/>
+          </w:tcPr>
+          <w:p>
+            <w:pPr>
+              <w:pStyle w:val="Text"/>
+            </w:pPr>
+            <w:r>
+              <w:t>Die Validierung kann auch separat aufgerufen werden</w:t>
+            </w:r>
+          </w:p>
+        </w:tc>
+      </w:tr>
+      <w:tr>
+        <w:tc>
+          <w:tcPr>
+            <w:tcW w:w="9242" w:type="dxa"/>
+          </w:tcPr>
+          <w:p>
+            <w:pPr>
+              <w:pStyle w:val="Text"/>
+            </w:pPr>
+            <w:r>
+              <w:t>Die Validierung erlaubt die Kontrolle bei der Erfassung</w:t>
+            </w:r>
+          </w:p>
+        </w:tc>
+      </w:tr>
+      <w:tr>
+        <w:tc>
+          <w:tcPr>
+            <w:tcW w:w="9242" w:type="dxa"/>
+          </w:tcPr>
+          <w:p>
+            <w:pPr>
+              <w:pStyle w:val="Text"/>
+            </w:pPr>
+            <w:r>
+              <w:t>Validierungsfehler werden optisch hervorgehoben</w:t>
+            </w:r>
+          </w:p>
+        </w:tc>
+      </w:tr>
+      <w:tr>
+        <w:tc>
+          <w:tcPr>
+            <w:tcW w:w="9242" w:type="dxa"/>
+          </w:tcPr>
+          <w:p>
+            <w:pPr>
+              <w:pStyle w:val="Text"/>
+            </w:pPr>
+            <w:r>
+              <w:t>Der Validierungsmechanismus soll versch. Formate unterstützen</w:t>
+            </w:r>
+          </w:p>
+        </w:tc>
+      </w:tr>
+      <w:tr>
+        <w:tc>
+          <w:tcPr>
+            <w:tcW w:w="9242" w:type="dxa"/>
+          </w:tcPr>
+          <w:p>
+            <w:pPr>
+              <w:pStyle w:val="Text"/>
+            </w:pPr>
+            <w:r>
+              <w:t>Werden mögliche Fehler mit den entsprechenden Mitteln erkannt und behandelt? Mögliche Fehler: fehlerhafte Parameter, fehlende Parameter</w:t>
+            </w:r>
+          </w:p>
+        </w:tc>
+      </w:tr>
+    </w:tbl>
+    <w:p>
+      <w:pPr>
+        <w:pStyle w:val="Text"/>
+      </w:pPr>
+    </w:p>
+    <w:tbl>
+      <w:tblPr>
+        <w:tblStyle w:val="TableGrid"/>
+        <w:tblW w:w="0" w:type="auto"/>
+        <w:tblLook w:val="04A0" w:firstRow="1" w:lastRow="0" w:firstColumn="1" w:lastColumn="0" w:noHBand="0" w:noVBand="1"/>
+      </w:tblPr>
+      <w:tblGrid>
+        <w:gridCol w:w="9242"/>
+      </w:tblGrid>
+      <w:tr>
+        <w:trPr>
+          <w:cnfStyle w:val="100000000000" w:firstRow="1" w:lastRow="0" w:firstColumn="0" w:lastColumn="0" w:oddVBand="0" w:evenVBand="0" w:oddHBand="0" w:evenHBand="0" w:firstRowFirstColumn="0" w:firstRowLastColumn="0" w:lastRowFirstColumn="0" w:lastRowLastColumn="0"/>
+        </w:trPr>
+        <w:tc>
+          <w:tcPr>
+            <w:tcW w:w="9242" w:type="dxa"/>
+          </w:tcPr>
+          <w:p>
+            <w:pPr>
+              <w:pStyle w:val="Text"/>
+            </w:pPr>
+            <w:r>
+              <w:t>Anforderung</w:t>
+            </w:r>
+          </w:p>
+        </w:tc>
+      </w:tr>
+      <w:tr>
+        <w:tc>
+          <w:tcPr>
+            <w:tcW w:w="9242" w:type="dxa"/>
+          </w:tcPr>
+          <w:p>
+            <w:pPr>
+              <w:pStyle w:val="Text"/>
+            </w:pPr>
+            <w:r>
+              <w:t xml:space="preserve">Die Parameterverwaltung muss </w:t>
+            </w:r>
+            <w:r>
+              <w:t xml:space="preserve">die </w:t>
+            </w:r>
+            <w:r>
+              <w:t xml:space="preserve">Richtigkeit der Daten überprüfen können. </w:t>
+            </w:r>
+            <w:r>
+              <w:t xml:space="preserve">Diese soll bei Bedarf auch separat aufgerufen werden, sodass z.B. beim neuerfassen </w:t>
+            </w:r>
+            <w:r>
+              <w:t>eines Service</w:t>
+            </w:r>
+            <w:r>
+              <w:t xml:space="preserve"> gleich hervorgehoben werden kann, </w:t>
+            </w:r>
+            <w:r>
+              <w:t>was noch zu korrigieren ist und wo die Default</w:t>
+            </w:r>
+            <w:r>
+              <w:t>-W</w:t>
+            </w:r>
+            <w:r>
+              <w:t>erte genügen.</w:t>
+            </w:r>
+          </w:p>
+        </w:tc>
+      </w:tr>
+    </w:tbl>
+    <w:p>
+      <w:pPr>
+        <w:pStyle w:val="Text"/>
+      </w:pPr>
+    </w:p>
+    <w:p>
+      <w:pPr>
+        <w:pStyle w:val="Text"/>
+      </w:pPr>
+      <w:r>
+        <w:rPr>
+          <w:b/>
+        </w:rPr>
+        <w:t>Geschätzter Aufwand</w:t>
+      </w:r>
+      <w:r>
+        <w:t>: 8h</w:t>
+      </w:r>
+    </w:p>
+    <w:p>
+      <w:pPr>
+        <w:pStyle w:val="Heading3"/>
+      </w:pPr>
+      <w:bookmarkStart w:id="61" w:name="_Toc509235244"/>
+      <w:bookmarkStart w:id="62" w:name="_Toc509235317"/>
+      <w:r>
+        <w:t>Suchen eines Parameters</w:t>
+      </w:r>
+      <w:bookmarkEnd w:id="61"/>
+      <w:bookmarkEnd w:id="62"/>
+    </w:p>
+    <w:tbl>
+      <w:tblPr>
+        <w:tblStyle w:val="TableGrid"/>
+        <w:tblW w:w="0" w:type="auto"/>
+        <w:tblLook w:val="04A0" w:firstRow="1" w:lastRow="0" w:firstColumn="1" w:lastColumn="0" w:noHBand="0" w:noVBand="1"/>
+      </w:tblPr>
+      <w:tblGrid>
+        <w:gridCol w:w="9242"/>
+      </w:tblGrid>
+      <w:tr>
+        <w:trPr>
+          <w:cnfStyle w:val="100000000000" w:firstRow="1" w:lastRow="0" w:firstColumn="0" w:lastColumn="0" w:oddVBand="0" w:evenVBand="0" w:oddHBand="0" w:evenHBand="0" w:firstRowFirstColumn="0" w:firstRowLastColumn="0" w:lastRowFirstColumn="0" w:lastRowLastColumn="0"/>
+        </w:trPr>
+        <w:tc>
+          <w:tcPr>
+            <w:tcW w:w="9242" w:type="dxa"/>
+          </w:tcPr>
+          <w:p>
+            <w:pPr>
+              <w:pStyle w:val="Text"/>
+            </w:pPr>
+            <w:r>
+              <w:t>Erfüllte Ziele</w:t>
+            </w:r>
+          </w:p>
+        </w:tc>
+      </w:tr>
+      <w:tr>
+        <w:tc>
+          <w:tcPr>
+            <w:tcW w:w="9242" w:type="dxa"/>
+          </w:tcPr>
+          <w:p>
+            <w:pPr>
+              <w:pStyle w:val="Text"/>
+            </w:pPr>
+            <w:r>
+              <w:t>Das Auffinden des gewünschten Parameters wird vom System unterstützt</w:t>
+            </w:r>
+          </w:p>
+        </w:tc>
+      </w:tr>
+    </w:tbl>
+    <w:p>
+      <w:pPr>
+        <w:pStyle w:val="Text"/>
+      </w:pPr>
+    </w:p>
+    <w:tbl>
+      <w:tblPr>
+        <w:tblStyle w:val="TableGrid"/>
+        <w:tblW w:w="0" w:type="auto"/>
+        <w:tblLook w:val="04A0" w:firstRow="1" w:lastRow="0" w:firstColumn="1" w:lastColumn="0" w:noHBand="0" w:noVBand="1"/>
+      </w:tblPr>
+      <w:tblGrid>
+        <w:gridCol w:w="9242"/>
+      </w:tblGrid>
+      <w:tr>
+        <w:trPr>
+          <w:cnfStyle w:val="100000000000" w:firstRow="1" w:lastRow="0" w:firstColumn="0" w:lastColumn="0" w:oddVBand="0" w:evenVBand="0" w:oddHBand="0" w:evenHBand="0" w:firstRowFirstColumn="0" w:firstRowLastColumn="0" w:lastRowFirstColumn="0" w:lastRowLastColumn="0"/>
+        </w:trPr>
+        <w:tc>
+          <w:tcPr>
+            <w:tcW w:w="9242" w:type="dxa"/>
+          </w:tcPr>
+          <w:p>
+            <w:pPr>
+              <w:pStyle w:val="Text"/>
+            </w:pPr>
+            <w:r>
+              <w:t>Anforderung</w:t>
+            </w:r>
+          </w:p>
+        </w:tc>
+      </w:tr>
+      <w:tr>
+        <w:tc>
+          <w:tcPr>
+            <w:tcW w:w="9242" w:type="dxa"/>
+          </w:tcPr>
+          <w:p>
+            <w:pPr>
+              <w:pStyle w:val="Text"/>
+              <w:spacing w:before="20"/>
+            </w:pPr>
+            <w:r>
+              <w:t>Das System muss um Benutzerfreundlich zu bleiben dem Benutzer dabei behilflich sein, einen gewünschten Parameter schnell zu finden, da zurzeit noch ungewiss ist, wie viele Parameter wirklich in der Parameterverwaltung vorkommen werden.</w:t>
+            </w:r>
+          </w:p>
+        </w:tc>
+      </w:tr>
+    </w:tbl>
+    <w:p>
+      <w:pPr>
+        <w:pStyle w:val="Text"/>
+      </w:pPr>
+    </w:p>
+    <w:p>
+      <w:pPr>
+        <w:pStyle w:val="Text"/>
+      </w:pPr>
+      <w:r>
+        <w:rPr>
+          <w:b/>
+        </w:rPr>
+        <w:t>Geschätzter Aufwand</w:t>
+      </w:r>
+      <w:r>
+        <w:t>: 8</w:t>
+      </w:r>
+      <w:r>
+        <w:t>h</w:t>
+      </w:r>
+    </w:p>
+    <w:p>
+      <w:pPr>
+        <w:pStyle w:val="Heading3"/>
+      </w:pPr>
+      <w:r>
+        <w:t>Erstellung der Unit Tests</w:t>
+      </w:r>
+    </w:p>
+    <w:tbl>
+      <w:tblPr>
+        <w:tblStyle w:val="TableGrid"/>
+        <w:tblW w:w="0" w:type="auto"/>
+        <w:tblLook w:val="04A0" w:firstRow="1" w:lastRow="0" w:firstColumn="1" w:lastColumn="0" w:noHBand="0" w:noVBand="1"/>
+      </w:tblPr>
+      <w:tblGrid>
+        <w:gridCol w:w="9242"/>
+      </w:tblGrid>
+      <w:tr>
+        <w:trPr>
+          <w:cnfStyle w:val="100000000000" w:firstRow="1" w:lastRow="0" w:firstColumn="0" w:lastColumn="0" w:oddVBand="0" w:evenVBand="0" w:oddHBand="0" w:evenHBand="0" w:firstRowFirstColumn="0" w:firstRowLastColumn="0" w:lastRowFirstColumn="0" w:lastRowLastColumn="0"/>
+        </w:trPr>
+        <w:tc>
+          <w:tcPr>
+            <w:tcW w:w="9242" w:type="dxa"/>
+          </w:tcPr>
+          <w:p>
+            <w:pPr>
+              <w:pStyle w:val="Text"/>
+            </w:pPr>
+            <w:r>
+              <w:t>Anforderung</w:t>
+            </w:r>
+          </w:p>
+        </w:tc>
+      </w:tr>
+      <w:tr>
+        <w:tc>
+          <w:tcPr>
+            <w:tcW w:w="9242" w:type="dxa"/>
+          </w:tcPr>
+          <w:p>
+            <w:pPr>
+              <w:pStyle w:val="Text"/>
+              <w:spacing w:before="20"/>
+            </w:pPr>
+            <w:r>
+              <w:t>Für Funktionen, welche daten Verarbeiten oder Validieren, muss ein mindestens ein Unit-Test geschrieben werden.</w:t>
+            </w:r>
+          </w:p>
+        </w:tc>
+      </w:tr>
+    </w:tbl>
+    <w:p>
+      <w:pPr>
+        <w:pStyle w:val="Text"/>
+      </w:pPr>
+    </w:p>
+    <w:p>
+      <w:pPr>
+        <w:pStyle w:val="Text"/>
+      </w:pPr>
+      <w:r>
+        <w:rPr>
+          <w:b/>
+        </w:rPr>
+        <w:t>Gesamter Geschätzter Aufwand:</w:t>
+      </w:r>
+      <w:r>
+        <w:t xml:space="preserve"> 4</w:t>
+      </w:r>
+      <w:r>
+        <w:t>h</w:t>
+      </w:r>
+    </w:p>
+    <w:p>
+      <w:pPr>
+        <w:pStyle w:val="Text"/>
+      </w:pPr>
+    </w:p>
+    <w:p>
+      <w:pPr>
+        <w:spacing w:line="240" w:lineRule="auto"/>
+      </w:pPr>
+      <w:r>
+        <w:br w:type="page"/>
+      </w:r>
+    </w:p>
+    <w:p>
+      <w:pPr>
+        <w:pStyle w:val="Heading2"/>
+      </w:pPr>
+      <w:r>
+        <w:lastRenderedPageBreak/>
+        <w:t xml:space="preserve">Einzeltaskerstellung der </w:t>
+      </w:r>
+      <w:proofErr w:type="spellStart"/>
+      <w:r>
+        <w:t>Kontroll</w:t>
+      </w:r>
+      <w:proofErr w:type="spellEnd"/>
+      <w:r>
+        <w:t xml:space="preserve"> Tasks</w:t>
+      </w:r>
+    </w:p>
+    <w:p>
+      <w:pPr>
+        <w:pStyle w:val="Heading3"/>
+      </w:pPr>
+      <w:bookmarkStart w:id="63" w:name="_Toc509235243"/>
+      <w:bookmarkStart w:id="64" w:name="_Toc509235316"/>
+      <w:r>
+        <w:t>Zentralisierte Parameterverwaltung</w:t>
+      </w:r>
+      <w:r>
+        <w:t xml:space="preserve"> Kontrolltask</w:t>
+      </w:r>
+      <w:bookmarkEnd w:id="63"/>
+      <w:bookmarkEnd w:id="64"/>
+    </w:p>
+    <w:tbl>
+      <w:tblPr>
+        <w:tblStyle w:val="TableGrid"/>
+        <w:tblW w:w="0" w:type="auto"/>
+        <w:tblLook w:val="04A0" w:firstRow="1" w:lastRow="0" w:firstColumn="1" w:lastColumn="0" w:noHBand="0" w:noVBand="1"/>
+      </w:tblPr>
+      <w:tblGrid>
+        <w:gridCol w:w="9242"/>
+      </w:tblGrid>
+      <w:tr>
+        <w:trPr>
+          <w:cnfStyle w:val="100000000000" w:firstRow="1" w:lastRow="0" w:firstColumn="0" w:lastColumn="0" w:oddVBand="0" w:evenVBand="0" w:oddHBand="0" w:evenHBand="0" w:firstRowFirstColumn="0" w:firstRowLastColumn="0" w:lastRowFirstColumn="0" w:lastRowLastColumn="0"/>
+        </w:trPr>
+        <w:tc>
+          <w:tcPr>
+            <w:tcW w:w="9242" w:type="dxa"/>
+          </w:tcPr>
+          <w:p>
+            <w:pPr>
+              <w:pStyle w:val="Text"/>
+            </w:pPr>
+            <w:r>
+              <w:t>Erfüllte Ziele</w:t>
+            </w:r>
+          </w:p>
+        </w:tc>
+      </w:tr>
+      <w:tr>
+        <w:tc>
+          <w:tcPr>
+            <w:tcW w:w="9242" w:type="dxa"/>
+          </w:tcPr>
+          <w:p>
+            <w:pPr>
+              <w:pStyle w:val="Text"/>
+            </w:pPr>
+            <w:r>
+              <w:t>Die Services funktionieren auch, wenn die Parameterverwaltung (PV) nicht läuft</w:t>
+            </w:r>
+          </w:p>
+        </w:tc>
+      </w:tr>
+      <w:tr>
+        <w:tc>
+          <w:tcPr>
+            <w:tcW w:w="9242" w:type="dxa"/>
+          </w:tcPr>
+          <w:p>
+            <w:pPr>
+              <w:pStyle w:val="Text"/>
+            </w:pPr>
+            <w:r>
+              <w:t>Die PV funktioniert rechnerübergreifend, ohne File-Sharing</w:t>
+            </w:r>
+          </w:p>
+        </w:tc>
+      </w:tr>
+      <w:tr>
+        <w:tc>
+          <w:tcPr>
+            <w:tcW w:w="9242" w:type="dxa"/>
+          </w:tcPr>
+          <w:p>
+            <w:pPr>
+              <w:pStyle w:val="Text"/>
+            </w:pPr>
+            <w:r>
+              <w:t>Der Programmierer braucht sich nicht um GUI Aspekte zu kümmern</w:t>
+            </w:r>
+          </w:p>
+        </w:tc>
+      </w:tr>
+      <w:tr>
+        <w:tc>
+          <w:tcPr>
+            <w:tcW w:w="9242" w:type="dxa"/>
+          </w:tcPr>
+          <w:p>
+            <w:pPr>
+              <w:pStyle w:val="Text"/>
+            </w:pPr>
+            <w:r>
+              <w:t>Eine Beispielimplementierung im Projekt Viaduc ist vorhanden und einsehbar</w:t>
+            </w:r>
+          </w:p>
+        </w:tc>
+      </w:tr>
+      <w:tr>
+        <w:tc>
+          <w:tcPr>
+            <w:tcW w:w="9242" w:type="dxa"/>
+          </w:tcPr>
+          <w:p>
+            <w:pPr>
+              <w:pStyle w:val="Text"/>
+            </w:pPr>
+            <w:r>
+              <w:t>Es werden sprechende Namen für Klassen / Methoden verwendets</w:t>
+            </w:r>
+          </w:p>
+        </w:tc>
+      </w:tr>
+      <w:tr>
+        <w:tc>
+          <w:tcPr>
+            <w:tcW w:w="9242" w:type="dxa"/>
+          </w:tcPr>
+          <w:p>
+            <w:pPr>
+              <w:pStyle w:val="Text"/>
+            </w:pPr>
+            <w:r>
+              <w:t>Ist es nachvollziehbar, warum gerade diese Lösung gewählt wurde? Was waren die Kriterien?</w:t>
+            </w:r>
+          </w:p>
+        </w:tc>
+      </w:tr>
+    </w:tbl>
+    <w:p>
+      <w:pPr>
+        <w:pStyle w:val="Text"/>
+      </w:pPr>
+    </w:p>
+    <w:tbl>
+      <w:tblPr>
+        <w:tblStyle w:val="TableGrid"/>
+        <w:tblW w:w="0" w:type="auto"/>
+        <w:tblLook w:val="04A0" w:firstRow="1" w:lastRow="0" w:firstColumn="1" w:lastColumn="0" w:noHBand="0" w:noVBand="1"/>
+      </w:tblPr>
+      <w:tblGrid>
+        <w:gridCol w:w="9242"/>
+      </w:tblGrid>
+      <w:tr>
+        <w:trPr>
+          <w:cnfStyle w:val="100000000000" w:firstRow="1" w:lastRow="0" w:firstColumn="0" w:lastColumn="0" w:oddVBand="0" w:evenVBand="0" w:oddHBand="0" w:evenHBand="0" w:firstRowFirstColumn="0" w:firstRowLastColumn="0" w:lastRowFirstColumn="0" w:lastRowLastColumn="0"/>
+        </w:trPr>
+        <w:tc>
+          <w:tcPr>
+            <w:tcW w:w="9242" w:type="dxa"/>
+          </w:tcPr>
+          <w:p>
+            <w:pPr>
+              <w:pStyle w:val="Text"/>
+            </w:pPr>
+            <w:r>
+              <w:t>Anforderung</w:t>
+            </w:r>
+          </w:p>
+        </w:tc>
+      </w:tr>
+      <w:tr>
+        <w:tc>
+          <w:tcPr>
+            <w:tcW w:w="9242" w:type="dxa"/>
+          </w:tcPr>
+          <w:p>
+            <w:pPr>
+              <w:pStyle w:val="Text"/>
+              <w:spacing w:before="20"/>
+            </w:pPr>
+            <w:r>
+              <w:t>Überprüfung ob alle oben genannten Ziele erfüllt wurden.</w:t>
+            </w:r>
+          </w:p>
+        </w:tc>
+      </w:tr>
+    </w:tbl>
+    <w:p>
+      <w:pPr>
+        <w:pStyle w:val="Text"/>
+      </w:pPr>
+    </w:p>
+    <w:p>
+      <w:pPr>
+        <w:pStyle w:val="Text"/>
+      </w:pPr>
+      <w:r>
+        <w:rPr>
+          <w:b/>
+        </w:rPr>
+        <w:t>Geschätzter Aufwand</w:t>
+      </w:r>
+      <w:r>
+        <w:t>: 2</w:t>
+      </w:r>
+      <w:r>
+        <w:t>h</w:t>
+      </w:r>
+    </w:p>
+    <w:p>
+      <w:pPr>
+        <w:spacing w:line="240" w:lineRule="auto"/>
+      </w:pPr>
+    </w:p>
+    <w:p>
+      <w:pPr>
+        <w:pStyle w:val="Heading3"/>
+      </w:pPr>
+      <w:bookmarkStart w:id="65" w:name="_Toc509235245"/>
+      <w:bookmarkStart w:id="66" w:name="_Toc509235318"/>
+      <w:r>
+        <w:t xml:space="preserve">Durchführen der </w:t>
+      </w:r>
+      <w:r>
+        <w:t>Tests</w:t>
+      </w:r>
+      <w:bookmarkEnd w:id="65"/>
+      <w:bookmarkEnd w:id="66"/>
+    </w:p>
+    <w:tbl>
+      <w:tblPr>
+        <w:tblStyle w:val="TableGrid"/>
+        <w:tblW w:w="0" w:type="auto"/>
+        <w:tblLook w:val="04A0" w:firstRow="1" w:lastRow="0" w:firstColumn="1" w:lastColumn="0" w:noHBand="0" w:noVBand="1"/>
+      </w:tblPr>
+      <w:tblGrid>
+        <w:gridCol w:w="9242"/>
+      </w:tblGrid>
+      <w:tr>
+        <w:trPr>
+          <w:cnfStyle w:val="100000000000" w:firstRow="1" w:lastRow="0" w:firstColumn="0" w:lastColumn="0" w:oddVBand="0" w:evenVBand="0" w:oddHBand="0" w:evenHBand="0" w:firstRowFirstColumn="0" w:firstRowLastColumn="0" w:lastRowFirstColumn="0" w:lastRowLastColumn="0"/>
+        </w:trPr>
+        <w:tc>
+          <w:tcPr>
+            <w:tcW w:w="9242" w:type="dxa"/>
+          </w:tcPr>
+          <w:p>
+            <w:pPr>
+              <w:pStyle w:val="Text"/>
+            </w:pPr>
+            <w:r>
+              <w:t>Anforderung</w:t>
+            </w:r>
+          </w:p>
+        </w:tc>
+      </w:tr>
+      <w:tr>
+        <w:tc>
+          <w:tcPr>
+            <w:tcW w:w="9242" w:type="dxa"/>
+          </w:tcPr>
+          <w:p>
+            <w:pPr>
+              <w:pStyle w:val="Text"/>
+              <w:spacing w:before="20"/>
+              <w:rPr>
+                <w:b/>
+              </w:rPr>
+            </w:pPr>
+            <w:r>
+              <w:rPr>
+                <w:b/>
+              </w:rPr>
+              <w:t>Frontend</w:t>
+            </w:r>
+          </w:p>
+          <w:p>
+            <w:pPr>
+              <w:pStyle w:val="Text"/>
+              <w:spacing w:before="20"/>
+            </w:pPr>
+            <w:r>
+              <w:t>Die GUI Tests müssen von Hand ausgeführt werden. Sie beinhalten das Testen von:</w:t>
+            </w:r>
+          </w:p>
+          <w:p>
+            <w:pPr>
+              <w:pStyle w:val="Text"/>
+              <w:numPr>
+                <w:ilvl w:val="0"/>
+                <w:numId w:val="32"/>
+              </w:numPr>
+              <w:spacing w:before="20"/>
+            </w:pPr>
+            <w:r>
+              <w:t>der Barrierefreiheit (alles mit der Tastatur bedienbar?)</w:t>
+            </w:r>
+          </w:p>
+          <w:p>
+            <w:pPr>
+              <w:pStyle w:val="Text"/>
+              <w:numPr>
+                <w:ilvl w:val="0"/>
+                <w:numId w:val="32"/>
+              </w:numPr>
+              <w:spacing w:before="20"/>
+            </w:pPr>
+            <w:r>
+              <w:t>Ist das CI/CD vom Bund, oder falls dies nichts sagt, von Bo</w:t>
+            </w:r>
+            <w:bookmarkStart w:id="67" w:name="_GoBack"/>
+            <w:bookmarkEnd w:id="67"/>
+            <w:r>
+              <w:t>otstrap eingehalten?</w:t>
+            </w:r>
+          </w:p>
+          <w:p>
+            <w:pPr>
+              <w:pStyle w:val="Text"/>
+              <w:spacing w:before="20"/>
+              <w:rPr>
+                <w:b/>
+              </w:rPr>
+            </w:pPr>
+            <w:r>
+              <w:rPr>
+                <w:b/>
+              </w:rPr>
+              <w:t>Backend</w:t>
+            </w:r>
+          </w:p>
+          <w:p>
+            <w:pPr>
+              <w:pStyle w:val="Text"/>
+              <w:spacing w:before="20"/>
+            </w:pPr>
+            <w:r>
+              <w:t>Auf dem Server müssen die Unit Tests durchlaufen</w:t>
+            </w:r>
+            <w:r>
+              <w:t>, Sobald diese geschrieben sind</w:t>
+            </w:r>
+            <w:r>
+              <w:t>.</w:t>
+            </w:r>
+          </w:p>
+        </w:tc>
+      </w:tr>
+    </w:tbl>
+    <w:p>
+      <w:pPr>
+        <w:pStyle w:val="Text"/>
+      </w:pPr>
+    </w:p>
+    <w:p>
+      <w:pPr>
+        <w:pStyle w:val="Text"/>
+      </w:pPr>
+      <w:r>
+        <w:rPr>
+          <w:b/>
+        </w:rPr>
+        <w:t>Geschätzter Aufwand pro Durchgang</w:t>
+      </w:r>
+      <w:r>
+        <w:t>: 1</w:t>
+      </w:r>
+      <w:r>
+        <w:t>h</w:t>
+      </w:r>
+    </w:p>
+    <w:p>
+      <w:pPr>
+        <w:pStyle w:val="Text"/>
+      </w:pPr>
+      <w:r>
+        <w:t xml:space="preserve">Dieser Task muss 1 Mal nach jedem Realisiertem </w:t>
+      </w:r>
+      <w:proofErr w:type="spellStart"/>
+      <w:r>
+        <w:t>Realiseriungs</w:t>
+      </w:r>
+      <w:proofErr w:type="spellEnd"/>
+      <w:r>
+        <w:t>-</w:t>
+      </w:r>
+      <w:r>
+        <w:t>Punkt Umgesetzt werden.</w:t>
+      </w:r>
+    </w:p>
+    <w:p>
+      <w:pPr>
+        <w:pStyle w:val="Text"/>
+      </w:pPr>
+      <w:r>
+        <w:rPr>
+          <w:b/>
+        </w:rPr>
+        <w:t>Gesamter Geschätzter Aufwand:</w:t>
+      </w:r>
+      <w:r>
+        <w:t xml:space="preserve"> </w:t>
+      </w:r>
+      <w:r>
+        <w:t>4</w:t>
+      </w:r>
+      <w:r>
+        <w:t>h</w:t>
+      </w:r>
+    </w:p>
+    <w:p>
+      <w:pPr>
+        <w:pStyle w:val="Text"/>
+        <w:rPr>
+          <w:b/>
+        </w:rPr>
+      </w:pPr>
+    </w:p>
     <w:sectPr>
-      <w:headerReference w:type="default" r:id="rId20"/>
-      <w:footerReference w:type="default" r:id="rId21"/>
+      <w:headerReference w:type="default" r:id="rId21"/>
+      <w:footerReference w:type="default" r:id="rId22"/>
       <w:type w:val="continuous"/>
       <w:pgSz w:w="11906" w:h="16838" w:code="9"/>
       <w:pgMar w:top="2126" w:right="1332" w:bottom="1021" w:left="1332" w:header="425" w:footer="425" w:gutter="0"/>
@@ -6724,6 +10066,119 @@
     </w:lvl>
   </w:abstractNum>
   <w:abstractNum w:abstractNumId="19" w15:restartNumberingAfterBreak="0">
+    <w:nsid w:val="4B0E1DD2"/>
+    <w:multiLevelType w:val="hybridMultilevel"/>
+    <w:tmpl w:val="AF528BA4"/>
+    <w:lvl w:ilvl="0" w:tplc="464E9DC8">
+      <w:start w:val="3"/>
+      <w:numFmt w:val="bullet"/>
+      <w:lvlText w:val="-"/>
+      <w:lvlJc w:val="left"/>
+      <w:pPr>
+        <w:ind w:left="720" w:hanging="360"/>
+      </w:pPr>
+      <w:rPr>
+        <w:rFonts w:ascii="Arial" w:eastAsia="Calibri" w:hAnsi="Arial" w:cs="Arial" w:hint="default"/>
+      </w:rPr>
+    </w:lvl>
+    <w:lvl w:ilvl="1" w:tplc="08070003" w:tentative="1">
+      <w:start w:val="1"/>
+      <w:numFmt w:val="bullet"/>
+      <w:lvlText w:val="o"/>
+      <w:lvlJc w:val="left"/>
+      <w:pPr>
+        <w:ind w:left="1440" w:hanging="360"/>
+      </w:pPr>
+      <w:rPr>
+        <w:rFonts w:ascii="Courier New" w:hAnsi="Courier New" w:cs="Courier New" w:hint="default"/>
+      </w:rPr>
+    </w:lvl>
+    <w:lvl w:ilvl="2" w:tplc="08070005" w:tentative="1">
+      <w:start w:val="1"/>
+      <w:numFmt w:val="bullet"/>
+      <w:lvlText w:val=""/>
+      <w:lvlJc w:val="left"/>
+      <w:pPr>
+        <w:ind w:left="2160" w:hanging="360"/>
+      </w:pPr>
+      <w:rPr>
+        <w:rFonts w:ascii="Wingdings" w:hAnsi="Wingdings" w:hint="default"/>
+      </w:rPr>
+    </w:lvl>
+    <w:lvl w:ilvl="3" w:tplc="08070001" w:tentative="1">
+      <w:start w:val="1"/>
+      <w:numFmt w:val="bullet"/>
+      <w:lvlText w:val=""/>
+      <w:lvlJc w:val="left"/>
+      <w:pPr>
+        <w:ind w:left="2880" w:hanging="360"/>
+      </w:pPr>
+      <w:rPr>
+        <w:rFonts w:ascii="Symbol" w:hAnsi="Symbol" w:hint="default"/>
+      </w:rPr>
+    </w:lvl>
+    <w:lvl w:ilvl="4" w:tplc="08070003" w:tentative="1">
+      <w:start w:val="1"/>
+      <w:numFmt w:val="bullet"/>
+      <w:lvlText w:val="o"/>
+      <w:lvlJc w:val="left"/>
+      <w:pPr>
+        <w:ind w:left="3600" w:hanging="360"/>
+      </w:pPr>
+      <w:rPr>
+        <w:rFonts w:ascii="Courier New" w:hAnsi="Courier New" w:cs="Courier New" w:hint="default"/>
+      </w:rPr>
+    </w:lvl>
+    <w:lvl w:ilvl="5" w:tplc="08070005" w:tentative="1">
+      <w:start w:val="1"/>
+      <w:numFmt w:val="bullet"/>
+      <w:lvlText w:val=""/>
+      <w:lvlJc w:val="left"/>
+      <w:pPr>
+        <w:ind w:left="4320" w:hanging="360"/>
+      </w:pPr>
+      <w:rPr>
+        <w:rFonts w:ascii="Wingdings" w:hAnsi="Wingdings" w:hint="default"/>
+      </w:rPr>
+    </w:lvl>
+    <w:lvl w:ilvl="6" w:tplc="08070001" w:tentative="1">
+      <w:start w:val="1"/>
+      <w:numFmt w:val="bullet"/>
+      <w:lvlText w:val=""/>
+      <w:lvlJc w:val="left"/>
+      <w:pPr>
+        <w:ind w:left="5040" w:hanging="360"/>
+      </w:pPr>
+      <w:rPr>
+        <w:rFonts w:ascii="Symbol" w:hAnsi="Symbol" w:hint="default"/>
+      </w:rPr>
+    </w:lvl>
+    <w:lvl w:ilvl="7" w:tplc="08070003" w:tentative="1">
+      <w:start w:val="1"/>
+      <w:numFmt w:val="bullet"/>
+      <w:lvlText w:val="o"/>
+      <w:lvlJc w:val="left"/>
+      <w:pPr>
+        <w:ind w:left="5760" w:hanging="360"/>
+      </w:pPr>
+      <w:rPr>
+        <w:rFonts w:ascii="Courier New" w:hAnsi="Courier New" w:cs="Courier New" w:hint="default"/>
+      </w:rPr>
+    </w:lvl>
+    <w:lvl w:ilvl="8" w:tplc="08070005" w:tentative="1">
+      <w:start w:val="1"/>
+      <w:numFmt w:val="bullet"/>
+      <w:lvlText w:val=""/>
+      <w:lvlJc w:val="left"/>
+      <w:pPr>
+        <w:ind w:left="6480" w:hanging="360"/>
+      </w:pPr>
+      <w:rPr>
+        <w:rFonts w:ascii="Wingdings" w:hAnsi="Wingdings" w:hint="default"/>
+      </w:rPr>
+    </w:lvl>
+  </w:abstractNum>
+  <w:abstractNum w:abstractNumId="20" w15:restartNumberingAfterBreak="0">
     <w:nsid w:val="4F677468"/>
     <w:multiLevelType w:val="multilevel"/>
     <w:tmpl w:val="0809001D"/>
@@ -6836,7 +10291,7 @@
       </w:pPr>
     </w:lvl>
   </w:abstractNum>
-  <w:abstractNum w:abstractNumId="20" w15:restartNumberingAfterBreak="0">
+  <w:abstractNum w:abstractNumId="21" w15:restartNumberingAfterBreak="0">
     <w:nsid w:val="557538F3"/>
     <w:multiLevelType w:val="hybridMultilevel"/>
     <w:tmpl w:val="23D2A65C"/>
@@ -6948,7 +10403,7 @@
       </w:rPr>
     </w:lvl>
   </w:abstractNum>
-  <w:abstractNum w:abstractNumId="21" w15:restartNumberingAfterBreak="0">
+  <w:abstractNum w:abstractNumId="22" w15:restartNumberingAfterBreak="0">
     <w:nsid w:val="5BCE4007"/>
     <w:multiLevelType w:val="multilevel"/>
     <w:tmpl w:val="0809001D"/>
@@ -7061,7 +10516,7 @@
       </w:pPr>
     </w:lvl>
   </w:abstractNum>
-  <w:abstractNum w:abstractNumId="22" w15:restartNumberingAfterBreak="0">
+  <w:abstractNum w:abstractNumId="23" w15:restartNumberingAfterBreak="0">
     <w:nsid w:val="5CC70BDA"/>
     <w:multiLevelType w:val="hybridMultilevel"/>
     <w:tmpl w:val="2594E2AC"/>
@@ -7173,7 +10628,7 @@
       </w:rPr>
     </w:lvl>
   </w:abstractNum>
-  <w:abstractNum w:abstractNumId="23" w15:restartNumberingAfterBreak="0">
+  <w:abstractNum w:abstractNumId="24" w15:restartNumberingAfterBreak="0">
     <w:nsid w:val="68751FEC"/>
     <w:multiLevelType w:val="multilevel"/>
     <w:tmpl w:val="0809001D"/>
@@ -7286,7 +10741,7 @@
       </w:pPr>
     </w:lvl>
   </w:abstractNum>
-  <w:abstractNum w:abstractNumId="24" w15:restartNumberingAfterBreak="0">
+  <w:abstractNum w:abstractNumId="25" w15:restartNumberingAfterBreak="0">
     <w:nsid w:val="6CE14EFA"/>
     <w:multiLevelType w:val="multilevel"/>
     <w:tmpl w:val="CC80008A"/>
@@ -7493,7 +10948,7 @@
       </w:rPr>
     </w:lvl>
   </w:abstractNum>
-  <w:abstractNum w:abstractNumId="25" w15:restartNumberingAfterBreak="0">
+  <w:abstractNum w:abstractNumId="26" w15:restartNumberingAfterBreak="0">
     <w:nsid w:val="7ADC1B1C"/>
     <w:multiLevelType w:val="multilevel"/>
     <w:tmpl w:val="EE5A9B94"/>
@@ -7634,7 +11089,7 @@
       </w:rPr>
     </w:lvl>
   </w:abstractNum>
-  <w:abstractNum w:abstractNumId="26" w15:restartNumberingAfterBreak="0">
+  <w:abstractNum w:abstractNumId="27" w15:restartNumberingAfterBreak="0">
     <w:nsid w:val="7F326723"/>
     <w:multiLevelType w:val="multilevel"/>
     <w:tmpl w:val="49EEC4F8"/>
@@ -7812,31 +11267,31 @@
     <w:abstractNumId w:val="10"/>
   </w:num>
   <w:num w:numId="12">
-    <w:abstractNumId w:val="24"/>
+    <w:abstractNumId w:val="25"/>
   </w:num>
   <w:num w:numId="13">
     <w:abstractNumId w:val="14"/>
   </w:num>
   <w:num w:numId="14">
-    <w:abstractNumId w:val="26"/>
+    <w:abstractNumId w:val="27"/>
   </w:num>
   <w:num w:numId="15">
-    <w:abstractNumId w:val="25"/>
+    <w:abstractNumId w:val="26"/>
   </w:num>
   <w:num w:numId="16">
     <w:abstractNumId w:val="17"/>
   </w:num>
   <w:num w:numId="17">
-    <w:abstractNumId w:val="23"/>
+    <w:abstractNumId w:val="24"/>
   </w:num>
   <w:num w:numId="18">
     <w:abstractNumId w:val="12"/>
   </w:num>
   <w:num w:numId="19">
-    <w:abstractNumId w:val="21"/>
+    <w:abstractNumId w:val="22"/>
   </w:num>
   <w:num w:numId="20">
-    <w:abstractNumId w:val="19"/>
+    <w:abstractNumId w:val="20"/>
   </w:num>
   <w:num w:numId="21">
     <w:abstractNumId w:val="15"/>
@@ -7866,10 +11321,13 @@
     <w:abstractNumId w:val="18"/>
   </w:num>
   <w:num w:numId="30">
-    <w:abstractNumId w:val="22"/>
+    <w:abstractNumId w:val="23"/>
   </w:num>
   <w:num w:numId="31">
-    <w:abstractNumId w:val="20"/>
+    <w:abstractNumId w:val="21"/>
+  </w:num>
+  <w:num w:numId="32">
+    <w:abstractNumId w:val="19"/>
   </w:num>
 </w:numbering>
 </file>
@@ -8684,7 +12142,7 @@
     <w:link w:val="TitleChar"/>
     <w:uiPriority w:val="10"/>
     <w:qFormat/>
-    <w:rsid w:val="00DD6A32"/>
+    <w:rsid w:val="00972C91"/>
     <w:pPr>
       <w:spacing w:line="600" w:lineRule="exact"/>
       <w:contextualSpacing/>
@@ -8702,7 +12160,7 @@
     <w:name w:val="Title Char"/>
     <w:link w:val="Title"/>
     <w:uiPriority w:val="10"/>
-    <w:rsid w:val="00DD6A32"/>
+    <w:rsid w:val="00972C91"/>
     <w:rPr>
       <w:rFonts w:ascii="Arial" w:hAnsi="Arial"/>
       <w:color w:val="00A0E6"/>
@@ -9119,6 +12577,41 @@
       <w:rFonts w:ascii="Segoe UI" w:eastAsia="Calibri" w:hAnsi="Segoe UI" w:cs="Segoe UI"/>
       <w:sz w:val="18"/>
       <w:szCs w:val="18"/>
+      <w:lang w:val="de-CH"/>
+    </w:rPr>
+  </w:style>
+  <w:style w:type="paragraph" w:styleId="Quote">
+    <w:name w:val="Quote"/>
+    <w:basedOn w:val="Normal"/>
+    <w:next w:val="Normal"/>
+    <w:link w:val="QuoteChar"/>
+    <w:uiPriority w:val="29"/>
+    <w:qFormat/>
+    <w:rsid w:val="00270719"/>
+    <w:pPr>
+      <w:spacing w:before="200" w:after="160"/>
+      <w:ind w:left="864" w:right="864"/>
+      <w:jc w:val="center"/>
+    </w:pPr>
+    <w:rPr>
+      <w:i/>
+      <w:iCs/>
+      <w:color w:val="404040" w:themeColor="text1" w:themeTint="BF"/>
+    </w:rPr>
+  </w:style>
+  <w:style w:type="character" w:customStyle="1" w:styleId="QuoteChar">
+    <w:name w:val="Quote Char"/>
+    <w:basedOn w:val="DefaultParagraphFont"/>
+    <w:link w:val="Quote"/>
+    <w:uiPriority w:val="29"/>
+    <w:rsid w:val="00270719"/>
+    <w:rPr>
+      <w:rFonts w:ascii="Arial" w:eastAsia="Calibri" w:hAnsi="Arial"/>
+      <w:i/>
+      <w:iCs/>
+      <w:color w:val="404040" w:themeColor="text1" w:themeTint="BF"/>
+      <w:sz w:val="18"/>
+      <w:szCs w:val="19"/>
       <w:lang w:val="de-CH"/>
     </w:rPr>
   </w:style>
@@ -12370,19 +15863,19 @@
 </file>
 
 <file path=customXml/item2.xml><?xml version="1.0" encoding="utf-8"?>
-<officeatwork xmlns="http://schemas.officeatwork.com/Document">eNp7v3u/jUt+cmlual6JnU1wfk5pSWZ+nmeKnY0+MscnMS+9NDE91c7IwNTURh/OtQnLTC0HqoVScJMAxiof0g==</officeatwork>
+<officeatwork xmlns="http://schemas.officeatwork.com/Media"/>
 </file>
 
 <file path=customXml/item3.xml><?xml version="1.0" encoding="utf-8"?>
+<officeatwork xmlns="http://schemas.officeatwork.com/MasterProperties">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</officeatwork>
+</file>
+
+<file path=customXml/item4.xml><?xml version="1.0" encoding="utf-8"?>
 <officeatwork xmlns="http://schemas.officeatwork.com/Formulas">eNrN1t1qwjAUB/BXkd60gtTVfUMVhuIQph1T2IXIiO3RhTWJS08GPtsu9kh7hbVKZ121dBtuuWvKOf/w44SQ99c3tyskUyGJWm5bRShYR/iKAcdbKRYgcVkZETkHHBAGTeM+GPpsXdelEAZ2RzytqqeAEmYzozKEZwXch4FiU5BN48hopVu0xuM+iRBkGm2ZmSizVjG/pJnVycStp91uW/CAIhU8DvKk5XFP4UKhVa15/A58oC/QIUis6qptUx1/75T9TowUIcx7nZ94V1n6aPu9IE62rx9uiJpxxRjIPLRRDF1nJMhsjIbG0e45HpfnjbSa3pXCRyHt5E9edVKoWrcmqKRbN1GPx4EkjPKq05KqNEEbmSfnhNOIJHF2dpE3nhUas72JdGut2Ry7ivu7jecl55gm6DnHNsVl3nbxrfklGUW6bc8/HsvLgxzLw/KGdM4JKgnOnlvSKX60bPrLXJV/ZGnsszjlLI3DWeqfT8wPEvrOLg==</officeatwork>
 </file>
 
-<file path=customXml/item4.xml><?xml version="1.0" encoding="utf-8"?>
-<officeatwork xmlns="http://schemas.officeatwork.com/MasterProperties">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</officeatwork>
-</file>
-
 <file path=customXml/item5.xml><?xml version="1.0" encoding="utf-8"?>
-<officeatwork xmlns="http://schemas.officeatwork.com/Media"/>
+<officeatwork xmlns="http://schemas.officeatwork.com/Document">eNp7v3u/jUt+cmlual6JnU1wfk5pSWZ+nmeKnY0+MscnMS+9NDE91c7IwNTURh/OtQnLTC0HqoVScJMAxiof0g==</officeatwork>
 </file>
 
 <file path=customXml/item6.xml><?xml version="1.0" encoding="utf-8"?>
@@ -12398,6 +15891,30 @@
 </file>
 
 <file path=customXml/itemProps2.xml><?xml version="1.0" encoding="utf-8"?>
+<ds:datastoreItem xmlns:ds="http://schemas.openxmlformats.org/officeDocument/2006/customXml" ds:itemID="{07E69C3D-4416-4E02-AE40-C49073F22C14}">
+  <ds:schemaRefs>
+    <ds:schemaRef ds:uri="http://schemas.officeatwork.com/Media"/>
+  </ds:schemaRefs>
+</ds:datastoreItem>
+</file>
+
+<file path=customXml/itemProps3.xml><?xml version="1.0" encoding="utf-8"?>
+<ds:datastoreItem xmlns:ds="http://schemas.openxmlformats.org/officeDocument/2006/customXml" ds:itemID="{A4E4F655-02D8-4ED4-AC0C-6CAECFC33BEB}">
+  <ds:schemaRefs>
+    <ds:schemaRef ds:uri="http://schemas.officeatwork.com/MasterProperties"/>
+  </ds:schemaRefs>
+</ds:datastoreItem>
+</file>
+
+<file path=customXml/itemProps4.xml><?xml version="1.0" encoding="utf-8"?>
+<ds:datastoreItem xmlns:ds="http://schemas.openxmlformats.org/officeDocument/2006/customXml" ds:itemID="{3E36F027-ABD0-485C-A28E-5BB43A382B4C}">
+  <ds:schemaRefs>
+    <ds:schemaRef ds:uri="http://schemas.officeatwork.com/Formulas"/>
+  </ds:schemaRefs>
+</ds:datastoreItem>
+</file>
+
+<file path=customXml/itemProps5.xml><?xml version="1.0" encoding="utf-8"?>
 <ds:datastoreItem xmlns:ds="http://schemas.openxmlformats.org/officeDocument/2006/customXml" ds:itemID="{CD884691-B2D0-41DB-88C3-E8CB5B848DA1}">
   <ds:schemaRefs>
     <ds:schemaRef ds:uri="http://schemas.officeatwork.com/Document"/>
@@ -12405,32 +15922,8 @@
 </ds:datastoreItem>
 </file>
 
-<file path=customXml/itemProps3.xml><?xml version="1.0" encoding="utf-8"?>
-<ds:datastoreItem xmlns:ds="http://schemas.openxmlformats.org/officeDocument/2006/customXml" ds:itemID="{3E36F027-ABD0-485C-A28E-5BB43A382B4C}">
-  <ds:schemaRefs>
-    <ds:schemaRef ds:uri="http://schemas.officeatwork.com/Formulas"/>
-  </ds:schemaRefs>
-</ds:datastoreItem>
-</file>
-
-<file path=customXml/itemProps4.xml><?xml version="1.0" encoding="utf-8"?>
-<ds:datastoreItem xmlns:ds="http://schemas.openxmlformats.org/officeDocument/2006/customXml" ds:itemID="{A4E4F655-02D8-4ED4-AC0C-6CAECFC33BEB}">
-  <ds:schemaRefs>
-    <ds:schemaRef ds:uri="http://schemas.officeatwork.com/MasterProperties"/>
-  </ds:schemaRefs>
-</ds:datastoreItem>
-</file>
-
-<file path=customXml/itemProps5.xml><?xml version="1.0" encoding="utf-8"?>
-<ds:datastoreItem xmlns:ds="http://schemas.openxmlformats.org/officeDocument/2006/customXml" ds:itemID="{07E69C3D-4416-4E02-AE40-C49073F22C14}">
-  <ds:schemaRefs>
-    <ds:schemaRef ds:uri="http://schemas.officeatwork.com/Media"/>
-  </ds:schemaRefs>
-</ds:datastoreItem>
-</file>
-
 <file path=customXml/itemProps6.xml><?xml version="1.0" encoding="utf-8"?>
-<ds:datastoreItem xmlns:ds="http://schemas.openxmlformats.org/officeDocument/2006/customXml" ds:itemID="{648A9A74-9884-4A05-9212-1E80D1F6D159}">
+<ds:datastoreItem xmlns:ds="http://schemas.openxmlformats.org/officeDocument/2006/customXml" ds:itemID="{C604D8EA-EB61-48F9-A8B7-6296D9086D01}">
   <ds:schemaRefs>
     <ds:schemaRef ds:uri="http://schemas.openxmlformats.org/officeDocument/2006/bibliography"/>
   </ds:schemaRefs>

</xml_diff>

<commit_message>
Saving works on the Backend, and data can be displayed in the frontend!
</commit_message>
<xml_diff>
--- a/doc/Zentralisierte Parameterverwaltung für eine Mikroservices.docx
+++ b/doc/Zentralisierte Parameterverwaltung für eine Mikroservices.docx
@@ -59,6 +59,24 @@
     </w:tbl>
     <w:p>
       <w:pPr>
+        <w:pStyle w:val="zOawBlindzeile"/>
+      </w:pPr>
+    </w:p>
+    <w:p>
+      <w:pPr>
+        <w:pStyle w:val="zOawBlindzeile"/>
+        <w:sectPr>
+          <w:headerReference w:type="default" r:id="rId13"/>
+          <w:footerReference w:type="default" r:id="rId14"/>
+          <w:pgSz w:w="11906" w:h="16838" w:code="9"/>
+          <w:pgMar w:top="2126" w:right="1332" w:bottom="1021" w:left="1332" w:header="425" w:footer="425" w:gutter="0"/>
+          <w:cols w:space="708"/>
+          <w:docGrid w:linePitch="360"/>
+        </w:sectPr>
+      </w:pPr>
+    </w:p>
+    <w:p>
+      <w:pPr>
         <w:pStyle w:val="Subtitle"/>
       </w:pPr>
       <w:r>
@@ -120,6 +138,8 @@
         <w:lastRenderedPageBreak/>
         <w:t>Über dieses Dokument</w:t>
       </w:r>
+      <w:bookmarkStart w:id="1" w:name="_GoBack"/>
+      <w:bookmarkEnd w:id="1"/>
     </w:p>
     <w:p>
       <w:pPr>
@@ -1069,7 +1089,16 @@
           </w:tcPr>
           <w:p>
             <w:r>
-              <w:t>Im Zuge sprachlicher Vereinfachung wird innerhalb des vorliegenden Dokuments jeweils nur eine Form von Personenbezeichnungen (z.B. Projektleiterin, Mitarbeiter etc.) verwendet. Es ist stets auch die andere Form der entsprechenden Personenbezeichnung gemeint und miteingeschlossen.</w:t>
+              <w:t>Im Zuge sprachlicher Vereinfachung wird innerhalb des vorliegenden Dokuments jeweils nur eine Form von Personenbezeichnungen (z.B.</w:t>
+            </w:r>
+            <w:r>
+              <w:t xml:space="preserve"> </w:t>
+            </w:r>
+            <w:r>
+              <w:t>s</w:t>
+            </w:r>
+            <w:r>
+              <w:t>Projektleiterin, Mitarbeiter etc.) verwendet. Es ist stets auch die andere Form der entsprechenden Personenbezeichnung gemeint und miteingeschlossen.</w:t>
             </w:r>
           </w:p>
         </w:tc>
@@ -7468,7 +7497,7 @@
             <w:noProof/>
             <w:webHidden/>
           </w:rPr>
-          <w:t>30</w:t>
+          <w:t>31</w:t>
         </w:r>
         <w:r>
           <w:rPr>
@@ -7557,7 +7586,7 @@
             <w:noProof/>
             <w:webHidden/>
           </w:rPr>
-          <w:t>30</w:t>
+          <w:t>31</w:t>
         </w:r>
         <w:r>
           <w:rPr>
@@ -7646,7 +7675,7 @@
             <w:noProof/>
             <w:webHidden/>
           </w:rPr>
-          <w:t>30</w:t>
+          <w:t>31</w:t>
         </w:r>
         <w:r>
           <w:rPr>
@@ -7735,7 +7764,7 @@
             <w:noProof/>
             <w:webHidden/>
           </w:rPr>
-          <w:t>30</w:t>
+          <w:t>31</w:t>
         </w:r>
         <w:r>
           <w:rPr>
@@ -7824,7 +7853,7 @@
             <w:noProof/>
             <w:webHidden/>
           </w:rPr>
-          <w:t>30</w:t>
+          <w:t>31</w:t>
         </w:r>
         <w:r>
           <w:rPr>
@@ -7913,7 +7942,7 @@
             <w:noProof/>
             <w:webHidden/>
           </w:rPr>
-          <w:t>30</w:t>
+          <w:t>31</w:t>
         </w:r>
         <w:r>
           <w:rPr>
@@ -7944,13 +7973,13 @@
       <w:pPr>
         <w:pStyle w:val="Heading1"/>
       </w:pPr>
-      <w:bookmarkStart w:id="1" w:name="_Toc509481666"/>
+      <w:bookmarkStart w:id="2" w:name="_Toc509481666"/>
       <w:bookmarkEnd w:id="0"/>
       <w:r>
         <w:lastRenderedPageBreak/>
         <w:t>Zweck des Dokuments</w:t>
       </w:r>
-      <w:bookmarkEnd w:id="1"/>
+      <w:bookmarkEnd w:id="2"/>
     </w:p>
     <w:p>
       <w:pPr>
@@ -7969,16 +7998,16 @@
       <w:pPr>
         <w:pStyle w:val="Heading2"/>
       </w:pPr>
-      <w:bookmarkStart w:id="2" w:name="_Toc509235213"/>
-      <w:bookmarkStart w:id="3" w:name="_Toc509481667"/>
+      <w:bookmarkStart w:id="3" w:name="_Toc509235213"/>
+      <w:bookmarkStart w:id="4" w:name="_Toc509481667"/>
       <w:r>
         <w:t xml:space="preserve">Thema und </w:t>
       </w:r>
       <w:r>
         <w:t>Zielsetzung</w:t>
       </w:r>
-      <w:bookmarkEnd w:id="2"/>
       <w:bookmarkEnd w:id="3"/>
+      <w:bookmarkEnd w:id="4"/>
     </w:p>
     <w:p>
       <w:pPr>
@@ -8006,16 +8035,16 @@
       <w:pPr>
         <w:pStyle w:val="Heading2"/>
       </w:pPr>
-      <w:bookmarkStart w:id="4" w:name="_Toc509235214"/>
-      <w:bookmarkStart w:id="5" w:name="_Toc509481668"/>
+      <w:bookmarkStart w:id="5" w:name="_Toc509235214"/>
+      <w:bookmarkStart w:id="6" w:name="_Toc509481668"/>
       <w:r>
         <w:t>Allgemeines</w:t>
       </w:r>
       <w:r>
         <w:t xml:space="preserve"> zur Umgebung</w:t>
       </w:r>
-      <w:bookmarkEnd w:id="4"/>
       <w:bookmarkEnd w:id="5"/>
+      <w:bookmarkEnd w:id="6"/>
     </w:p>
     <w:p>
       <w:pPr>
@@ -8029,13 +8058,13 @@
       <w:pPr>
         <w:pStyle w:val="Heading2"/>
       </w:pPr>
-      <w:bookmarkStart w:id="6" w:name="_Toc509235215"/>
-      <w:bookmarkStart w:id="7" w:name="_Toc509481669"/>
+      <w:bookmarkStart w:id="7" w:name="_Toc509235215"/>
+      <w:bookmarkStart w:id="8" w:name="_Toc509481669"/>
       <w:r>
         <w:t>Endprodukt</w:t>
       </w:r>
-      <w:bookmarkEnd w:id="6"/>
       <w:bookmarkEnd w:id="7"/>
+      <w:bookmarkEnd w:id="8"/>
     </w:p>
     <w:p>
       <w:pPr>
@@ -8102,27 +8131,27 @@
       <w:pPr>
         <w:pStyle w:val="Heading1"/>
       </w:pPr>
-      <w:bookmarkStart w:id="8" w:name="_Toc509481670"/>
+      <w:bookmarkStart w:id="9" w:name="_Toc509481670"/>
       <w:r>
         <w:lastRenderedPageBreak/>
         <w:t>Rahmenbedingungen</w:t>
       </w:r>
-      <w:bookmarkEnd w:id="8"/>
+      <w:bookmarkEnd w:id="9"/>
     </w:p>
     <w:p>
       <w:pPr>
         <w:pStyle w:val="Heading2"/>
       </w:pPr>
-      <w:bookmarkStart w:id="9" w:name="_Toc509235216"/>
-      <w:bookmarkStart w:id="10" w:name="_Toc509481671"/>
+      <w:bookmarkStart w:id="10" w:name="_Toc509235216"/>
+      <w:bookmarkStart w:id="11" w:name="_Toc509481671"/>
       <w:r>
         <w:t>Titel</w:t>
       </w:r>
       <w:r>
         <w:t xml:space="preserve"> der IPA</w:t>
       </w:r>
-      <w:bookmarkEnd w:id="9"/>
       <w:bookmarkEnd w:id="10"/>
+      <w:bookmarkEnd w:id="11"/>
     </w:p>
     <w:p>
       <w:pPr>
@@ -8136,16 +8165,16 @@
       <w:pPr>
         <w:pStyle w:val="Heading2"/>
       </w:pPr>
-      <w:bookmarkStart w:id="11" w:name="_Toc509235217"/>
-      <w:bookmarkStart w:id="12" w:name="_Toc509481672"/>
+      <w:bookmarkStart w:id="12" w:name="_Toc509235217"/>
+      <w:bookmarkStart w:id="13" w:name="_Toc509481672"/>
       <w:r>
         <w:t>Auslöser</w:t>
       </w:r>
       <w:r>
         <w:t xml:space="preserve"> der Aufgabenstellung</w:t>
       </w:r>
-      <w:bookmarkEnd w:id="11"/>
       <w:bookmarkEnd w:id="12"/>
+      <w:bookmarkEnd w:id="13"/>
     </w:p>
     <w:p>
       <w:pPr>
@@ -8162,25 +8191,25 @@
       <w:pPr>
         <w:pStyle w:val="Heading2"/>
       </w:pPr>
-      <w:bookmarkStart w:id="13" w:name="_Toc509235218"/>
-      <w:bookmarkStart w:id="14" w:name="_Toc509481673"/>
+      <w:bookmarkStart w:id="14" w:name="_Toc509235218"/>
+      <w:bookmarkStart w:id="15" w:name="_Toc509481673"/>
       <w:r>
         <w:t>Grobanforderungen</w:t>
       </w:r>
-      <w:bookmarkEnd w:id="13"/>
       <w:bookmarkEnd w:id="14"/>
+      <w:bookmarkEnd w:id="15"/>
     </w:p>
     <w:p>
       <w:pPr>
         <w:pStyle w:val="Heading3"/>
       </w:pPr>
-      <w:bookmarkStart w:id="15" w:name="_Toc509235219"/>
-      <w:bookmarkStart w:id="16" w:name="_Toc509481674"/>
+      <w:bookmarkStart w:id="16" w:name="_Toc509235219"/>
+      <w:bookmarkStart w:id="17" w:name="_Toc509481674"/>
       <w:r>
         <w:t>Parameterverwaltung</w:t>
       </w:r>
-      <w:bookmarkEnd w:id="15"/>
       <w:bookmarkEnd w:id="16"/>
+      <w:bookmarkEnd w:id="17"/>
     </w:p>
     <w:p>
       <w:pPr>
@@ -8200,13 +8229,13 @@
       <w:pPr>
         <w:pStyle w:val="Heading4"/>
       </w:pPr>
-      <w:bookmarkStart w:id="17" w:name="_Toc509235220"/>
-      <w:bookmarkStart w:id="18" w:name="_Toc509481675"/>
+      <w:bookmarkStart w:id="18" w:name="_Toc509235220"/>
+      <w:bookmarkStart w:id="19" w:name="_Toc509481675"/>
       <w:r>
         <w:t>Funktionale Anforderungen</w:t>
       </w:r>
-      <w:bookmarkEnd w:id="17"/>
       <w:bookmarkEnd w:id="18"/>
+      <w:bookmarkEnd w:id="19"/>
     </w:p>
     <w:p>
       <w:pPr>
@@ -8344,13 +8373,13 @@
       <w:pPr>
         <w:pStyle w:val="Heading4"/>
       </w:pPr>
-      <w:bookmarkStart w:id="19" w:name="_Toc509235221"/>
-      <w:bookmarkStart w:id="20" w:name="_Toc509481676"/>
+      <w:bookmarkStart w:id="20" w:name="_Toc509235221"/>
+      <w:bookmarkStart w:id="21" w:name="_Toc509481676"/>
       <w:r>
         <w:t>Nicht Funktionale Anforderungen</w:t>
       </w:r>
-      <w:bookmarkEnd w:id="19"/>
       <w:bookmarkEnd w:id="20"/>
+      <w:bookmarkEnd w:id="21"/>
     </w:p>
     <w:p>
       <w:pPr>
@@ -8469,8 +8498,8 @@
       <w:pPr>
         <w:pStyle w:val="Heading3"/>
       </w:pPr>
-      <w:bookmarkStart w:id="21" w:name="_Toc509235222"/>
-      <w:bookmarkStart w:id="22" w:name="_Toc509481677"/>
+      <w:bookmarkStart w:id="22" w:name="_Toc509235222"/>
+      <w:bookmarkStart w:id="23" w:name="_Toc509481677"/>
       <w:r>
         <w:lastRenderedPageBreak/>
         <w:t>«</w:t>
@@ -8478,8 +8507,8 @@
       <w:r>
         <w:t>Getting Started» Dokumentation</w:t>
       </w:r>
-      <w:bookmarkEnd w:id="21"/>
       <w:bookmarkEnd w:id="22"/>
+      <w:bookmarkEnd w:id="23"/>
     </w:p>
     <w:p>
       <w:pPr>
@@ -8550,13 +8579,13 @@
       <w:pPr>
         <w:pStyle w:val="Heading2"/>
       </w:pPr>
-      <w:bookmarkStart w:id="23" w:name="_Toc509235227"/>
-      <w:bookmarkStart w:id="24" w:name="_Toc509481678"/>
+      <w:bookmarkStart w:id="24" w:name="_Toc509235227"/>
+      <w:bookmarkStart w:id="25" w:name="_Toc509481678"/>
       <w:r>
         <w:t>Vorkenntnisse</w:t>
       </w:r>
-      <w:bookmarkEnd w:id="23"/>
       <w:bookmarkEnd w:id="24"/>
+      <w:bookmarkEnd w:id="25"/>
     </w:p>
     <w:p>
       <w:pPr>
@@ -8598,13 +8627,13 @@
       <w:pPr>
         <w:pStyle w:val="Heading2"/>
       </w:pPr>
-      <w:bookmarkStart w:id="25" w:name="_Toc509235228"/>
-      <w:bookmarkStart w:id="26" w:name="_Toc509481679"/>
+      <w:bookmarkStart w:id="26" w:name="_Toc509235228"/>
+      <w:bookmarkStart w:id="27" w:name="_Toc509481679"/>
       <w:r>
         <w:t>Neue Lerninhalte</w:t>
       </w:r>
-      <w:bookmarkEnd w:id="25"/>
       <w:bookmarkEnd w:id="26"/>
+      <w:bookmarkEnd w:id="27"/>
     </w:p>
     <w:p>
       <w:pPr>
@@ -8634,25 +8663,25 @@
       <w:pPr>
         <w:pStyle w:val="Heading2"/>
       </w:pPr>
-      <w:bookmarkStart w:id="27" w:name="_Toc509235223"/>
-      <w:bookmarkStart w:id="28" w:name="_Toc509481680"/>
+      <w:bookmarkStart w:id="28" w:name="_Toc509235223"/>
+      <w:bookmarkStart w:id="29" w:name="_Toc509481680"/>
       <w:r>
         <w:t>Mittel &amp; Methoden</w:t>
       </w:r>
-      <w:bookmarkEnd w:id="27"/>
       <w:bookmarkEnd w:id="28"/>
+      <w:bookmarkEnd w:id="29"/>
     </w:p>
     <w:p>
       <w:pPr>
         <w:pStyle w:val="Heading3"/>
       </w:pPr>
-      <w:bookmarkStart w:id="29" w:name="_Toc509235224"/>
-      <w:bookmarkStart w:id="30" w:name="_Toc509481681"/>
+      <w:bookmarkStart w:id="30" w:name="_Toc509235224"/>
+      <w:bookmarkStart w:id="31" w:name="_Toc509481681"/>
       <w:r>
         <w:t>Eingesetzte Mittel</w:t>
       </w:r>
-      <w:bookmarkEnd w:id="29"/>
       <w:bookmarkEnd w:id="30"/>
+      <w:bookmarkEnd w:id="31"/>
     </w:p>
     <w:p>
       <w:pPr>
@@ -8745,13 +8774,13 @@
       <w:pPr>
         <w:pStyle w:val="Heading3"/>
       </w:pPr>
-      <w:bookmarkStart w:id="31" w:name="_Toc509235225"/>
-      <w:bookmarkStart w:id="32" w:name="_Toc509481682"/>
+      <w:bookmarkStart w:id="32" w:name="_Toc509235225"/>
+      <w:bookmarkStart w:id="33" w:name="_Toc509481682"/>
       <w:r>
         <w:t>Git Workflow</w:t>
       </w:r>
-      <w:bookmarkEnd w:id="31"/>
       <w:bookmarkEnd w:id="32"/>
+      <w:bookmarkEnd w:id="33"/>
     </w:p>
     <w:p>
       <w:pPr>
@@ -8771,11 +8800,11 @@
       <w:pPr>
         <w:pStyle w:val="Heading3"/>
       </w:pPr>
-      <w:bookmarkStart w:id="33" w:name="_Toc509481683"/>
+      <w:bookmarkStart w:id="34" w:name="_Toc509481683"/>
       <w:r>
         <w:t>Daily Business</w:t>
       </w:r>
-      <w:bookmarkEnd w:id="33"/>
+      <w:bookmarkEnd w:id="34"/>
     </w:p>
     <w:p>
       <w:pPr>
@@ -8800,12 +8829,12 @@
       <w:pPr>
         <w:pStyle w:val="Heading3"/>
       </w:pPr>
-      <w:bookmarkStart w:id="34" w:name="_Toc509481684"/>
+      <w:bookmarkStart w:id="35" w:name="_Toc509481684"/>
       <w:r>
         <w:lastRenderedPageBreak/>
         <w:t>Dokumentablage</w:t>
       </w:r>
-      <w:bookmarkEnd w:id="34"/>
+      <w:bookmarkEnd w:id="35"/>
     </w:p>
     <w:tbl>
       <w:tblPr>
@@ -8853,7 +8882,7 @@
                           </pic:cNvPicPr>
                         </pic:nvPicPr>
                         <pic:blipFill>
-                          <a:blip r:embed="rId13">
+                          <a:blip r:embed="rId15">
                             <a:extLst>
                               <a:ext uri="{28A0092B-C50C-407E-A947-70E740481C1C}">
                                 <a14:useLocalDpi xmlns:a14="http://schemas.microsoft.com/office/drawing/2010/main" val="0"/>
@@ -9158,7 +9187,7 @@
       <w:pPr>
         <w:pStyle w:val="Caption"/>
       </w:pPr>
-      <w:bookmarkStart w:id="35" w:name="_Toc509489993"/>
+      <w:bookmarkStart w:id="36" w:name="_Toc509489993"/>
       <w:r>
         <w:t xml:space="preserve">Tabelle </w:t>
       </w:r>
@@ -9183,19 +9212,19 @@
       <w:r>
         <w:t xml:space="preserve"> - Dokumentablage</w:t>
       </w:r>
-      <w:bookmarkEnd w:id="35"/>
+      <w:bookmarkEnd w:id="36"/>
     </w:p>
     <w:p>
       <w:pPr>
         <w:pStyle w:val="Heading3"/>
       </w:pPr>
-      <w:bookmarkStart w:id="36" w:name="_Toc509235226"/>
-      <w:bookmarkStart w:id="37" w:name="_Toc509481685"/>
+      <w:bookmarkStart w:id="37" w:name="_Toc509235226"/>
+      <w:bookmarkStart w:id="38" w:name="_Toc509481685"/>
       <w:r>
         <w:t>Kontroll-Tasks</w:t>
       </w:r>
-      <w:bookmarkEnd w:id="36"/>
       <w:bookmarkEnd w:id="37"/>
+      <w:bookmarkEnd w:id="38"/>
     </w:p>
     <w:p>
       <w:pPr>
@@ -9269,36 +9298,36 @@
       <w:pPr>
         <w:pStyle w:val="Heading1"/>
       </w:pPr>
-      <w:bookmarkStart w:id="38" w:name="_Toc509481686"/>
+      <w:bookmarkStart w:id="39" w:name="_Toc509481686"/>
       <w:r>
         <w:lastRenderedPageBreak/>
         <w:t>Allgemeines</w:t>
       </w:r>
-      <w:bookmarkEnd w:id="38"/>
+      <w:bookmarkEnd w:id="39"/>
     </w:p>
     <w:p>
       <w:pPr>
         <w:pStyle w:val="Heading2"/>
       </w:pPr>
-      <w:bookmarkStart w:id="39" w:name="_Toc509235229"/>
-      <w:bookmarkStart w:id="40" w:name="_Toc509481687"/>
+      <w:bookmarkStart w:id="40" w:name="_Toc509235229"/>
+      <w:bookmarkStart w:id="41" w:name="_Toc509481687"/>
       <w:r>
         <w:t>Konventionen</w:t>
       </w:r>
-      <w:bookmarkEnd w:id="39"/>
       <w:bookmarkEnd w:id="40"/>
+      <w:bookmarkEnd w:id="41"/>
     </w:p>
     <w:p>
       <w:pPr>
         <w:pStyle w:val="Heading3"/>
       </w:pPr>
-      <w:bookmarkStart w:id="41" w:name="_Toc509235230"/>
-      <w:bookmarkStart w:id="42" w:name="_Toc509481688"/>
+      <w:bookmarkStart w:id="42" w:name="_Toc509235230"/>
+      <w:bookmarkStart w:id="43" w:name="_Toc509481688"/>
       <w:r>
         <w:t>Dokumentation</w:t>
       </w:r>
-      <w:bookmarkEnd w:id="41"/>
       <w:bookmarkEnd w:id="42"/>
+      <w:bookmarkEnd w:id="43"/>
     </w:p>
     <w:tbl>
       <w:tblPr>
@@ -9431,9 +9460,9 @@
       <w:pPr>
         <w:pStyle w:val="Caption"/>
       </w:pPr>
-      <w:bookmarkStart w:id="43" w:name="_Toc509235231"/>
-      <w:bookmarkStart w:id="44" w:name="_Toc509481689"/>
-      <w:bookmarkStart w:id="45" w:name="_Toc509489994"/>
+      <w:bookmarkStart w:id="44" w:name="_Toc509489994"/>
+      <w:bookmarkStart w:id="45" w:name="_Toc509235231"/>
+      <w:bookmarkStart w:id="46" w:name="_Toc509481689"/>
       <w:r>
         <w:t xml:space="preserve">Tabelle </w:t>
       </w:r>
@@ -9458,20 +9487,20 @@
       <w:r>
         <w:t xml:space="preserve"> - Konventionen Dokumentation</w:t>
       </w:r>
+      <w:bookmarkEnd w:id="44"/>
+    </w:p>
+    <w:p>
+      <w:pPr>
+        <w:pStyle w:val="Heading3"/>
+      </w:pPr>
+      <w:r>
+        <w:t>Code-Konventionen</w:t>
+      </w:r>
+      <w:r>
+        <w:t xml:space="preserve"> C#</w:t>
+      </w:r>
       <w:bookmarkEnd w:id="45"/>
-    </w:p>
-    <w:p>
-      <w:pPr>
-        <w:pStyle w:val="Heading3"/>
-      </w:pPr>
-      <w:r>
-        <w:t>Code-Konventionen</w:t>
-      </w:r>
-      <w:r>
-        <w:t xml:space="preserve"> C#</w:t>
-      </w:r>
-      <w:bookmarkEnd w:id="43"/>
-      <w:bookmarkEnd w:id="44"/>
+      <w:bookmarkEnd w:id="46"/>
     </w:p>
     <w:tbl>
       <w:tblPr>
@@ -9727,9 +9756,9 @@
       <w:pPr>
         <w:pStyle w:val="Caption"/>
       </w:pPr>
-      <w:bookmarkStart w:id="46" w:name="_Toc509235232"/>
-      <w:bookmarkStart w:id="47" w:name="_Toc509481690"/>
-      <w:bookmarkStart w:id="48" w:name="_Toc509489995"/>
+      <w:bookmarkStart w:id="47" w:name="_Toc509489995"/>
+      <w:bookmarkStart w:id="48" w:name="_Toc509235232"/>
+      <w:bookmarkStart w:id="49" w:name="_Toc509481690"/>
       <w:r>
         <w:t xml:space="preserve">Tabelle </w:t>
       </w:r>
@@ -9754,17 +9783,17 @@
       <w:r>
         <w:t xml:space="preserve"> - Code-Konventionen C#</w:t>
       </w:r>
+      <w:bookmarkEnd w:id="47"/>
+    </w:p>
+    <w:p>
+      <w:pPr>
+        <w:pStyle w:val="Heading3"/>
+      </w:pPr>
+      <w:r>
+        <w:t>Code-Konventionen TypeScript</w:t>
+      </w:r>
       <w:bookmarkEnd w:id="48"/>
-    </w:p>
-    <w:p>
-      <w:pPr>
-        <w:pStyle w:val="Heading3"/>
-      </w:pPr>
-      <w:r>
-        <w:t>Code-Konventionen TypeScript</w:t>
-      </w:r>
-      <w:bookmarkEnd w:id="46"/>
-      <w:bookmarkEnd w:id="47"/>
+      <w:bookmarkEnd w:id="49"/>
     </w:p>
     <w:tbl>
       <w:tblPr>
@@ -9979,7 +10008,7 @@
       <w:pPr>
         <w:pStyle w:val="Caption"/>
       </w:pPr>
-      <w:bookmarkStart w:id="49" w:name="_Toc509489996"/>
+      <w:bookmarkStart w:id="50" w:name="_Toc509489996"/>
       <w:r>
         <w:t xml:space="preserve">Tabelle </w:t>
       </w:r>
@@ -10004,7 +10033,7 @@
       <w:r>
         <w:t xml:space="preserve"> - Code Konventionen TypeScript</w:t>
       </w:r>
-      <w:bookmarkEnd w:id="49"/>
+      <w:bookmarkEnd w:id="50"/>
     </w:p>
     <w:p>
       <w:pPr>
@@ -10018,8 +10047,8 @@
       <w:pPr>
         <w:pStyle w:val="Heading3"/>
       </w:pPr>
-      <w:bookmarkStart w:id="50" w:name="_Toc509235233"/>
-      <w:bookmarkStart w:id="51" w:name="_Toc509481691"/>
+      <w:bookmarkStart w:id="51" w:name="_Toc509235233"/>
+      <w:bookmarkStart w:id="52" w:name="_Toc509481691"/>
       <w:r>
         <w:lastRenderedPageBreak/>
         <w:t>Layout-</w:t>
@@ -10027,8 +10056,8 @@
       <w:r>
         <w:t>Konventionen</w:t>
       </w:r>
-      <w:bookmarkEnd w:id="50"/>
       <w:bookmarkEnd w:id="51"/>
+      <w:bookmarkEnd w:id="52"/>
     </w:p>
     <w:tbl>
       <w:tblPr>
@@ -10135,9 +10164,9 @@
       <w:pPr>
         <w:pStyle w:val="Caption"/>
       </w:pPr>
-      <w:bookmarkStart w:id="52" w:name="_Toc509235234"/>
-      <w:bookmarkStart w:id="53" w:name="_Toc509481692"/>
-      <w:bookmarkStart w:id="54" w:name="_Toc509489997"/>
+      <w:bookmarkStart w:id="53" w:name="_Toc509489997"/>
+      <w:bookmarkStart w:id="54" w:name="_Toc509235234"/>
+      <w:bookmarkStart w:id="55" w:name="_Toc509481692"/>
       <w:r>
         <w:t xml:space="preserve">Tabelle </w:t>
       </w:r>
@@ -10162,17 +10191,17 @@
       <w:r>
         <w:t xml:space="preserve"> - Layout-Konventionen</w:t>
       </w:r>
+      <w:bookmarkEnd w:id="53"/>
+    </w:p>
+    <w:p>
+      <w:pPr>
+        <w:pStyle w:val="Heading2"/>
+      </w:pPr>
+      <w:r>
+        <w:t>Vorgehensmodell</w:t>
+      </w:r>
       <w:bookmarkEnd w:id="54"/>
-    </w:p>
-    <w:p>
-      <w:pPr>
-        <w:pStyle w:val="Heading2"/>
-      </w:pPr>
-      <w:r>
-        <w:t>Vorgehensmodell</w:t>
-      </w:r>
-      <w:bookmarkEnd w:id="52"/>
-      <w:bookmarkEnd w:id="53"/>
+      <w:bookmarkEnd w:id="55"/>
     </w:p>
     <w:p>
       <w:pPr>
@@ -10212,13 +10241,13 @@
       <w:pPr>
         <w:pStyle w:val="Heading3"/>
       </w:pPr>
-      <w:bookmarkStart w:id="55" w:name="_Toc509235235"/>
-      <w:bookmarkStart w:id="56" w:name="_Toc509481693"/>
+      <w:bookmarkStart w:id="56" w:name="_Toc509235235"/>
+      <w:bookmarkStart w:id="57" w:name="_Toc509481693"/>
       <w:r>
         <w:t>IPERKA</w:t>
       </w:r>
-      <w:bookmarkEnd w:id="55"/>
       <w:bookmarkEnd w:id="56"/>
+      <w:bookmarkEnd w:id="57"/>
     </w:p>
     <w:p>
       <w:pPr>
@@ -10236,7 +10265,7 @@
             <wp:cNvGraphicFramePr/>
             <a:graphic xmlns:a="http://schemas.openxmlformats.org/drawingml/2006/main">
               <a:graphicData uri="http://schemas.openxmlformats.org/drawingml/2006/diagram">
-                <dgm:relIds xmlns:dgm="http://schemas.openxmlformats.org/drawingml/2006/diagram" xmlns:r="http://schemas.openxmlformats.org/officeDocument/2006/relationships" r:dm="rId14" r:lo="rId15" r:qs="rId16" r:cs="rId17"/>
+                <dgm:relIds xmlns:dgm="http://schemas.openxmlformats.org/drawingml/2006/diagram" xmlns:r="http://schemas.openxmlformats.org/officeDocument/2006/relationships" r:dm="rId16" r:lo="rId17" r:qs="rId18" r:cs="rId19"/>
               </a:graphicData>
             </a:graphic>
           </wp:inline>
@@ -10284,7 +10313,7 @@
       <w:pPr>
         <w:pStyle w:val="Heading1"/>
       </w:pPr>
-      <w:bookmarkStart w:id="57" w:name="_Toc509481694"/>
+      <w:bookmarkStart w:id="58" w:name="_Toc509481694"/>
       <w:r>
         <w:lastRenderedPageBreak/>
         <w:t>Umsysteme,</w:t>
@@ -10304,7 +10333,7 @@
       <w:r>
         <w:t xml:space="preserve"> und Schnittstellen</w:t>
       </w:r>
-      <w:bookmarkEnd w:id="57"/>
+      <w:bookmarkEnd w:id="58"/>
     </w:p>
     <w:p>
       <w:pPr>
@@ -10354,13 +10383,13 @@
       <w:pPr>
         <w:pStyle w:val="Heading2"/>
       </w:pPr>
-      <w:bookmarkStart w:id="58" w:name="_Toc509235236"/>
-      <w:bookmarkStart w:id="59" w:name="_Toc509481695"/>
+      <w:bookmarkStart w:id="59" w:name="_Toc509235236"/>
+      <w:bookmarkStart w:id="60" w:name="_Toc509481695"/>
       <w:r>
         <w:t>Umsysteme</w:t>
       </w:r>
-      <w:bookmarkEnd w:id="58"/>
       <w:bookmarkEnd w:id="59"/>
+      <w:bookmarkEnd w:id="60"/>
     </w:p>
     <w:p>
       <w:pPr>
@@ -10425,7 +10454,7 @@
                     </pic:cNvPicPr>
                   </pic:nvPicPr>
                   <pic:blipFill>
-                    <a:blip r:embed="rId19">
+                    <a:blip r:embed="rId21">
                       <a:extLst>
                         <a:ext uri="{28A0092B-C50C-407E-A947-70E740481C1C}">
                           <a14:useLocalDpi xmlns:a14="http://schemas.microsoft.com/office/drawing/2010/main" val="0"/>
@@ -10461,13 +10490,13 @@
       <w:pPr>
         <w:pStyle w:val="Heading2"/>
       </w:pPr>
-      <w:bookmarkStart w:id="60" w:name="_Toc509235237"/>
-      <w:bookmarkStart w:id="61" w:name="_Toc509481696"/>
+      <w:bookmarkStart w:id="61" w:name="_Toc509235237"/>
+      <w:bookmarkStart w:id="62" w:name="_Toc509481696"/>
       <w:r>
         <w:t>Abhängigkeiten</w:t>
       </w:r>
-      <w:bookmarkEnd w:id="60"/>
       <w:bookmarkEnd w:id="61"/>
+      <w:bookmarkEnd w:id="62"/>
     </w:p>
     <w:p>
       <w:pPr>
@@ -10542,14 +10571,14 @@
       <w:pPr>
         <w:pStyle w:val="Heading2"/>
       </w:pPr>
-      <w:bookmarkStart w:id="62" w:name="_Toc509235238"/>
-      <w:bookmarkStart w:id="63" w:name="_Toc509481697"/>
+      <w:bookmarkStart w:id="63" w:name="_Toc509235238"/>
+      <w:bookmarkStart w:id="64" w:name="_Toc509481697"/>
       <w:r>
         <w:lastRenderedPageBreak/>
         <w:t>Systemgrenzen</w:t>
       </w:r>
-      <w:bookmarkEnd w:id="62"/>
       <w:bookmarkEnd w:id="63"/>
+      <w:bookmarkEnd w:id="64"/>
     </w:p>
     <w:p>
       <w:pPr>
@@ -10832,7 +10861,7 @@
       <w:pPr>
         <w:pStyle w:val="Caption"/>
       </w:pPr>
-      <w:bookmarkStart w:id="64" w:name="_Toc509489998"/>
+      <w:bookmarkStart w:id="65" w:name="_Toc509489998"/>
       <w:r>
         <w:t xml:space="preserve">Tabelle </w:t>
       </w:r>
@@ -10857,7 +10886,7 @@
       <w:r>
         <w:t xml:space="preserve"> - Systemgrenze Erklärungen Diagramm</w:t>
       </w:r>
-      <w:bookmarkEnd w:id="64"/>
+      <w:bookmarkEnd w:id="65"/>
     </w:p>
     <w:p>
       <w:pPr>
@@ -10890,7 +10919,7 @@
                     </pic:cNvPicPr>
                   </pic:nvPicPr>
                   <pic:blipFill>
-                    <a:blip r:embed="rId20">
+                    <a:blip r:embed="rId22">
                       <a:extLst>
                         <a:ext uri="{28A0092B-C50C-407E-A947-70E740481C1C}">
                           <a14:useLocalDpi xmlns:a14="http://schemas.microsoft.com/office/drawing/2010/main" val="0"/>
@@ -10934,14 +10963,14 @@
       <w:pPr>
         <w:pStyle w:val="Heading2"/>
       </w:pPr>
-      <w:bookmarkStart w:id="65" w:name="_Toc509235239"/>
-      <w:bookmarkStart w:id="66" w:name="_Toc509481698"/>
+      <w:bookmarkStart w:id="66" w:name="_Toc509235239"/>
+      <w:bookmarkStart w:id="67" w:name="_Toc509481698"/>
       <w:r>
         <w:lastRenderedPageBreak/>
         <w:t>Schnittstellen</w:t>
       </w:r>
-      <w:bookmarkEnd w:id="65"/>
       <w:bookmarkEnd w:id="66"/>
+      <w:bookmarkEnd w:id="67"/>
     </w:p>
     <w:p>
       <w:pPr>
@@ -11021,7 +11050,7 @@
                     </pic:cNvPicPr>
                   </pic:nvPicPr>
                   <pic:blipFill>
-                    <a:blip r:embed="rId21">
+                    <a:blip r:embed="rId23">
                       <a:extLst>
                         <a:ext uri="{28A0092B-C50C-407E-A947-70E740481C1C}">
                           <a14:useLocalDpi xmlns:a14="http://schemas.microsoft.com/office/drawing/2010/main" val="0"/>
@@ -11075,12 +11104,12 @@
       <w:pPr>
         <w:pStyle w:val="Heading1"/>
       </w:pPr>
-      <w:bookmarkStart w:id="67" w:name="_Toc509481699"/>
+      <w:bookmarkStart w:id="68" w:name="_Toc509481699"/>
       <w:r>
         <w:lastRenderedPageBreak/>
         <w:t>Taskerstellung nach den Anforderungen</w:t>
       </w:r>
-      <w:bookmarkEnd w:id="67"/>
+      <w:bookmarkEnd w:id="68"/>
     </w:p>
     <w:p>
       <w:pPr>
@@ -11094,11 +11123,11 @@
       <w:pPr>
         <w:pStyle w:val="Heading2"/>
       </w:pPr>
-      <w:bookmarkStart w:id="68" w:name="_Toc509481700"/>
+      <w:bookmarkStart w:id="69" w:name="_Toc509481700"/>
       <w:r>
         <w:t>Getting Started Dokumentation</w:t>
       </w:r>
-      <w:bookmarkEnd w:id="68"/>
+      <w:bookmarkEnd w:id="69"/>
     </w:p>
     <w:tbl>
       <w:tblPr>
@@ -11193,7 +11222,7 @@
       <w:pPr>
         <w:pStyle w:val="Caption"/>
       </w:pPr>
-      <w:bookmarkStart w:id="69" w:name="_Toc509489999"/>
+      <w:bookmarkStart w:id="70" w:name="_Toc509489999"/>
       <w:r>
         <w:t xml:space="preserve">Tabelle </w:t>
       </w:r>
@@ -11221,7 +11250,7 @@
       <w:r>
         <w:t>Ziele</w:t>
       </w:r>
-      <w:bookmarkEnd w:id="69"/>
+      <w:bookmarkEnd w:id="70"/>
     </w:p>
     <w:p>
       <w:pPr>
@@ -11275,7 +11304,7 @@
       <w:pPr>
         <w:pStyle w:val="Caption"/>
       </w:pPr>
-      <w:bookmarkStart w:id="70" w:name="_Toc509490000"/>
+      <w:bookmarkStart w:id="71" w:name="_Toc509490000"/>
       <w:r>
         <w:t xml:space="preserve">Tabelle </w:t>
       </w:r>
@@ -11300,7 +11329,7 @@
       <w:r>
         <w:t xml:space="preserve"> - Getting Started Dokumentation Anforderungen</w:t>
       </w:r>
-      <w:bookmarkEnd w:id="70"/>
+      <w:bookmarkEnd w:id="71"/>
     </w:p>
     <w:p>
       <w:pPr>
@@ -11333,16 +11362,16 @@
       <w:pPr>
         <w:pStyle w:val="Heading2"/>
       </w:pPr>
-      <w:bookmarkStart w:id="71" w:name="_Toc509235241"/>
-      <w:bookmarkStart w:id="72" w:name="_Toc509481701"/>
+      <w:bookmarkStart w:id="72" w:name="_Toc509235241"/>
+      <w:bookmarkStart w:id="73" w:name="_Toc509481701"/>
       <w:r>
         <w:t xml:space="preserve">Anzeige &amp; </w:t>
       </w:r>
       <w:r>
         <w:t>Speichern der Parameter</w:t>
       </w:r>
-      <w:bookmarkEnd w:id="71"/>
       <w:bookmarkEnd w:id="72"/>
+      <w:bookmarkEnd w:id="73"/>
     </w:p>
     <w:tbl>
       <w:tblPr>
@@ -11466,7 +11495,7 @@
       <w:pPr>
         <w:pStyle w:val="Caption"/>
       </w:pPr>
-      <w:bookmarkStart w:id="73" w:name="_Toc509490001"/>
+      <w:bookmarkStart w:id="74" w:name="_Toc509490001"/>
       <w:r>
         <w:t xml:space="preserve">Tabelle </w:t>
       </w:r>
@@ -11491,7 +11520,7 @@
       <w:r>
         <w:t xml:space="preserve"> - Anzeige &amp; Speichern der Parameter Ziele</w:t>
       </w:r>
-      <w:bookmarkEnd w:id="73"/>
+      <w:bookmarkEnd w:id="74"/>
     </w:p>
     <w:p/>
     <w:tbl>
@@ -11549,7 +11578,7 @@
       <w:pPr>
         <w:pStyle w:val="Caption"/>
       </w:pPr>
-      <w:bookmarkStart w:id="74" w:name="_Toc509490002"/>
+      <w:bookmarkStart w:id="75" w:name="_Toc509490002"/>
       <w:r>
         <w:t xml:space="preserve">Tabelle </w:t>
       </w:r>
@@ -11586,7 +11615,7 @@
       <w:r>
         <w:t>Anforderungen</w:t>
       </w:r>
-      <w:bookmarkEnd w:id="74"/>
+      <w:bookmarkEnd w:id="75"/>
     </w:p>
     <w:p>
       <w:pPr>
@@ -11609,14 +11638,14 @@
       <w:pPr>
         <w:pStyle w:val="Heading2"/>
       </w:pPr>
-      <w:bookmarkStart w:id="75" w:name="_Toc509235242"/>
-      <w:bookmarkStart w:id="76" w:name="_Toc509481702"/>
+      <w:bookmarkStart w:id="76" w:name="_Toc509235242"/>
+      <w:bookmarkStart w:id="77" w:name="_Toc509481702"/>
       <w:r>
         <w:lastRenderedPageBreak/>
         <w:t>Implementation des Validierungsmechanismus</w:t>
       </w:r>
-      <w:bookmarkEnd w:id="75"/>
       <w:bookmarkEnd w:id="76"/>
+      <w:bookmarkEnd w:id="77"/>
     </w:p>
     <w:tbl>
       <w:tblPr>
@@ -11725,7 +11754,7 @@
       <w:pPr>
         <w:pStyle w:val="Caption"/>
       </w:pPr>
-      <w:bookmarkStart w:id="77" w:name="_Toc509490003"/>
+      <w:bookmarkStart w:id="78" w:name="_Toc509490003"/>
       <w:r>
         <w:t xml:space="preserve">Tabelle </w:t>
       </w:r>
@@ -11750,7 +11779,7 @@
       <w:r>
         <w:t xml:space="preserve"> - Implementation des Validierungsmechanismus Ziele</w:t>
       </w:r>
-      <w:bookmarkEnd w:id="77"/>
+      <w:bookmarkEnd w:id="78"/>
     </w:p>
     <w:p>
       <w:pPr>
@@ -11828,7 +11857,7 @@
       <w:pPr>
         <w:pStyle w:val="Caption"/>
       </w:pPr>
-      <w:bookmarkStart w:id="78" w:name="_Toc509490004"/>
+      <w:bookmarkStart w:id="79" w:name="_Toc509490004"/>
       <w:r>
         <w:t xml:space="preserve">Tabelle </w:t>
       </w:r>
@@ -11853,7 +11882,7 @@
       <w:r>
         <w:t xml:space="preserve"> - Implementation des Validierungsmechanismus Anforderungen</w:t>
       </w:r>
-      <w:bookmarkEnd w:id="78"/>
+      <w:bookmarkEnd w:id="79"/>
     </w:p>
     <w:p>
       <w:pPr>
@@ -11873,13 +11902,13 @@
       <w:pPr>
         <w:pStyle w:val="Heading2"/>
       </w:pPr>
-      <w:bookmarkStart w:id="79" w:name="_Toc509235244"/>
-      <w:bookmarkStart w:id="80" w:name="_Toc509481703"/>
+      <w:bookmarkStart w:id="80" w:name="_Toc509235244"/>
+      <w:bookmarkStart w:id="81" w:name="_Toc509481703"/>
       <w:r>
         <w:t>Suchen eines Parameters</w:t>
       </w:r>
-      <w:bookmarkEnd w:id="79"/>
       <w:bookmarkEnd w:id="80"/>
+      <w:bookmarkEnd w:id="81"/>
     </w:p>
     <w:tbl>
       <w:tblPr>
@@ -11928,7 +11957,7 @@
       <w:pPr>
         <w:pStyle w:val="Caption"/>
       </w:pPr>
-      <w:bookmarkStart w:id="81" w:name="_Toc509490005"/>
+      <w:bookmarkStart w:id="82" w:name="_Toc509490005"/>
       <w:r>
         <w:t xml:space="preserve">Tabelle </w:t>
       </w:r>
@@ -11953,7 +11982,7 @@
       <w:r>
         <w:t xml:space="preserve"> - Suchen eines Parameters Ziele</w:t>
       </w:r>
-      <w:bookmarkEnd w:id="81"/>
+      <w:bookmarkEnd w:id="82"/>
     </w:p>
     <w:p>
       <w:pPr>
@@ -12008,7 +12037,7 @@
       <w:pPr>
         <w:pStyle w:val="Caption"/>
       </w:pPr>
-      <w:bookmarkStart w:id="82" w:name="_Toc509490006"/>
+      <w:bookmarkStart w:id="83" w:name="_Toc509490006"/>
       <w:r>
         <w:t xml:space="preserve">Tabelle </w:t>
       </w:r>
@@ -12033,7 +12062,7 @@
       <w:r>
         <w:t xml:space="preserve"> - Suchen eines Parameters Anforderungen</w:t>
       </w:r>
-      <w:bookmarkEnd w:id="82"/>
+      <w:bookmarkEnd w:id="83"/>
     </w:p>
     <w:p>
       <w:pPr>
@@ -12056,7 +12085,7 @@
       <w:pPr>
         <w:pStyle w:val="Heading2"/>
       </w:pPr>
-      <w:bookmarkStart w:id="83" w:name="_Toc509481704"/>
+      <w:bookmarkStart w:id="84" w:name="_Toc509481704"/>
       <w:r>
         <w:t>Erstellung der Unit Tests</w:t>
       </w:r>
@@ -12075,7 +12104,7 @@
       <w:r>
         <w:t>s</w:t>
       </w:r>
-      <w:bookmarkEnd w:id="83"/>
+      <w:bookmarkEnd w:id="84"/>
     </w:p>
     <w:tbl>
       <w:tblPr>
@@ -12125,7 +12154,7 @@
       <w:pPr>
         <w:pStyle w:val="Caption"/>
       </w:pPr>
-      <w:bookmarkStart w:id="84" w:name="_Toc509490007"/>
+      <w:bookmarkStart w:id="85" w:name="_Toc509490007"/>
       <w:r>
         <w:t xml:space="preserve">Tabelle </w:t>
       </w:r>
@@ -12150,7 +12179,7 @@
       <w:r>
         <w:t xml:space="preserve"> - Erstellung der Unit Tests und des Testkonzepts Anforderungen</w:t>
       </w:r>
-      <w:bookmarkEnd w:id="84"/>
+      <w:bookmarkEnd w:id="85"/>
     </w:p>
     <w:p>
       <w:pPr>
@@ -12193,11 +12222,11 @@
       <w:pPr>
         <w:pStyle w:val="Heading2"/>
       </w:pPr>
-      <w:bookmarkStart w:id="85" w:name="_Toc509481705"/>
+      <w:bookmarkStart w:id="86" w:name="_Toc509481705"/>
       <w:r>
         <w:t>Durchführen der Tests</w:t>
       </w:r>
-      <w:bookmarkEnd w:id="85"/>
+      <w:bookmarkEnd w:id="86"/>
     </w:p>
     <w:tbl>
       <w:tblPr>
@@ -12321,7 +12350,7 @@
       <w:pPr>
         <w:pStyle w:val="Caption"/>
       </w:pPr>
-      <w:bookmarkStart w:id="86" w:name="_Toc509490008"/>
+      <w:bookmarkStart w:id="87" w:name="_Toc509490008"/>
       <w:r>
         <w:t xml:space="preserve">Tabelle </w:t>
       </w:r>
@@ -12346,7 +12375,7 @@
       <w:r>
         <w:t xml:space="preserve"> - Durchführen der Tests Ziele</w:t>
       </w:r>
-      <w:bookmarkEnd w:id="86"/>
+      <w:bookmarkEnd w:id="87"/>
     </w:p>
     <w:p>
       <w:pPr>
@@ -12481,7 +12510,7 @@
       <w:pPr>
         <w:pStyle w:val="Caption"/>
       </w:pPr>
-      <w:bookmarkStart w:id="87" w:name="_Toc509490009"/>
+      <w:bookmarkStart w:id="88" w:name="_Toc509490009"/>
       <w:r>
         <w:t xml:space="preserve">Tabelle </w:t>
       </w:r>
@@ -12506,7 +12535,7 @@
       <w:r>
         <w:t xml:space="preserve"> - Durchführen der Tests Anforderungen</w:t>
       </w:r>
-      <w:bookmarkEnd w:id="87"/>
+      <w:bookmarkEnd w:id="88"/>
     </w:p>
     <w:p>
       <w:pPr>
@@ -12553,12 +12582,9 @@
       <w:pPr>
         <w:spacing w:line="240" w:lineRule="auto"/>
         <w:sectPr>
-          <w:headerReference w:type="even" r:id="rId22"/>
-          <w:headerReference w:type="default" r:id="rId23"/>
-          <w:footerReference w:type="even" r:id="rId24"/>
+          <w:headerReference w:type="default" r:id="rId24"/>
           <w:footerReference w:type="default" r:id="rId25"/>
-          <w:headerReference w:type="first" r:id="rId26"/>
-          <w:footerReference w:type="first" r:id="rId27"/>
+          <w:type w:val="continuous"/>
           <w:pgSz w:w="11906" w:h="16838" w:code="9"/>
           <w:pgMar w:top="2126" w:right="1332" w:bottom="1021" w:left="1332" w:header="425" w:footer="425" w:gutter="0"/>
           <w:cols w:space="708"/>
@@ -12570,12 +12596,12 @@
       <w:pPr>
         <w:pStyle w:val="Heading1"/>
       </w:pPr>
-      <w:bookmarkStart w:id="88" w:name="_Toc509481706"/>
+      <w:bookmarkStart w:id="89" w:name="_Toc509481706"/>
       <w:r>
         <w:lastRenderedPageBreak/>
         <w:t>Zeitplan</w:t>
       </w:r>
-      <w:bookmarkEnd w:id="88"/>
+      <w:bookmarkEnd w:id="89"/>
     </w:p>
     <w:p>
       <w:pPr>
@@ -12602,22 +12628,22 @@
       <w:pPr>
         <w:pStyle w:val="Heading1"/>
       </w:pPr>
-      <w:bookmarkStart w:id="89" w:name="_Toc509481707"/>
+      <w:bookmarkStart w:id="90" w:name="_Toc509481707"/>
       <w:r>
         <w:lastRenderedPageBreak/>
         <w:t>Detailanalyse der erstellten Tasks</w:t>
       </w:r>
-      <w:bookmarkEnd w:id="89"/>
+      <w:bookmarkEnd w:id="90"/>
     </w:p>
     <w:p>
       <w:pPr>
         <w:pStyle w:val="Heading2"/>
       </w:pPr>
-      <w:bookmarkStart w:id="90" w:name="_Toc509481708"/>
+      <w:bookmarkStart w:id="91" w:name="_Toc509481708"/>
       <w:r>
         <w:t>Umsetzungsreihenfolge</w:t>
       </w:r>
-      <w:bookmarkEnd w:id="90"/>
+      <w:bookmarkEnd w:id="91"/>
     </w:p>
     <w:p>
       <w:pPr>
@@ -12904,8 +12930,8 @@
       <w:pPr>
         <w:pStyle w:val="Caption"/>
       </w:pPr>
-      <w:bookmarkStart w:id="91" w:name="_Toc509481709"/>
       <w:bookmarkStart w:id="92" w:name="_Toc509490010"/>
+      <w:bookmarkStart w:id="93" w:name="_Toc509481709"/>
       <w:r>
         <w:t xml:space="preserve">Tabelle </w:t>
       </w:r>
@@ -12939,17 +12965,17 @@
       <w:r>
         <w:t>Erstellung des Testkonzepts</w:t>
       </w:r>
-      <w:bookmarkEnd w:id="91"/>
+      <w:bookmarkEnd w:id="93"/>
     </w:p>
     <w:p>
       <w:pPr>
         <w:pStyle w:val="Heading3"/>
       </w:pPr>
-      <w:bookmarkStart w:id="93" w:name="_Toc509481710"/>
+      <w:bookmarkStart w:id="94" w:name="_Toc509481710"/>
       <w:r>
         <w:t>Anforderung</w:t>
       </w:r>
-      <w:bookmarkEnd w:id="93"/>
+      <w:bookmarkEnd w:id="94"/>
     </w:p>
     <w:p>
       <w:pPr>
@@ -12972,11 +12998,11 @@
       <w:pPr>
         <w:pStyle w:val="Heading3"/>
       </w:pPr>
-      <w:bookmarkStart w:id="94" w:name="_Toc509481711"/>
+      <w:bookmarkStart w:id="95" w:name="_Toc509481711"/>
       <w:r>
         <w:t>Mögliche Lösungen</w:t>
       </w:r>
-      <w:bookmarkEnd w:id="94"/>
+      <w:bookmarkEnd w:id="95"/>
     </w:p>
     <w:p>
       <w:pPr>
@@ -13176,7 +13202,7 @@
       <w:pPr>
         <w:pStyle w:val="Caption"/>
       </w:pPr>
-      <w:bookmarkStart w:id="95" w:name="_Toc509490011"/>
+      <w:bookmarkStart w:id="96" w:name="_Toc509490011"/>
       <w:r>
         <w:t xml:space="preserve">Tabelle </w:t>
       </w:r>
@@ -13201,7 +13227,7 @@
       <w:r>
         <w:t xml:space="preserve"> - Lösungsmatrix Unittests</w:t>
       </w:r>
-      <w:bookmarkEnd w:id="95"/>
+      <w:bookmarkEnd w:id="96"/>
     </w:p>
     <w:p>
       <w:pPr>
@@ -13439,7 +13465,7 @@
       <w:pPr>
         <w:pStyle w:val="Caption"/>
       </w:pPr>
-      <w:bookmarkStart w:id="96" w:name="_Toc509490012"/>
+      <w:bookmarkStart w:id="97" w:name="_Toc509490012"/>
       <w:r>
         <w:t xml:space="preserve">Tabelle </w:t>
       </w:r>
@@ -13464,7 +13490,7 @@
       <w:r>
         <w:t xml:space="preserve"> - Lösungsmatrix Integration Tests / e2e Tests</w:t>
       </w:r>
-      <w:bookmarkEnd w:id="96"/>
+      <w:bookmarkEnd w:id="97"/>
     </w:p>
     <w:p>
       <w:pPr>
@@ -13674,8 +13700,8 @@
       <w:pPr>
         <w:pStyle w:val="Caption"/>
       </w:pPr>
-      <w:bookmarkStart w:id="97" w:name="_Toc509481712"/>
       <w:bookmarkStart w:id="98" w:name="_Toc509490013"/>
+      <w:bookmarkStart w:id="99" w:name="_Toc509481712"/>
       <w:r>
         <w:t xml:space="preserve">Tabelle </w:t>
       </w:r>
@@ -13709,7 +13735,7 @@
       <w:r>
         <w:t>Umsetzungsbeschreibung</w:t>
       </w:r>
-      <w:bookmarkEnd w:id="97"/>
+      <w:bookmarkEnd w:id="99"/>
     </w:p>
     <w:p>
       <w:pPr>
@@ -13746,7 +13772,7 @@
       <w:pPr>
         <w:pStyle w:val="Heading2"/>
       </w:pPr>
-      <w:bookmarkStart w:id="99" w:name="_Toc509481713"/>
+      <w:bookmarkStart w:id="100" w:name="_Toc509481713"/>
       <w:r>
         <w:lastRenderedPageBreak/>
         <w:t xml:space="preserve">Anzeige </w:t>
@@ -13757,17 +13783,17 @@
       <w:r>
         <w:t>Speichern der Parameter</w:t>
       </w:r>
-      <w:bookmarkEnd w:id="99"/>
+      <w:bookmarkEnd w:id="100"/>
     </w:p>
     <w:p>
       <w:pPr>
         <w:pStyle w:val="Heading3"/>
       </w:pPr>
-      <w:bookmarkStart w:id="100" w:name="_Toc509481714"/>
+      <w:bookmarkStart w:id="101" w:name="_Toc509481714"/>
       <w:r>
         <w:t>Anforderung</w:t>
       </w:r>
-      <w:bookmarkEnd w:id="100"/>
+      <w:bookmarkEnd w:id="101"/>
     </w:p>
     <w:p>
       <w:pPr>
@@ -13802,14 +13828,14 @@
       <w:pPr>
         <w:pStyle w:val="Heading3"/>
       </w:pPr>
-      <w:bookmarkStart w:id="101" w:name="_Toc509481715"/>
+      <w:bookmarkStart w:id="102" w:name="_Toc509481715"/>
       <w:r>
         <w:t xml:space="preserve">Mögliche Lösungen </w:t>
       </w:r>
       <w:r>
         <w:t>Speichern</w:t>
       </w:r>
-      <w:bookmarkEnd w:id="101"/>
+      <w:bookmarkEnd w:id="102"/>
     </w:p>
     <w:p>
       <w:pPr>
@@ -14020,7 +14046,7 @@
       <w:pPr>
         <w:pStyle w:val="Caption"/>
       </w:pPr>
-      <w:bookmarkStart w:id="102" w:name="_Toc509490014"/>
+      <w:bookmarkStart w:id="103" w:name="_Toc509490014"/>
       <w:r>
         <w:t xml:space="preserve">Tabelle </w:t>
       </w:r>
@@ -14045,7 +14071,7 @@
       <w:r>
         <w:t xml:space="preserve"> - Lösungsmatrix Speichern der Parameter als Parametertyp im Json</w:t>
       </w:r>
-      <w:bookmarkEnd w:id="102"/>
+      <w:bookmarkEnd w:id="103"/>
     </w:p>
     <w:p>
       <w:pPr>
@@ -14255,8 +14281,8 @@
       <w:pPr>
         <w:pStyle w:val="Caption"/>
       </w:pPr>
-      <w:bookmarkStart w:id="103" w:name="_Toc509481716"/>
       <w:bookmarkStart w:id="104" w:name="_Toc509490015"/>
+      <w:bookmarkStart w:id="105" w:name="_Toc509481716"/>
       <w:r>
         <w:t xml:space="preserve">Tabelle </w:t>
       </w:r>
@@ -14302,7 +14328,7 @@
       <w:r>
         <w:t xml:space="preserve"> Speichern</w:t>
       </w:r>
-      <w:bookmarkEnd w:id="103"/>
+      <w:bookmarkEnd w:id="105"/>
     </w:p>
     <w:p>
       <w:pPr>
@@ -14396,11 +14422,11 @@
       <w:pPr>
         <w:pStyle w:val="Heading3"/>
       </w:pPr>
-      <w:bookmarkStart w:id="105" w:name="_Toc509481717"/>
+      <w:bookmarkStart w:id="106" w:name="_Toc509481717"/>
       <w:r>
         <w:t>Mögliche Lösung Anzeige</w:t>
       </w:r>
-      <w:bookmarkEnd w:id="105"/>
+      <w:bookmarkEnd w:id="106"/>
     </w:p>
     <w:p>
       <w:pPr>
@@ -14444,7 +14470,7 @@
                     </pic:cNvPicPr>
                   </pic:nvPicPr>
                   <pic:blipFill rotWithShape="1">
-                    <a:blip r:embed="rId28">
+                    <a:blip r:embed="rId26">
                       <a:extLst>
                         <a:ext uri="{28A0092B-C50C-407E-A947-70E740481C1C}">
                           <a14:useLocalDpi xmlns:a14="http://schemas.microsoft.com/office/drawing/2010/main" val="0"/>
@@ -14554,7 +14580,7 @@
                     <pic:cNvPicPr/>
                   </pic:nvPicPr>
                   <pic:blipFill rotWithShape="1">
-                    <a:blip r:embed="rId29"/>
+                    <a:blip r:embed="rId27"/>
                     <a:srcRect r="2456" b="7153"/>
                     <a:stretch/>
                   </pic:blipFill>
@@ -14653,7 +14679,7 @@
                     </pic:cNvPicPr>
                   </pic:nvPicPr>
                   <pic:blipFill>
-                    <a:blip r:embed="rId30">
+                    <a:blip r:embed="rId28">
                       <a:extLst>
                         <a:ext uri="{28A0092B-C50C-407E-A947-70E740481C1C}">
                           <a14:useLocalDpi xmlns:a14="http://schemas.microsoft.com/office/drawing/2010/main" val="0"/>
@@ -14716,12 +14742,12 @@
       <w:pPr>
         <w:pStyle w:val="Heading3"/>
       </w:pPr>
-      <w:bookmarkStart w:id="106" w:name="_Toc509481718"/>
+      <w:bookmarkStart w:id="107" w:name="_Toc509481718"/>
       <w:r>
         <w:lastRenderedPageBreak/>
         <w:t>Umsetzungsbeschreibung Anzeige</w:t>
       </w:r>
-      <w:bookmarkEnd w:id="106"/>
+      <w:bookmarkEnd w:id="107"/>
     </w:p>
     <w:p>
       <w:pPr>
@@ -14799,7 +14825,7 @@
                     </pic:cNvPicPr>
                   </pic:nvPicPr>
                   <pic:blipFill>
-                    <a:blip r:embed="rId31">
+                    <a:blip r:embed="rId29">
                       <a:extLst>
                         <a:ext uri="{28A0092B-C50C-407E-A947-70E740481C1C}">
                           <a14:useLocalDpi xmlns:a14="http://schemas.microsoft.com/office/drawing/2010/main" val="0"/>
@@ -14908,22 +14934,22 @@
       <w:pPr>
         <w:pStyle w:val="Heading2"/>
       </w:pPr>
-      <w:bookmarkStart w:id="107" w:name="_Toc509481719"/>
+      <w:bookmarkStart w:id="108" w:name="_Toc509481719"/>
       <w:r>
         <w:lastRenderedPageBreak/>
         <w:t>Implementation des Validierungsmechanismus</w:t>
       </w:r>
-      <w:bookmarkEnd w:id="107"/>
+      <w:bookmarkEnd w:id="108"/>
     </w:p>
     <w:p>
       <w:pPr>
         <w:pStyle w:val="Heading3"/>
       </w:pPr>
-      <w:bookmarkStart w:id="108" w:name="_Toc509481720"/>
+      <w:bookmarkStart w:id="109" w:name="_Toc509481720"/>
       <w:r>
         <w:t>Anforderung</w:t>
       </w:r>
-      <w:bookmarkEnd w:id="108"/>
+      <w:bookmarkEnd w:id="109"/>
     </w:p>
     <w:p>
       <w:pPr>
@@ -14949,11 +14975,11 @@
       <w:pPr>
         <w:pStyle w:val="Heading3"/>
       </w:pPr>
-      <w:bookmarkStart w:id="109" w:name="_Toc509481721"/>
+      <w:bookmarkStart w:id="110" w:name="_Toc509481721"/>
       <w:r>
         <w:t>Mögliche Lösungen</w:t>
       </w:r>
-      <w:bookmarkEnd w:id="109"/>
+      <w:bookmarkEnd w:id="110"/>
     </w:p>
     <w:p>
       <w:pPr>
@@ -15138,7 +15164,7 @@
       <w:pPr>
         <w:pStyle w:val="Caption"/>
       </w:pPr>
-      <w:bookmarkStart w:id="110" w:name="_Toc509490016"/>
+      <w:bookmarkStart w:id="111" w:name="_Toc509490016"/>
       <w:r>
         <w:t xml:space="preserve">Tabelle </w:t>
       </w:r>
@@ -15163,7 +15189,7 @@
       <w:r>
         <w:t xml:space="preserve"> - Lösungsmatrix nur Serverseitig im Service den Parameter selbst testen lassen</w:t>
       </w:r>
-      <w:bookmarkEnd w:id="110"/>
+      <w:bookmarkEnd w:id="111"/>
     </w:p>
     <w:p>
       <w:pPr>
@@ -15350,8 +15376,8 @@
       <w:pPr>
         <w:pStyle w:val="Caption"/>
       </w:pPr>
-      <w:bookmarkStart w:id="111" w:name="_Toc509481722"/>
       <w:bookmarkStart w:id="112" w:name="_Toc509490017"/>
+      <w:bookmarkStart w:id="113" w:name="_Toc509481722"/>
       <w:r>
         <w:t xml:space="preserve">Tabelle </w:t>
       </w:r>
@@ -15385,7 +15411,7 @@
       <w:r>
         <w:t>Umsetzungsbeschreibung</w:t>
       </w:r>
-      <w:bookmarkEnd w:id="111"/>
+      <w:bookmarkEnd w:id="113"/>
     </w:p>
     <w:p>
       <w:pPr>
@@ -15422,22 +15448,22 @@
       <w:pPr>
         <w:pStyle w:val="Heading2"/>
       </w:pPr>
-      <w:bookmarkStart w:id="113" w:name="_Toc509481723"/>
+      <w:bookmarkStart w:id="114" w:name="_Toc509481723"/>
       <w:r>
         <w:lastRenderedPageBreak/>
         <w:t>Suche eines Parameters</w:t>
       </w:r>
-      <w:bookmarkEnd w:id="113"/>
+      <w:bookmarkEnd w:id="114"/>
     </w:p>
     <w:p>
       <w:pPr>
         <w:pStyle w:val="Heading3"/>
       </w:pPr>
-      <w:bookmarkStart w:id="114" w:name="_Toc509481724"/>
+      <w:bookmarkStart w:id="115" w:name="_Toc509481724"/>
       <w:r>
         <w:t>Anforderung</w:t>
       </w:r>
-      <w:bookmarkEnd w:id="114"/>
+      <w:bookmarkEnd w:id="115"/>
     </w:p>
     <w:p>
       <w:pPr>
@@ -15454,11 +15480,11 @@
       <w:pPr>
         <w:pStyle w:val="Heading3"/>
       </w:pPr>
-      <w:bookmarkStart w:id="115" w:name="_Toc509481725"/>
+      <w:bookmarkStart w:id="116" w:name="_Toc509481725"/>
       <w:r>
         <w:t>Mögliche Lösungen</w:t>
       </w:r>
-      <w:bookmarkEnd w:id="115"/>
+      <w:bookmarkEnd w:id="116"/>
     </w:p>
     <w:p>
       <w:pPr>
@@ -15657,7 +15683,7 @@
       <w:pPr>
         <w:pStyle w:val="Caption"/>
       </w:pPr>
-      <w:bookmarkStart w:id="116" w:name="_Toc509490018"/>
+      <w:bookmarkStart w:id="117" w:name="_Toc509490018"/>
       <w:r>
         <w:t xml:space="preserve">Tabelle </w:t>
       </w:r>
@@ -15682,7 +15708,7 @@
       <w:r>
         <w:t xml:space="preserve"> - Lösungsmatrix Volltextsuche über alles</w:t>
       </w:r>
-      <w:bookmarkEnd w:id="116"/>
+      <w:bookmarkEnd w:id="117"/>
     </w:p>
     <w:p>
       <w:pPr>
@@ -15880,7 +15906,7 @@
       <w:pPr>
         <w:pStyle w:val="Caption"/>
       </w:pPr>
-      <w:bookmarkStart w:id="117" w:name="_Toc509490019"/>
+      <w:bookmarkStart w:id="118" w:name="_Toc509490019"/>
       <w:r>
         <w:t xml:space="preserve">Tabelle </w:t>
       </w:r>
@@ -15905,7 +15931,7 @@
       <w:r>
         <w:t xml:space="preserve"> - Lösungsmatrix Suche auf die Parameternamen</w:t>
       </w:r>
-      <w:bookmarkEnd w:id="117"/>
+      <w:bookmarkEnd w:id="118"/>
     </w:p>
     <w:p>
       <w:pPr>
@@ -16116,8 +16142,8 @@
       <w:pPr>
         <w:pStyle w:val="Caption"/>
       </w:pPr>
-      <w:bookmarkStart w:id="118" w:name="_Toc509481726"/>
       <w:bookmarkStart w:id="119" w:name="_Toc509490020"/>
+      <w:bookmarkStart w:id="120" w:name="_Toc509481726"/>
       <w:r>
         <w:t xml:space="preserve">Tabelle </w:t>
       </w:r>
@@ -16151,7 +16177,7 @@
       <w:r>
         <w:t>Umsetzungsbeschreibung</w:t>
       </w:r>
-      <w:bookmarkEnd w:id="118"/>
+      <w:bookmarkEnd w:id="120"/>
     </w:p>
     <w:p>
       <w:r>
@@ -16180,21 +16206,21 @@
       <w:pPr>
         <w:pStyle w:val="Heading2"/>
       </w:pPr>
-      <w:bookmarkStart w:id="120" w:name="_Toc509481727"/>
+      <w:bookmarkStart w:id="121" w:name="_Toc509481727"/>
       <w:r>
         <w:t>Erstellung der Unittests</w:t>
       </w:r>
-      <w:bookmarkEnd w:id="120"/>
+      <w:bookmarkEnd w:id="121"/>
     </w:p>
     <w:p>
       <w:pPr>
         <w:pStyle w:val="Heading3"/>
       </w:pPr>
-      <w:bookmarkStart w:id="121" w:name="_Toc509481728"/>
+      <w:bookmarkStart w:id="122" w:name="_Toc509481728"/>
       <w:r>
         <w:t>Anforderung</w:t>
       </w:r>
-      <w:bookmarkEnd w:id="121"/>
+      <w:bookmarkEnd w:id="122"/>
     </w:p>
     <w:p>
       <w:pPr>
@@ -16229,11 +16255,11 @@
       <w:pPr>
         <w:pStyle w:val="Heading3"/>
       </w:pPr>
-      <w:bookmarkStart w:id="122" w:name="_Toc509481729"/>
+      <w:bookmarkStart w:id="123" w:name="_Toc509481729"/>
       <w:r>
         <w:t>Umsetzungsbeschreibung</w:t>
       </w:r>
-      <w:bookmarkEnd w:id="122"/>
+      <w:bookmarkEnd w:id="123"/>
     </w:p>
     <w:p>
       <w:pPr>
@@ -16286,21 +16312,21 @@
       <w:pPr>
         <w:pStyle w:val="Heading2"/>
       </w:pPr>
-      <w:bookmarkStart w:id="123" w:name="_Toc509481730"/>
+      <w:bookmarkStart w:id="124" w:name="_Toc509481730"/>
       <w:r>
         <w:t>Durchführen der Tests</w:t>
       </w:r>
-      <w:bookmarkEnd w:id="123"/>
+      <w:bookmarkEnd w:id="124"/>
     </w:p>
     <w:p>
       <w:pPr>
         <w:pStyle w:val="Heading3"/>
       </w:pPr>
-      <w:bookmarkStart w:id="124" w:name="_Toc509481731"/>
+      <w:bookmarkStart w:id="125" w:name="_Toc509481731"/>
       <w:r>
         <w:t>Anforderung</w:t>
       </w:r>
-      <w:bookmarkEnd w:id="124"/>
+      <w:bookmarkEnd w:id="125"/>
     </w:p>
     <w:p>
       <w:pPr>
@@ -16317,11 +16343,11 @@
       <w:pPr>
         <w:pStyle w:val="Heading3"/>
       </w:pPr>
-      <w:bookmarkStart w:id="125" w:name="_Toc509481732"/>
+      <w:bookmarkStart w:id="126" w:name="_Toc509481732"/>
       <w:r>
         <w:t>Umsetzungsbeschreibung</w:t>
       </w:r>
-      <w:bookmarkEnd w:id="125"/>
+      <w:bookmarkEnd w:id="126"/>
     </w:p>
     <w:p>
       <w:pPr>
@@ -16346,7 +16372,7 @@
       <w:pPr>
         <w:pStyle w:val="Heading2"/>
       </w:pPr>
-      <w:bookmarkStart w:id="126" w:name="_Toc509481733"/>
+      <w:bookmarkStart w:id="127" w:name="_Toc509481733"/>
       <w:r>
         <w:lastRenderedPageBreak/>
         <w:t>Getting Started</w:t>
@@ -16354,17 +16380,17 @@
       <w:r>
         <w:t xml:space="preserve"> Dokumentation</w:t>
       </w:r>
-      <w:bookmarkEnd w:id="126"/>
+      <w:bookmarkEnd w:id="127"/>
     </w:p>
     <w:p>
       <w:pPr>
         <w:pStyle w:val="Heading3"/>
       </w:pPr>
-      <w:bookmarkStart w:id="127" w:name="_Toc509481734"/>
+      <w:bookmarkStart w:id="128" w:name="_Toc509481734"/>
       <w:r>
         <w:t>Anforderung</w:t>
       </w:r>
-      <w:bookmarkEnd w:id="127"/>
+      <w:bookmarkEnd w:id="128"/>
     </w:p>
     <w:p>
       <w:pPr>
@@ -16470,8 +16496,8 @@
       <w:pPr>
         <w:pStyle w:val="Caption"/>
       </w:pPr>
-      <w:bookmarkStart w:id="128" w:name="_Toc509481735"/>
       <w:bookmarkStart w:id="129" w:name="_Toc509490021"/>
+      <w:bookmarkStart w:id="130" w:name="_Toc509481735"/>
       <w:r>
         <w:t xml:space="preserve">Tabelle </w:t>
       </w:r>
@@ -16505,7 +16531,7 @@
       <w:r>
         <w:t>Umsetzungsbeschreibung</w:t>
       </w:r>
-      <w:bookmarkEnd w:id="128"/>
+      <w:bookmarkEnd w:id="130"/>
     </w:p>
     <w:p>
       <w:pPr>
@@ -16780,8 +16806,6 @@
       <w:pPr>
         <w:pStyle w:val="Text"/>
       </w:pPr>
-      <w:bookmarkStart w:id="130" w:name="_GoBack"/>
-      <w:bookmarkEnd w:id="130"/>
     </w:p>
     <w:p>
       <w:pPr>
@@ -18984,6 +19008,111 @@
     <w:pPr>
       <w:pStyle w:val="Footer"/>
     </w:pPr>
+    <w:r>
+      <w:fldChar w:fldCharType="begin"/>
+    </w:r>
+    <w:r>
+      <w:instrText xml:space="preserve"> DOCPROPERTY "Organisation.Organisation"\*CHARFORMAT </w:instrText>
+    </w:r>
+    <w:r>
+      <w:fldChar w:fldCharType="separate"/>
+    </w:r>
+    <w:r>
+      <w:t>CM Informatik AG</w:t>
+    </w:r>
+    <w:r>
+      <w:fldChar w:fldCharType="end"/>
+    </w:r>
+    <w:r>
+      <w:t xml:space="preserve">, </w:t>
+    </w:r>
+    <w:r>
+      <w:fldChar w:fldCharType="begin"/>
+    </w:r>
+    <w:r>
+      <w:instrText xml:space="preserve"> DOCPROPERTY "Organisation.Address1"\*CHARFORMAT </w:instrText>
+    </w:r>
+    <w:r>
+      <w:fldChar w:fldCharType="separate"/>
+    </w:r>
+    <w:r>
+      <w:t>Sirnacherstrasse 7</w:t>
+    </w:r>
+    <w:r>
+      <w:fldChar w:fldCharType="end"/>
+    </w:r>
+    <w:r>
+      <w:t xml:space="preserve">, </w:t>
+    </w:r>
+    <w:r>
+      <w:fldChar w:fldCharType="begin"/>
+    </w:r>
+    <w:r>
+      <w:instrText xml:space="preserve"> DOCPROPERTY "Organisation.Address2"\*CHARFORMAT </w:instrText>
+    </w:r>
+    <w:r>
+      <w:fldChar w:fldCharType="separate"/>
+    </w:r>
+    <w:r>
+      <w:t>CH-9500 Wil</w:t>
+    </w:r>
+    <w:r>
+      <w:fldChar w:fldCharType="end"/>
+    </w:r>
+    <w:r>
+      <w:t xml:space="preserve">, T </w:t>
+    </w:r>
+    <w:r>
+      <w:fldChar w:fldCharType="begin"/>
+    </w:r>
+    <w:r>
+      <w:instrText xml:space="preserve"> DOCPROPERTY "Organisation.Telefon"\*CHARFORMAT </w:instrText>
+    </w:r>
+    <w:r>
+      <w:fldChar w:fldCharType="separate"/>
+    </w:r>
+    <w:r>
+      <w:t>+41 43 355 33 99</w:t>
+    </w:r>
+    <w:r>
+      <w:fldChar w:fldCharType="end"/>
+    </w:r>
+    <w:r>
+      <w:t xml:space="preserve">, </w:t>
+    </w:r>
+    <w:r>
+      <w:fldChar w:fldCharType="begin"/>
+    </w:r>
+    <w:r>
+      <w:instrText xml:space="preserve"> DOCPROPERTY "Organisation.Email"\*CHARFORMAT </w:instrText>
+    </w:r>
+    <w:r>
+      <w:fldChar w:fldCharType="separate"/>
+    </w:r>
+    <w:r>
+      <w:t>info@cmiag.ch</w:t>
+    </w:r>
+    <w:r>
+      <w:fldChar w:fldCharType="end"/>
+    </w:r>
+    <w:r>
+      <w:t xml:space="preserve">, </w:t>
+    </w:r>
+    <w:r>
+      <w:fldChar w:fldCharType="begin"/>
+    </w:r>
+    <w:r>
+      <w:instrText xml:space="preserve"> DOCPROPERTY "Organisation.Internet"\*CHARFORMAT </w:instrText>
+    </w:r>
+    <w:r>
+      <w:fldChar w:fldCharType="separate"/>
+    </w:r>
+    <w:r>
+      <w:t>www.cmiag.ch</w:t>
+    </w:r>
+    <w:r>
+      <w:fldChar w:fldCharType="end"/>
+    </w:r>
   </w:p>
 </w:ftr>
 </file>
@@ -19103,16 +19232,6 @@
 </w:ftr>
 </file>
 
-<file path=word/footer3.xml><?xml version="1.0" encoding="utf-8"?>
-<w:ftr xmlns:wpc="http://schemas.microsoft.com/office/word/2010/wordprocessingCanvas" xmlns:cx="http://schemas.microsoft.com/office/drawing/2014/chartex" xmlns:cx1="http://schemas.microsoft.com/office/drawing/2015/9/8/chartex" xmlns:cx2="http://schemas.microsoft.com/office/drawing/2015/10/21/chartex" xmlns:cx3="http://schemas.microsoft.com/office/drawing/2016/5/9/chartex" xmlns:cx4="http://schemas.microsoft.com/office/drawing/2016/5/10/chartex" xmlns:cx5="http://schemas.microsoft.com/office/drawing/2016/5/11/chartex" xmlns:cx6="http://schemas.microsoft.com/office/drawing/2016/5/12/chartex" xmlns:cx7="http://schemas.microsoft.com/office/drawing/2016/5/13/chartex" xmlns:cx8="http://schemas.microsoft.com/office/drawing/2016/5/14/chartex" xmlns:mc="http://schemas.openxmlformats.org/markup-compatibility/2006" xmlns:aink="http://schemas.microsoft.com/office/drawing/2016/ink" xmlns:am3d="http://schemas.microsoft.com/office/drawing/2017/model3d" xmlns:o="urn:schemas-microsoft-com:office:office" xmlns:r="http://schemas.openxmlformats.org/officeDocument/2006/relationships" xmlns:m="http://schemas.openxmlformats.org/officeDocument/2006/math" xmlns:v="urn:schemas-microsoft-com:vml" xmlns:wp14="http://schemas.microsoft.com/office/word/2010/wordprocessingDrawing" xmlns:wp="http://schemas.openxmlformats.org/drawingml/2006/wordprocessingDrawing" xmlns:w10="urn:schemas-microsoft-com:office:word" xmlns:w="http://schemas.openxmlformats.org/wordprocessingml/2006/main" xmlns:w14="http://schemas.microsoft.com/office/word/2010/wordml" xmlns:w15="http://schemas.microsoft.com/office/word/2012/wordml" xmlns:w16cid="http://schemas.microsoft.com/office/word/2016/wordml/cid" xmlns:w16se="http://schemas.microsoft.com/office/word/2015/wordml/symex" xmlns:wpg="http://schemas.microsoft.com/office/word/2010/wordprocessingGroup" xmlns:wpi="http://schemas.microsoft.com/office/word/2010/wordprocessingInk" xmlns:wne="http://schemas.microsoft.com/office/word/2006/wordml" xmlns:wps="http://schemas.microsoft.com/office/word/2010/wordprocessingShape" mc:Ignorable="w14 w15 w16se w16cid wp14">
-  <w:p>
-    <w:pPr>
-      <w:pStyle w:val="Footer"/>
-    </w:pPr>
-  </w:p>
-</w:ftr>
-</file>
-
 <file path=word/footnotes.xml><?xml version="1.0" encoding="utf-8"?>
 <w:footnotes xmlns:wpc="http://schemas.microsoft.com/office/word/2010/wordprocessingCanvas" xmlns:cx="http://schemas.microsoft.com/office/drawing/2014/chartex" xmlns:cx1="http://schemas.microsoft.com/office/drawing/2015/9/8/chartex" xmlns:cx2="http://schemas.microsoft.com/office/drawing/2015/10/21/chartex" xmlns:cx3="http://schemas.microsoft.com/office/drawing/2016/5/9/chartex" xmlns:cx4="http://schemas.microsoft.com/office/drawing/2016/5/10/chartex" xmlns:cx5="http://schemas.microsoft.com/office/drawing/2016/5/11/chartex" xmlns:cx6="http://schemas.microsoft.com/office/drawing/2016/5/12/chartex" xmlns:cx7="http://schemas.microsoft.com/office/drawing/2016/5/13/chartex" xmlns:cx8="http://schemas.microsoft.com/office/drawing/2016/5/14/chartex" xmlns:mc="http://schemas.openxmlformats.org/markup-compatibility/2006" xmlns:aink="http://schemas.microsoft.com/office/drawing/2016/ink" xmlns:am3d="http://schemas.microsoft.com/office/drawing/2017/model3d" xmlns:o="urn:schemas-microsoft-com:office:office" xmlns:r="http://schemas.openxmlformats.org/officeDocument/2006/relationships" xmlns:m="http://schemas.openxmlformats.org/officeDocument/2006/math" xmlns:v="urn:schemas-microsoft-com:vml" xmlns:wp14="http://schemas.microsoft.com/office/word/2010/wordprocessingDrawing" xmlns:wp="http://schemas.openxmlformats.org/drawingml/2006/wordprocessingDrawing" xmlns:w10="urn:schemas-microsoft-com:office:word" xmlns:w="http://schemas.openxmlformats.org/wordprocessingml/2006/main" xmlns:w14="http://schemas.microsoft.com/office/word/2010/wordml" xmlns:w15="http://schemas.microsoft.com/office/word/2012/wordml" xmlns:w16cid="http://schemas.microsoft.com/office/word/2016/wordml/cid" xmlns:w16se="http://schemas.microsoft.com/office/word/2015/wordml/symex" xmlns:wpg="http://schemas.microsoft.com/office/word/2010/wordprocessingGroup" xmlns:wpi="http://schemas.microsoft.com/office/word/2010/wordprocessingInk" xmlns:wne="http://schemas.microsoft.com/office/word/2006/wordml" xmlns:wps="http://schemas.microsoft.com/office/word/2010/wordprocessingShape" mc:Ignorable="w14 w15 w16se w16cid wp14">
   <w:footnote w:type="separator" w:id="-1">
@@ -19138,6 +19257,182 @@
     <w:pPr>
       <w:pStyle w:val="Header"/>
     </w:pPr>
+    <w:r>
+      <w:rPr>
+        <w:noProof/>
+        <w:lang w:eastAsia="de-CH"/>
+      </w:rPr>
+      <w:drawing>
+        <wp:anchor distT="0" distB="0" distL="114300" distR="114300" simplePos="0" relativeHeight="251661312" behindDoc="1" locked="1" layoutInCell="1" allowOverlap="1" wp14:anchorId="51A31825" wp14:editId="78E22DD6">
+          <wp:simplePos x="0" y="0"/>
+          <wp:positionH relativeFrom="page">
+            <wp:posOffset>0</wp:posOffset>
+          </wp:positionH>
+          <wp:positionV relativeFrom="page">
+            <wp:posOffset>0</wp:posOffset>
+          </wp:positionV>
+          <wp:extent cx="7559675" cy="809625"/>
+          <wp:effectExtent l="0" t="0" r="0" b="0"/>
+          <wp:wrapNone/>
+          <wp:docPr id="6" name="49516d5b-aa80-46cb-acc8-8ada"/>
+          <wp:cNvGraphicFramePr/>
+          <a:graphic xmlns:a="http://schemas.openxmlformats.org/drawingml/2006/main">
+            <a:graphicData uri="http://schemas.openxmlformats.org/drawingml/2006/picture">
+              <pic:pic xmlns:pic="http://schemas.openxmlformats.org/drawingml/2006/picture">
+                <pic:nvPicPr>
+                  <pic:cNvPr id="6" name=""/>
+                  <pic:cNvPicPr/>
+                </pic:nvPicPr>
+                <pic:blipFill>
+                  <a:blip r:embed="rId1"/>
+                  <a:stretch>
+                    <a:fillRect/>
+                  </a:stretch>
+                </pic:blipFill>
+                <pic:spPr>
+                  <a:xfrm>
+                    <a:off x="0" y="0"/>
+                    <a:ext cx="7559675" cy="809625"/>
+                  </a:xfrm>
+                  <a:prstGeom prst="rect">
+                    <a:avLst/>
+                  </a:prstGeom>
+                </pic:spPr>
+              </pic:pic>
+            </a:graphicData>
+          </a:graphic>
+          <wp14:sizeRelH relativeFrom="margin">
+            <wp14:pctWidth>0</wp14:pctWidth>
+          </wp14:sizeRelH>
+          <wp14:sizeRelV relativeFrom="margin">
+            <wp14:pctHeight>0</wp14:pctHeight>
+          </wp14:sizeRelV>
+        </wp:anchor>
+      </w:drawing>
+    </w:r>
+    <w:r>
+      <w:rPr>
+        <w:noProof/>
+        <w:lang w:eastAsia="de-CH"/>
+      </w:rPr>
+      <w:t> </w:t>
+    </w:r>
+    <w:r>
+      <w:rPr>
+        <w:noProof/>
+        <w:lang w:eastAsia="de-CH"/>
+      </w:rPr>
+      <w:drawing>
+        <wp:anchor distT="0" distB="0" distL="114300" distR="114300" simplePos="0" relativeHeight="251659264" behindDoc="1" locked="1" layoutInCell="1" allowOverlap="1" wp14:anchorId="18056840" wp14:editId="227D1C52">
+          <wp:simplePos x="0" y="0"/>
+          <wp:positionH relativeFrom="column">
+            <wp:posOffset>211455</wp:posOffset>
+          </wp:positionH>
+          <wp:positionV relativeFrom="paragraph">
+            <wp:posOffset>-269875</wp:posOffset>
+          </wp:positionV>
+          <wp:extent cx="4048125" cy="1333500"/>
+          <wp:effectExtent l="0" t="0" r="0" b="0"/>
+          <wp:wrapNone/>
+          <wp:docPr id="8" name="1d909ced-fd6b-42a8-bfec-0e1a" hidden="1"/>
+          <wp:cNvGraphicFramePr/>
+          <a:graphic xmlns:a="http://schemas.openxmlformats.org/drawingml/2006/main">
+            <a:graphicData uri="http://schemas.openxmlformats.org/drawingml/2006/picture">
+              <pic:pic xmlns:pic="http://schemas.openxmlformats.org/drawingml/2006/picture">
+                <pic:nvPicPr>
+                  <pic:cNvPr id="3" name=""/>
+                  <pic:cNvPicPr/>
+                </pic:nvPicPr>
+                <pic:blipFill>
+                  <a:blip r:embed="rId2">
+                    <a:extLst>
+                      <a:ext uri="{28A0092B-C50C-407E-A947-70E740481C1C}">
+                        <a14:useLocalDpi xmlns:a14="http://schemas.microsoft.com/office/drawing/2010/main" val="0"/>
+                      </a:ext>
+                    </a:extLst>
+                  </a:blip>
+                  <a:stretch>
+                    <a:fillRect/>
+                  </a:stretch>
+                </pic:blipFill>
+                <pic:spPr>
+                  <a:xfrm>
+                    <a:off x="0" y="0"/>
+                    <a:ext cx="4048125" cy="1333500"/>
+                  </a:xfrm>
+                  <a:prstGeom prst="rect">
+                    <a:avLst/>
+                  </a:prstGeom>
+                </pic:spPr>
+              </pic:pic>
+            </a:graphicData>
+          </a:graphic>
+        </wp:anchor>
+      </w:drawing>
+    </w:r>
+    <w:r>
+      <w:rPr>
+        <w:noProof/>
+        <w:lang w:eastAsia="de-CH"/>
+      </w:rPr>
+      <w:t> </w:t>
+    </w:r>
+    <w:r>
+      <w:rPr>
+        <w:noProof/>
+        <w:lang w:eastAsia="de-CH"/>
+      </w:rPr>
+      <w:drawing>
+        <wp:anchor distT="0" distB="0" distL="114300" distR="114300" simplePos="0" relativeHeight="251660288" behindDoc="1" locked="1" layoutInCell="1" allowOverlap="1" wp14:anchorId="34B42AB1" wp14:editId="7ED684EA">
+          <wp:simplePos x="0" y="0"/>
+          <wp:positionH relativeFrom="column">
+            <wp:posOffset>1249680</wp:posOffset>
+          </wp:positionH>
+          <wp:positionV relativeFrom="paragraph">
+            <wp:posOffset>-269875</wp:posOffset>
+          </wp:positionV>
+          <wp:extent cx="4048125" cy="1333500"/>
+          <wp:effectExtent l="0" t="0" r="0" b="0"/>
+          <wp:wrapNone/>
+          <wp:docPr id="4" name="6d54efd1-2985-4ec9-9380-73b5" hidden="1"/>
+          <wp:cNvGraphicFramePr/>
+          <a:graphic xmlns:a="http://schemas.openxmlformats.org/drawingml/2006/main">
+            <a:graphicData uri="http://schemas.openxmlformats.org/drawingml/2006/picture">
+              <pic:pic xmlns:pic="http://schemas.openxmlformats.org/drawingml/2006/picture">
+                <pic:nvPicPr>
+                  <pic:cNvPr id="4" name=""/>
+                  <pic:cNvPicPr/>
+                </pic:nvPicPr>
+                <pic:blipFill>
+                  <a:blip r:embed="rId3">
+                    <a:extLst>
+                      <a:ext uri="{28A0092B-C50C-407E-A947-70E740481C1C}">
+                        <a14:useLocalDpi xmlns:a14="http://schemas.microsoft.com/office/drawing/2010/main" val="0"/>
+                      </a:ext>
+                    </a:extLst>
+                  </a:blip>
+                  <a:stretch>
+                    <a:fillRect/>
+                  </a:stretch>
+                </pic:blipFill>
+                <pic:spPr>
+                  <a:xfrm>
+                    <a:off x="0" y="0"/>
+                    <a:ext cx="4048125" cy="1333500"/>
+                  </a:xfrm>
+                  <a:prstGeom prst="rect">
+                    <a:avLst/>
+                  </a:prstGeom>
+                </pic:spPr>
+              </pic:pic>
+            </a:graphicData>
+          </a:graphic>
+        </wp:anchor>
+      </w:drawing>
+    </w:r>
+    <w:r>
+      <w:t> </w:t>
+    </w:r>
   </w:p>
 </w:hdr>
 </file>
@@ -19243,16 +19538,6 @@
     <w:r>
       <w:fldChar w:fldCharType="end"/>
     </w:r>
-  </w:p>
-</w:hdr>
-</file>
-
-<file path=word/header3.xml><?xml version="1.0" encoding="utf-8"?>
-<w:hdr xmlns:wpc="http://schemas.microsoft.com/office/word/2010/wordprocessingCanvas" xmlns:cx="http://schemas.microsoft.com/office/drawing/2014/chartex" xmlns:cx1="http://schemas.microsoft.com/office/drawing/2015/9/8/chartex" xmlns:cx2="http://schemas.microsoft.com/office/drawing/2015/10/21/chartex" xmlns:cx3="http://schemas.microsoft.com/office/drawing/2016/5/9/chartex" xmlns:cx4="http://schemas.microsoft.com/office/drawing/2016/5/10/chartex" xmlns:cx5="http://schemas.microsoft.com/office/drawing/2016/5/11/chartex" xmlns:cx6="http://schemas.microsoft.com/office/drawing/2016/5/12/chartex" xmlns:cx7="http://schemas.microsoft.com/office/drawing/2016/5/13/chartex" xmlns:cx8="http://schemas.microsoft.com/office/drawing/2016/5/14/chartex" xmlns:mc="http://schemas.openxmlformats.org/markup-compatibility/2006" xmlns:aink="http://schemas.microsoft.com/office/drawing/2016/ink" xmlns:am3d="http://schemas.microsoft.com/office/drawing/2017/model3d" xmlns:o="urn:schemas-microsoft-com:office:office" xmlns:r="http://schemas.openxmlformats.org/officeDocument/2006/relationships" xmlns:m="http://schemas.openxmlformats.org/officeDocument/2006/math" xmlns:v="urn:schemas-microsoft-com:vml" xmlns:wp14="http://schemas.microsoft.com/office/word/2010/wordprocessingDrawing" xmlns:wp="http://schemas.openxmlformats.org/drawingml/2006/wordprocessingDrawing" xmlns:w10="urn:schemas-microsoft-com:office:word" xmlns:w="http://schemas.openxmlformats.org/wordprocessingml/2006/main" xmlns:w14="http://schemas.microsoft.com/office/word/2010/wordml" xmlns:w15="http://schemas.microsoft.com/office/word/2012/wordml" xmlns:w16cid="http://schemas.microsoft.com/office/word/2016/wordml/cid" xmlns:w16se="http://schemas.microsoft.com/office/word/2015/wordml/symex" xmlns:wpg="http://schemas.microsoft.com/office/word/2010/wordprocessingGroup" xmlns:wpi="http://schemas.microsoft.com/office/word/2010/wordprocessingInk" xmlns:wne="http://schemas.microsoft.com/office/word/2006/wordml" xmlns:wps="http://schemas.microsoft.com/office/word/2010/wordprocessingShape" mc:Ignorable="w14 w15 w16se w16cid wp14">
-  <w:p>
-    <w:pPr>
-      <w:pStyle w:val="Header"/>
-    </w:pPr>
   </w:p>
 </w:hdr>
 </file>
@@ -22279,7 +22564,6 @@
           <w:ind w:left="907" w:hanging="907"/>
         </w:pPr>
         <w:rPr>
-          <w:rStyle w:val="Strong"/>
           <w:b w:val="0"/>
         </w:rPr>
       </w:lvl>
@@ -22403,6 +22687,9 @@
   </w:num>
   <w:num w:numId="36">
     <w:abstractNumId w:val="18"/>
+  </w:num>
+  <w:num w:numId="37">
+    <w:abstractNumId w:val="21"/>
   </w:num>
 </w:numbering>
 </file>
@@ -23560,7 +23847,7 @@
     <w:rsid w:val="002A0FEF"/>
     <w:pPr>
       <w:numPr>
-        <w:numId w:val="29"/>
+        <w:numId w:val="37"/>
       </w:numPr>
     </w:pPr>
   </w:style>
@@ -25075,7 +25362,7 @@
   <dgm:whole/>
   <dgm:extLst>
     <a:ext uri="http://schemas.microsoft.com/office/drawing/2008/diagram">
-      <dsp:dataModelExt xmlns:dsp="http://schemas.microsoft.com/office/drawing/2008/diagram" relId="rId18" minVer="http://schemas.openxmlformats.org/drawingml/2006/diagram"/>
+      <dsp:dataModelExt xmlns:dsp="http://schemas.microsoft.com/office/drawing/2008/diagram" relId="rId20" minVer="http://schemas.openxmlformats.org/drawingml/2006/diagram"/>
     </a:ext>
     <a:ext uri="{C62137D5-CB1D-491B-B009-E17868A290BF}">
       <dgm14:recolorImg xmlns:dgm14="http://schemas.microsoft.com/office/drawing/2010/diagram" val="1"/>
@@ -27129,7 +27416,7 @@
 </file>
 
 <file path=customXml/item1.xml><?xml version="1.0" encoding="utf-8"?>
-<officeatwork xmlns="http://schemas.officeatwork.com/Media"/>
+<officeatwork xmlns="http://schemas.officeatwork.com/Formulas">eNrN1t1qwjAUB/BXkd60gtTVfUMVhuIQph1T2IXIiO3RhTWJS08GPtsu9kh7hbVKZ121dBtuuWvKOf/w44SQ99c3tyskUyGJWm5bRShYR/iKAcdbKRYgcVkZETkHHBAGTeM+GPpsXdelEAZ2RzytqqeAEmYzozKEZwXch4FiU5BN48hopVu0xuM+iRBkGm2ZmSizVjG/pJnVycStp91uW/CAIhU8DvKk5XFP4UKhVa15/A58oC/QIUis6qptUx1/75T9TowUIcx7nZ94V1n6aPu9IE62rx9uiJpxxRjIPLRRDF1nJMhsjIbG0e45HpfnjbSa3pXCRyHt5E9edVKoWrcmqKRbN1GPx4EkjPKq05KqNEEbmSfnhNOIJHF2dpE3nhUas72JdGut2Ry7ivu7jecl55gm6DnHNsVl3nbxrfklGUW6bc8/HsvLgxzLw/KGdM4JKgnOnlvSKX60bPrLXJV/ZGnsszjlLI3DWeqfT8wPEvrOLg==</officeatwork>
 </file>
 
 <file path=customXml/item2.xml><?xml version="1.0" encoding="utf-8"?>
@@ -27137,15 +27424,15 @@
 </file>
 
 <file path=customXml/item3.xml><?xml version="1.0" encoding="utf-8"?>
-<officeatwork xmlns="http://schemas.officeatwork.com/Formulas">eNrN1t1qwjAUB/BXkd60gtTVfUMVhuIQph1T2IXIiO3RhTWJS08GPtsu9kh7hbVKZ121dBtuuWvKOf/w44SQ99c3tyskUyGJWm5bRShYR/iKAcdbKRYgcVkZETkHHBAGTeM+GPpsXdelEAZ2RzytqqeAEmYzozKEZwXch4FiU5BN48hopVu0xuM+iRBkGm2ZmSizVjG/pJnVycStp91uW/CAIhU8DvKk5XFP4UKhVa15/A58oC/QIUis6qptUx1/75T9TowUIcx7nZ94V1n6aPu9IE62rx9uiJpxxRjIPLRRDF1nJMhsjIbG0e45HpfnjbSa3pXCRyHt5E9edVKoWrcmqKRbN1GPx4EkjPKq05KqNEEbmSfnhNOIJHF2dpE3nhUas72JdGut2Ry7ivu7jecl55gm6DnHNsVl3nbxrfklGUW6bc8/HsvLgxzLw/KGdM4JKgnOnlvSKX60bPrLXJV/ZGnsszjlLI3DWeqfT8wPEvrOLg==</officeatwork>
+<officeatwork xmlns="http://schemas.officeatwork.com/Media"/>
 </file>
 
 <file path=customXml/item4.xml><?xml version="1.0" encoding="utf-8"?>
-<officeatwork xmlns="http://schemas.officeatwork.com/Document">eNp7v3u/jUt+cmlual6JnU1wfk5pSWZ+nmeKnY0+MscnMS+9NDE91c7IwNTURh/OtQnLTC0HqoVScJMAxiof0g==</officeatwork>
+<officeatwork xmlns="http://schemas.officeatwork.com/CustomXMLPart"/>
 </file>
 
 <file path=customXml/item5.xml><?xml version="1.0" encoding="utf-8"?>
-<officeatwork xmlns="http://schemas.officeatwork.com/CustomXMLPart"/>
+<officeatwork xmlns="http://schemas.officeatwork.com/Document">eNp7v3u/jUt+cmlual6JnU1wfk5pSWZ+nmeKnY0+MscnMS+9NDE91c7IwNTURh/OtQnLTC0HqoVScJMAxiof0g==</officeatwork>
 </file>
 
 <file path=customXml/item6.xml><?xml version="1.0" encoding="utf-8"?>
@@ -27153,9 +27440,9 @@
 </file>
 
 <file path=customXml/itemProps1.xml><?xml version="1.0" encoding="utf-8"?>
-<ds:datastoreItem xmlns:ds="http://schemas.openxmlformats.org/officeDocument/2006/customXml" ds:itemID="{07E69C3D-4416-4E02-AE40-C49073F22C14}">
+<ds:datastoreItem xmlns:ds="http://schemas.openxmlformats.org/officeDocument/2006/customXml" ds:itemID="{3E36F027-ABD0-485C-A28E-5BB43A382B4C}">
   <ds:schemaRefs>
-    <ds:schemaRef ds:uri="http://schemas.officeatwork.com/Media"/>
+    <ds:schemaRef ds:uri="http://schemas.officeatwork.com/Formulas"/>
   </ds:schemaRefs>
 </ds:datastoreItem>
 </file>
@@ -27169,14 +27456,22 @@
 </file>
 
 <file path=customXml/itemProps3.xml><?xml version="1.0" encoding="utf-8"?>
-<ds:datastoreItem xmlns:ds="http://schemas.openxmlformats.org/officeDocument/2006/customXml" ds:itemID="{3E36F027-ABD0-485C-A28E-5BB43A382B4C}">
+<ds:datastoreItem xmlns:ds="http://schemas.openxmlformats.org/officeDocument/2006/customXml" ds:itemID="{07E69C3D-4416-4E02-AE40-C49073F22C14}">
   <ds:schemaRefs>
-    <ds:schemaRef ds:uri="http://schemas.officeatwork.com/Formulas"/>
+    <ds:schemaRef ds:uri="http://schemas.officeatwork.com/Media"/>
   </ds:schemaRefs>
 </ds:datastoreItem>
 </file>
 
 <file path=customXml/itemProps4.xml><?xml version="1.0" encoding="utf-8"?>
+<ds:datastoreItem xmlns:ds="http://schemas.openxmlformats.org/officeDocument/2006/customXml" ds:itemID="{C2820A0C-F201-44CB-8AB9-DCA9502CB7BD}">
+  <ds:schemaRefs>
+    <ds:schemaRef ds:uri="http://schemas.officeatwork.com/CustomXMLPart"/>
+  </ds:schemaRefs>
+</ds:datastoreItem>
+</file>
+
+<file path=customXml/itemProps5.xml><?xml version="1.0" encoding="utf-8"?>
 <ds:datastoreItem xmlns:ds="http://schemas.openxmlformats.org/officeDocument/2006/customXml" ds:itemID="{CD884691-B2D0-41DB-88C3-E8CB5B848DA1}">
   <ds:schemaRefs>
     <ds:schemaRef ds:uri="http://schemas.officeatwork.com/Document"/>
@@ -27184,16 +27479,8 @@
 </ds:datastoreItem>
 </file>
 
-<file path=customXml/itemProps5.xml><?xml version="1.0" encoding="utf-8"?>
-<ds:datastoreItem xmlns:ds="http://schemas.openxmlformats.org/officeDocument/2006/customXml" ds:itemID="{C2820A0C-F201-44CB-8AB9-DCA9502CB7BD}">
-  <ds:schemaRefs>
-    <ds:schemaRef ds:uri="http://schemas.officeatwork.com/CustomXMLPart"/>
-  </ds:schemaRefs>
-</ds:datastoreItem>
-</file>
-
 <file path=customXml/itemProps6.xml><?xml version="1.0" encoding="utf-8"?>
-<ds:datastoreItem xmlns:ds="http://schemas.openxmlformats.org/officeDocument/2006/customXml" ds:itemID="{3EE57ABB-9DDA-404A-BD56-DA9F221802A7}">
+<ds:datastoreItem xmlns:ds="http://schemas.openxmlformats.org/officeDocument/2006/customXml" ds:itemID="{60CB9327-CEE5-415B-84C6-5C55A74A7BF2}">
   <ds:schemaRefs>
     <ds:schemaRef ds:uri="http://schemas.openxmlformats.org/officeDocument/2006/bibliography"/>
   </ds:schemaRefs>

</xml_diff>